<commit_message>
modified:   "TCC - Documenta\303\247\303\243o/TCC base - Retorno.docx" 	new file:   "TCC - Documenta\303\247\303\243o/~$C base - Retorno.docx" 	new file:   "TCC - Documenta\303\247\303\243o/~WRL0646.tmp"
</commit_message>
<xml_diff>
--- a/TCC - Documentação/TCC base - Retorno.docx
+++ b/TCC - Documentação/TCC base - Retorno.docx
@@ -1,6 +1,6 @@
 
 <file path=word/document.xml><?xml version="1.0" encoding="utf-8"?>
-<w:document xmlns:wpc="http://schemas.microsoft.com/office/word/2010/wordprocessingCanvas" xmlns:cx="http://schemas.microsoft.com/office/drawing/2014/chartex" xmlns:cx1="http://schemas.microsoft.com/office/drawing/2015/9/8/chartex" xmlns:cx2="http://schemas.microsoft.com/office/drawing/2015/10/21/chartex" xmlns:cx3="http://schemas.microsoft.com/office/drawing/2016/5/9/chartex" xmlns:cx4="http://schemas.microsoft.com/office/drawing/2016/5/10/chartex" xmlns:cx5="http://schemas.microsoft.com/office/drawing/2016/5/11/chartex" xmlns:cx6="http://schemas.microsoft.com/office/drawing/2016/5/12/chartex" xmlns:cx7="http://schemas.microsoft.com/office/drawing/2016/5/13/chartex" xmlns:cx8="http://schemas.microsoft.com/office/drawing/2016/5/14/chartex" xmlns:mc="http://schemas.openxmlformats.org/markup-compatibility/2006" xmlns:aink="http://schemas.microsoft.com/office/drawing/2016/ink" xmlns:am3d="http://schemas.microsoft.com/office/drawing/2017/model3d" xmlns:o="urn:schemas-microsoft-com:office:office" xmlns:r="http://schemas.openxmlformats.org/officeDocument/2006/relationships" xmlns:m="http://schemas.openxmlformats.org/officeDocument/2006/math" xmlns:v="urn:schemas-microsoft-com:vml" xmlns:wp14="http://schemas.microsoft.com/office/word/2010/wordprocessingDrawing" xmlns:wp="http://schemas.openxmlformats.org/drawingml/2006/wordprocessingDrawing" xmlns:w10="urn:schemas-microsoft-com:office:word" xmlns:w="http://schemas.openxmlformats.org/wordprocessingml/2006/main" xmlns:w14="http://schemas.microsoft.com/office/word/2010/wordml" xmlns:w15="http://schemas.microsoft.com/office/word/2012/wordml" xmlns:w16cid="http://schemas.microsoft.com/office/word/2016/wordml/cid" xmlns:w16se="http://schemas.microsoft.com/office/word/2015/wordml/symex" xmlns:wpg="http://schemas.microsoft.com/office/word/2010/wordprocessingGroup" xmlns:wpi="http://schemas.microsoft.com/office/word/2010/wordprocessingInk" xmlns:wne="http://schemas.microsoft.com/office/word/2006/wordml" xmlns:wps="http://schemas.microsoft.com/office/word/2010/wordprocessingShape" mc:Ignorable="w14 w15 w16se w16cid wp14">
+<w:document xmlns:wpc="http://schemas.microsoft.com/office/word/2010/wordprocessingCanvas" xmlns:cx="http://schemas.microsoft.com/office/drawing/2014/chartex" xmlns:cx1="http://schemas.microsoft.com/office/drawing/2015/9/8/chartex" xmlns:cx2="http://schemas.microsoft.com/office/drawing/2015/10/21/chartex" xmlns:cx3="http://schemas.microsoft.com/office/drawing/2016/5/9/chartex" xmlns:cx4="http://schemas.microsoft.com/office/drawing/2016/5/10/chartex" xmlns:cx5="http://schemas.microsoft.com/office/drawing/2016/5/11/chartex" xmlns:cx6="http://schemas.microsoft.com/office/drawing/2016/5/12/chartex" xmlns:cx7="http://schemas.microsoft.com/office/drawing/2016/5/13/chartex" xmlns:cx8="http://schemas.microsoft.com/office/drawing/2016/5/14/chartex" xmlns:mc="http://schemas.openxmlformats.org/markup-compatibility/2006" xmlns:aink="http://schemas.microsoft.com/office/drawing/2016/ink" xmlns:am3d="http://schemas.microsoft.com/office/drawing/2017/model3d" xmlns:o="urn:schemas-microsoft-com:office:office" xmlns:oel="http://schemas.microsoft.com/office/2019/extlst" xmlns:r="http://schemas.openxmlformats.org/officeDocument/2006/relationships" xmlns:m="http://schemas.openxmlformats.org/officeDocument/2006/math" xmlns:v="urn:schemas-microsoft-com:vml" xmlns:wp14="http://schemas.microsoft.com/office/word/2010/wordprocessingDrawing" xmlns:wp="http://schemas.openxmlformats.org/drawingml/2006/wordprocessingDrawing" xmlns:w10="urn:schemas-microsoft-com:office:word" xmlns:w="http://schemas.openxmlformats.org/wordprocessingml/2006/main" xmlns:w14="http://schemas.microsoft.com/office/word/2010/wordml" xmlns:w15="http://schemas.microsoft.com/office/word/2012/wordml" xmlns:w16cex="http://schemas.microsoft.com/office/word/2018/wordml/cex" xmlns:w16cid="http://schemas.microsoft.com/office/word/2016/wordml/cid" xmlns:w16="http://schemas.microsoft.com/office/word/2018/wordml" xmlns:w16du="http://schemas.microsoft.com/office/word/2023/wordml/word16du" xmlns:w16sdtdh="http://schemas.microsoft.com/office/word/2020/wordml/sdtdatahash" xmlns:w16se="http://schemas.microsoft.com/office/word/2015/wordml/symex" xmlns:wpg="http://schemas.microsoft.com/office/word/2010/wordprocessingGroup" xmlns:wpi="http://schemas.microsoft.com/office/word/2010/wordprocessingInk" xmlns:wne="http://schemas.microsoft.com/office/word/2006/wordml" xmlns:wps="http://schemas.microsoft.com/office/word/2010/wordprocessingShape" mc:Ignorable="w14 w15 w16se w16cid w16 w16cex w16sdtdh wp14">
   <w:body>
     <w:p>
       <w:pPr>
@@ -1127,8 +1127,6 @@
         </w:rPr>
         <w:t xml:space="preserve"> </w:t>
       </w:r>
-      <w:bookmarkStart w:id="4" w:name="_GoBack"/>
-      <w:bookmarkEnd w:id="4"/>
       <w:r>
         <w:rPr>
           <w:sz w:val="22"/>
@@ -3068,7 +3066,6 @@
           <w:docPartUnique/>
         </w:docPartObj>
       </w:sdtPr>
-      <w:sdtEndPr/>
       <w:sdtContent>
         <w:p>
           <w:pPr>
@@ -7423,7 +7420,7 @@
     <w:p>
       <w:pPr>
         <w:sectPr>
-          <w:headerReference w:type="default" r:id="rId16"/>
+          <w:headerReference w:type="default" r:id="rId17"/>
           <w:pgSz w:w="11906" w:h="16838"/>
           <w:pgMar w:top="1701" w:right="1134" w:bottom="1134" w:left="1701" w:header="708" w:footer="708" w:gutter="0"/>
           <w:pgNumType w:fmt="upperRoman" w:start="1"/>
@@ -7437,35 +7434,35 @@
       <w:pPr>
         <w:pStyle w:val="Ttulo1"/>
       </w:pPr>
-      <w:bookmarkStart w:id="5" w:name="_Toc404615922"/>
-      <w:bookmarkStart w:id="6" w:name="_Toc404934369"/>
-      <w:bookmarkStart w:id="7" w:name="_Toc447645010"/>
-      <w:bookmarkStart w:id="8" w:name="_Toc132316753"/>
+      <w:bookmarkStart w:id="4" w:name="_Toc404615922"/>
+      <w:bookmarkStart w:id="5" w:name="_Toc404934369"/>
+      <w:bookmarkStart w:id="6" w:name="_Toc447645010"/>
+      <w:bookmarkStart w:id="7" w:name="_Toc132316753"/>
       <w:r>
         <w:lastRenderedPageBreak/>
         <w:t>INTRODUÇÃO</w:t>
       </w:r>
+      <w:bookmarkEnd w:id="4"/>
       <w:bookmarkEnd w:id="5"/>
       <w:bookmarkEnd w:id="6"/>
       <w:bookmarkEnd w:id="7"/>
+    </w:p>
+    <w:p/>
+    <w:p>
+      <w:pPr>
+        <w:pStyle w:val="Ttulo2"/>
+      </w:pPr>
+      <w:bookmarkStart w:id="8" w:name="_Toc404615923"/>
+      <w:bookmarkStart w:id="9" w:name="_Toc404934370"/>
+      <w:bookmarkStart w:id="10" w:name="_Toc447645011"/>
+      <w:bookmarkStart w:id="11" w:name="_Toc132316754"/>
+      <w:r>
+        <w:t>INTRODUÇÃO</w:t>
+      </w:r>
       <w:bookmarkEnd w:id="8"/>
-    </w:p>
-    <w:p/>
-    <w:p>
-      <w:pPr>
-        <w:pStyle w:val="Ttulo2"/>
-      </w:pPr>
-      <w:bookmarkStart w:id="9" w:name="_Toc404615923"/>
-      <w:bookmarkStart w:id="10" w:name="_Toc404934370"/>
-      <w:bookmarkStart w:id="11" w:name="_Toc447645011"/>
-      <w:bookmarkStart w:id="12" w:name="_Toc132316754"/>
-      <w:r>
-        <w:t>INTRODUÇÃO</w:t>
-      </w:r>
       <w:bookmarkEnd w:id="9"/>
       <w:bookmarkEnd w:id="10"/>
       <w:bookmarkEnd w:id="11"/>
-      <w:bookmarkEnd w:id="12"/>
     </w:p>
     <w:p>
       <w:r>
@@ -7541,7 +7538,6 @@
           <w:id w:val="-2048208310"/>
           <w:citation/>
         </w:sdtPr>
-        <w:sdtEndPr/>
         <w:sdtContent>
           <w:r>
             <w:fldChar w:fldCharType="begin"/>
@@ -7597,17 +7593,17 @@
       <w:pPr>
         <w:pStyle w:val="Ttulo2"/>
       </w:pPr>
-      <w:bookmarkStart w:id="13" w:name="_Toc404615924"/>
-      <w:bookmarkStart w:id="14" w:name="_Toc404934371"/>
-      <w:bookmarkStart w:id="15" w:name="_Toc447645012"/>
-      <w:bookmarkStart w:id="16" w:name="_Toc132316755"/>
+      <w:bookmarkStart w:id="12" w:name="_Toc404615924"/>
+      <w:bookmarkStart w:id="13" w:name="_Toc404934371"/>
+      <w:bookmarkStart w:id="14" w:name="_Toc447645012"/>
+      <w:bookmarkStart w:id="15" w:name="_Toc132316755"/>
       <w:r>
         <w:t>JUSTIFICATIVA</w:t>
       </w:r>
+      <w:bookmarkEnd w:id="12"/>
       <w:bookmarkEnd w:id="13"/>
       <w:bookmarkEnd w:id="14"/>
       <w:bookmarkEnd w:id="15"/>
-      <w:bookmarkEnd w:id="16"/>
     </w:p>
     <w:p>
       <w:r>
@@ -7680,11 +7676,93 @@
       <w:pPr>
         <w:pStyle w:val="Ttulo2"/>
       </w:pPr>
-      <w:bookmarkStart w:id="17" w:name="_Toc132316756"/>
+      <w:bookmarkStart w:id="16" w:name="_Toc132316756"/>
       <w:r>
         <w:lastRenderedPageBreak/>
         <w:t>Público-alvo</w:t>
       </w:r>
+      <w:bookmarkEnd w:id="16"/>
+      <w:r>
+        <w:t xml:space="preserve"> </w:t>
+      </w:r>
+    </w:p>
+    <w:p>
+      <w:pPr>
+        <w:rPr>
+          <w:lang w:eastAsia="en-US"/>
+        </w:rPr>
+      </w:pPr>
+    </w:p>
+    <w:p>
+      <w:pPr>
+        <w:rPr>
+          <w:lang w:eastAsia="en-US"/>
+        </w:rPr>
+      </w:pPr>
+      <w:r>
+        <w:rPr>
+          <w:lang w:eastAsia="en-US"/>
+        </w:rPr>
+        <w:t xml:space="preserve">Clientes </w:t>
+      </w:r>
+      <w:r>
+        <w:rPr>
+          <w:lang w:eastAsia="en-US"/>
+        </w:rPr>
+        <w:t>que possuem animais de estimação (</w:t>
+      </w:r>
+      <w:r>
+        <w:rPr>
+          <w:lang w:eastAsia="en-US"/>
+        </w:rPr>
+        <w:t>PET</w:t>
+      </w:r>
+      <w:r>
+        <w:rPr>
+          <w:lang w:eastAsia="en-US"/>
+        </w:rPr>
+        <w:t>)</w:t>
+      </w:r>
+      <w:r>
+        <w:rPr>
+          <w:lang w:eastAsia="en-US"/>
+        </w:rPr>
+        <w:t>.</w:t>
+      </w:r>
+      <w:r>
+        <w:rPr>
+          <w:lang w:eastAsia="en-US"/>
+        </w:rPr>
+        <w:t xml:space="preserve"> </w:t>
+      </w:r>
+      <w:r>
+        <w:rPr>
+          <w:lang w:eastAsia="en-US"/>
+        </w:rPr>
+        <w:t xml:space="preserve">Pequenas empresas do </w:t>
+      </w:r>
+      <w:r>
+        <w:rPr>
+          <w:lang w:eastAsia="en-US"/>
+        </w:rPr>
+        <w:t>comércio local do segmento de produtos e serviços pets.</w:t>
+      </w:r>
+    </w:p>
+    <w:p>
+      <w:pPr>
+        <w:rPr>
+          <w:lang w:eastAsia="en-US"/>
+        </w:rPr>
+      </w:pPr>
+    </w:p>
+    <w:p>
+      <w:pPr>
+        <w:pStyle w:val="Ttulo2"/>
+      </w:pPr>
+      <w:bookmarkStart w:id="17" w:name="_Toc132316757"/>
+      <w:r>
+        <w:t>Modelo de negócio</w:t>
+      </w:r>
       <w:bookmarkEnd w:id="17"/>
       <w:r>
         <w:t xml:space="preserve"> </w:t>
@@ -7692,92 +7770,10 @@
     </w:p>
     <w:p>
       <w:pPr>
-        <w:rPr>
-          <w:lang w:eastAsia="en-US"/>
-        </w:rPr>
-      </w:pPr>
-    </w:p>
-    <w:p>
-      <w:pPr>
-        <w:rPr>
-          <w:lang w:eastAsia="en-US"/>
-        </w:rPr>
-      </w:pPr>
-      <w:r>
-        <w:rPr>
-          <w:lang w:eastAsia="en-US"/>
-        </w:rPr>
-        <w:t xml:space="preserve">Clientes </w:t>
-      </w:r>
-      <w:r>
-        <w:rPr>
-          <w:lang w:eastAsia="en-US"/>
-        </w:rPr>
-        <w:t>que possuem animais de estimação (</w:t>
-      </w:r>
-      <w:r>
-        <w:rPr>
-          <w:lang w:eastAsia="en-US"/>
-        </w:rPr>
-        <w:t>PET</w:t>
-      </w:r>
-      <w:r>
-        <w:rPr>
-          <w:lang w:eastAsia="en-US"/>
-        </w:rPr>
-        <w:t>)</w:t>
-      </w:r>
-      <w:r>
-        <w:rPr>
-          <w:lang w:eastAsia="en-US"/>
-        </w:rPr>
-        <w:t>.</w:t>
-      </w:r>
-      <w:r>
-        <w:rPr>
-          <w:lang w:eastAsia="en-US"/>
-        </w:rPr>
-        <w:t xml:space="preserve"> </w:t>
-      </w:r>
-      <w:r>
-        <w:rPr>
-          <w:lang w:eastAsia="en-US"/>
-        </w:rPr>
-        <w:t xml:space="preserve">Pequenas empresas do </w:t>
-      </w:r>
-      <w:r>
-        <w:rPr>
-          <w:lang w:eastAsia="en-US"/>
-        </w:rPr>
-        <w:t>comércio local do segmento de produtos e serviços pets.</w:t>
-      </w:r>
-    </w:p>
-    <w:p>
-      <w:pPr>
-        <w:rPr>
-          <w:lang w:eastAsia="en-US"/>
-        </w:rPr>
-      </w:pPr>
-    </w:p>
-    <w:p>
-      <w:pPr>
-        <w:pStyle w:val="Ttulo2"/>
-      </w:pPr>
-      <w:bookmarkStart w:id="18" w:name="_Toc132316757"/>
-      <w:r>
-        <w:t>Modelo de negócio</w:t>
-      </w:r>
-      <w:bookmarkEnd w:id="18"/>
-      <w:r>
-        <w:t xml:space="preserve"> </w:t>
-      </w:r>
-    </w:p>
-    <w:p>
-      <w:pPr>
         <w:jc w:val="center"/>
       </w:pPr>
+      <w:commentRangeStart w:id="18"/>
       <w:commentRangeStart w:id="19"/>
-      <w:commentRangeStart w:id="20"/>
       <w:r>
         <w:rPr>
           <w:noProof/>
@@ -7798,7 +7794,7 @@
                     <pic:cNvPicPr/>
                   </pic:nvPicPr>
                   <pic:blipFill>
-                    <a:blip r:embed="rId17">
+                    <a:blip r:embed="rId18">
                       <a:extLst>
                         <a:ext uri="{28A0092B-C50C-407E-A947-70E740481C1C}">
                           <a14:useLocalDpi xmlns:a14="http://schemas.microsoft.com/office/drawing/2010/main" val="0"/>
@@ -7824,13 +7820,13 @@
           </wp:inline>
         </w:drawing>
       </w:r>
+      <w:commentRangeEnd w:id="18"/>
+      <w:r>
+        <w:commentReference w:id="18"/>
+      </w:r>
       <w:commentRangeEnd w:id="19"/>
       <w:r>
         <w:commentReference w:id="19"/>
-      </w:r>
-      <w:commentRangeEnd w:id="20"/>
-      <w:r>
-        <w:commentReference w:id="20"/>
       </w:r>
     </w:p>
     <w:p>
@@ -7841,7 +7837,7 @@
           <w:szCs w:val="16"/>
         </w:rPr>
       </w:pPr>
-      <w:bookmarkStart w:id="21" w:name="_Toc131437433"/>
+      <w:bookmarkStart w:id="20" w:name="_Toc131437433"/>
       <w:r>
         <w:t xml:space="preserve">Figura </w:t>
       </w:r>
@@ -7877,97 +7873,97 @@
         </w:rPr>
         <w:t>(Fonte: Autor)</w:t>
       </w:r>
+      <w:bookmarkEnd w:id="20"/>
+    </w:p>
+    <w:p>
+      <w:pPr>
+        <w:pStyle w:val="Ttulo2"/>
+      </w:pPr>
+      <w:bookmarkStart w:id="21" w:name="_Toc132316758"/>
+      <w:r>
+        <w:t>VIABILIDADE</w:t>
+      </w:r>
       <w:bookmarkEnd w:id="21"/>
     </w:p>
-    <w:p>
-      <w:pPr>
-        <w:pStyle w:val="Ttulo2"/>
-      </w:pPr>
-      <w:bookmarkStart w:id="22" w:name="_Toc132316758"/>
-      <w:r>
-        <w:t>VIABILIDADE</w:t>
+    <w:p/>
+    <w:p>
+      <w:r>
+        <w:t>Para iniciarmos o projeto realizamos uma pesquisa</w:t>
+      </w:r>
+      <w:r>
+        <w:t xml:space="preserve"> com potenciais clientes donos de pets</w:t>
+      </w:r>
+      <w:r>
+        <w:t xml:space="preserve"> e </w:t>
+      </w:r>
+      <w:r>
+        <w:t>petshops.</w:t>
+      </w:r>
+      <w:r>
+        <w:t xml:space="preserve"> </w:t>
+      </w:r>
+      <w:r>
+        <w:t>Para o</w:t>
+      </w:r>
+      <w:r>
+        <w:t>s</w:t>
+      </w:r>
+      <w:r>
+        <w:t xml:space="preserve"> cliente</w:t>
+      </w:r>
+      <w:r>
+        <w:t>s</w:t>
+      </w:r>
+      <w:r>
+        <w:t xml:space="preserve"> tivemos um retorno </w:t>
+      </w:r>
+      <w:r>
+        <w:t>positivo</w:t>
+      </w:r>
+      <w:r>
+        <w:t xml:space="preserve"> </w:t>
+      </w:r>
+      <w:r>
+        <w:t>n</w:t>
+      </w:r>
+      <w:r>
+        <w:t xml:space="preserve">o interesse de utilização de uma plataforma dedicada </w:t>
+      </w:r>
+      <w:r>
+        <w:t>exclusivamente para produtos</w:t>
+      </w:r>
+      <w:r>
+        <w:t xml:space="preserve"> e serviços </w:t>
+      </w:r>
+      <w:r>
+        <w:t xml:space="preserve">pets, para os comércios </w:t>
+      </w:r>
+      <w:r>
+        <w:t>tivemos alto interesse em divulgação das lojas</w:t>
+      </w:r>
+      <w:r>
+        <w:t xml:space="preserve"> como mostrados nos resultados abaixo</w:t>
+      </w:r>
+      <w:r>
+        <w:t>.</w:t>
+      </w:r>
+      <w:r>
+        <w:t xml:space="preserve"> </w:t>
+      </w:r>
+    </w:p>
+    <w:p/>
+    <w:p>
+      <w:pPr>
+        <w:pStyle w:val="Ttulo3"/>
+      </w:pPr>
+      <w:bookmarkStart w:id="22" w:name="_Toc132316759"/>
+      <w:r>
+        <w:t>Questionário</w:t>
+      </w:r>
+      <w:r>
+        <w:t xml:space="preserve"> PetShops</w:t>
       </w:r>
       <w:bookmarkEnd w:id="22"/>
-    </w:p>
-    <w:p/>
-    <w:p>
-      <w:r>
-        <w:t>Para iniciarmos o projeto realizamos uma pesquisa</w:t>
-      </w:r>
-      <w:r>
-        <w:t xml:space="preserve"> com potenciais clientes donos de pets</w:t>
-      </w:r>
-      <w:r>
-        <w:t xml:space="preserve"> e </w:t>
-      </w:r>
-      <w:r>
-        <w:t>petshops.</w:t>
-      </w:r>
-      <w:r>
-        <w:t xml:space="preserve"> </w:t>
-      </w:r>
-      <w:r>
-        <w:t>Para o</w:t>
-      </w:r>
-      <w:r>
-        <w:t>s</w:t>
-      </w:r>
-      <w:r>
-        <w:t xml:space="preserve"> cliente</w:t>
-      </w:r>
-      <w:r>
-        <w:t>s</w:t>
-      </w:r>
-      <w:r>
-        <w:t xml:space="preserve"> tivemos um retorno </w:t>
-      </w:r>
-      <w:r>
-        <w:t>positivo</w:t>
-      </w:r>
-      <w:r>
-        <w:t xml:space="preserve"> </w:t>
-      </w:r>
-      <w:r>
-        <w:t>n</w:t>
-      </w:r>
-      <w:r>
-        <w:t xml:space="preserve">o interesse de utilização de uma plataforma dedicada </w:t>
-      </w:r>
-      <w:r>
-        <w:t>exclusivamente para produtos</w:t>
-      </w:r>
-      <w:r>
-        <w:t xml:space="preserve"> e serviços </w:t>
-      </w:r>
-      <w:r>
-        <w:t xml:space="preserve">pets, para os comércios </w:t>
-      </w:r>
-      <w:r>
-        <w:t>tivemos alto interesse em divulgação das lojas</w:t>
-      </w:r>
-      <w:r>
-        <w:t xml:space="preserve"> como mostrados nos resultados abaixo</w:t>
-      </w:r>
-      <w:r>
-        <w:t>.</w:t>
-      </w:r>
-      <w:r>
-        <w:t xml:space="preserve"> </w:t>
-      </w:r>
-    </w:p>
-    <w:p/>
-    <w:p>
-      <w:pPr>
-        <w:pStyle w:val="Ttulo3"/>
-      </w:pPr>
-      <w:bookmarkStart w:id="23" w:name="_Toc132316759"/>
-      <w:r>
-        <w:t>Questionário</w:t>
-      </w:r>
-      <w:r>
-        <w:t xml:space="preserve"> PetShops</w:t>
-      </w:r>
-      <w:bookmarkEnd w:id="23"/>
     </w:p>
     <w:p/>
     <w:p>
@@ -7975,12 +7971,12 @@
         <w:pStyle w:val="Ttulo3"/>
         <w:spacing w:line="360" w:lineRule="auto"/>
       </w:pPr>
-      <w:bookmarkStart w:id="24" w:name="_Toc132316760"/>
+      <w:bookmarkStart w:id="23" w:name="_Toc132316760"/>
       <w:r>
         <w:lastRenderedPageBreak/>
         <w:t>Questionário Donos de Pets</w:t>
       </w:r>
-      <w:bookmarkEnd w:id="24"/>
+      <w:bookmarkEnd w:id="23"/>
     </w:p>
     <w:p>
       <w:pPr>
@@ -8055,11 +8051,11 @@
       <w:pPr>
         <w:pStyle w:val="Ttulo3"/>
       </w:pPr>
-      <w:bookmarkStart w:id="25" w:name="_Toc132316761"/>
+      <w:bookmarkStart w:id="24" w:name="_Toc132316761"/>
       <w:r>
         <w:t>Resultados Obtidos</w:t>
       </w:r>
-      <w:bookmarkEnd w:id="25"/>
+      <w:bookmarkEnd w:id="24"/>
     </w:p>
     <w:p/>
     <w:p>
@@ -8095,7 +8091,7 @@
                     <pic:cNvPicPr/>
                   </pic:nvPicPr>
                   <pic:blipFill>
-                    <a:blip r:embed="rId18">
+                    <a:blip r:embed="rId19">
                       <a:extLst>
                         <a:ext uri="{28A0092B-C50C-407E-A947-70E740481C1C}">
                           <a14:useLocalDpi xmlns:a14="http://schemas.microsoft.com/office/drawing/2010/main" val="0"/>
@@ -8127,7 +8123,7 @@
       <w:pPr>
         <w:pStyle w:val="Legenda"/>
       </w:pPr>
-      <w:bookmarkStart w:id="26" w:name="_Toc131406570"/>
+      <w:bookmarkStart w:id="25" w:name="_Toc131406570"/>
       <w:r>
         <w:t xml:space="preserve">Gráfico </w:t>
       </w:r>
@@ -8149,7 +8145,7 @@
       <w:r>
         <w:t xml:space="preserve"> - Público que utiliza plataforma de compras de produtos pet, (Fonte: Autor)</w:t>
       </w:r>
-      <w:bookmarkEnd w:id="26"/>
+      <w:bookmarkEnd w:id="25"/>
     </w:p>
     <w:p>
       <w:pPr>
@@ -8189,7 +8185,7 @@
                     <pic:cNvPicPr/>
                   </pic:nvPicPr>
                   <pic:blipFill>
-                    <a:blip r:embed="rId19">
+                    <a:blip r:embed="rId20">
                       <a:extLst>
                         <a:ext uri="{28A0092B-C50C-407E-A947-70E740481C1C}">
                           <a14:useLocalDpi xmlns:a14="http://schemas.microsoft.com/office/drawing/2010/main" val="0"/>
@@ -8221,7 +8217,7 @@
       <w:pPr>
         <w:pStyle w:val="Legenda"/>
       </w:pPr>
-      <w:bookmarkStart w:id="27" w:name="_Toc131406571"/>
+      <w:bookmarkStart w:id="26" w:name="_Toc131406571"/>
       <w:r>
         <w:t xml:space="preserve">Gráfico </w:t>
       </w:r>
@@ -8258,7 +8254,7 @@
       <w:r>
         <w:t>pet, (Fonte: Autor)</w:t>
       </w:r>
-      <w:bookmarkEnd w:id="27"/>
+      <w:bookmarkEnd w:id="26"/>
     </w:p>
     <w:p>
       <w:pPr>
@@ -8301,7 +8297,7 @@
                     <pic:cNvPicPr/>
                   </pic:nvPicPr>
                   <pic:blipFill>
-                    <a:blip r:embed="rId20">
+                    <a:blip r:embed="rId21">
                       <a:extLst>
                         <a:ext uri="{28A0092B-C50C-407E-A947-70E740481C1C}">
                           <a14:useLocalDpi xmlns:a14="http://schemas.microsoft.com/office/drawing/2010/main" val="0"/>
@@ -8333,7 +8329,7 @@
       <w:pPr>
         <w:pStyle w:val="Legenda"/>
       </w:pPr>
-      <w:bookmarkStart w:id="28" w:name="_Toc131406572"/>
+      <w:bookmarkStart w:id="27" w:name="_Toc131406572"/>
       <w:r>
         <w:t xml:space="preserve">Gráfico </w:t>
       </w:r>
@@ -8370,7 +8366,7 @@
       <w:r>
         <w:t>, (Fonte: Autor)</w:t>
       </w:r>
-      <w:bookmarkEnd w:id="28"/>
+      <w:bookmarkEnd w:id="27"/>
     </w:p>
     <w:p>
       <w:pPr>
@@ -8413,7 +8409,7 @@
                     <pic:cNvPicPr/>
                   </pic:nvPicPr>
                   <pic:blipFill>
-                    <a:blip r:embed="rId21">
+                    <a:blip r:embed="rId22">
                       <a:extLst>
                         <a:ext uri="{28A0092B-C50C-407E-A947-70E740481C1C}">
                           <a14:useLocalDpi xmlns:a14="http://schemas.microsoft.com/office/drawing/2010/main" val="0"/>
@@ -8445,7 +8441,7 @@
       <w:pPr>
         <w:pStyle w:val="Legenda"/>
       </w:pPr>
-      <w:bookmarkStart w:id="29" w:name="_Toc131406573"/>
+      <w:bookmarkStart w:id="28" w:name="_Toc131406573"/>
       <w:r>
         <w:t xml:space="preserve">Gráfico </w:t>
       </w:r>
@@ -8476,95 +8472,95 @@
       <w:r>
         <w:t>que residem na região de Taboão/Embu, (Fonte: Autor)</w:t>
       </w:r>
+      <w:bookmarkEnd w:id="28"/>
+    </w:p>
+    <w:p>
+      <w:pPr>
+        <w:ind w:firstLine="0"/>
+        <w:rPr>
+          <w:lang w:eastAsia="pt-BR"/>
+        </w:rPr>
+      </w:pPr>
+      <w:bookmarkStart w:id="29" w:name="_Toc374065959"/>
+      <w:bookmarkStart w:id="30" w:name="_Toc404615926"/>
+      <w:bookmarkStart w:id="31" w:name="_Toc404934373"/>
+      <w:bookmarkStart w:id="32" w:name="_Toc447645014"/>
+    </w:p>
+    <w:p>
+      <w:pPr>
+        <w:pStyle w:val="Ttulo1"/>
+      </w:pPr>
+      <w:bookmarkStart w:id="33" w:name="_Toc132316762"/>
+      <w:r>
+        <w:t>OBJETIVOS</w:t>
+      </w:r>
+      <w:bookmarkStart w:id="34" w:name="_Toc358760994"/>
+      <w:bookmarkStart w:id="35" w:name="_Toc374065960"/>
+      <w:bookmarkStart w:id="36" w:name="_Toc246992156"/>
+      <w:bookmarkStart w:id="37" w:name="_Toc246992215"/>
       <w:bookmarkEnd w:id="29"/>
-    </w:p>
-    <w:p>
-      <w:pPr>
-        <w:ind w:firstLine="0"/>
-        <w:rPr>
-          <w:lang w:eastAsia="pt-BR"/>
-        </w:rPr>
-      </w:pPr>
-      <w:bookmarkStart w:id="30" w:name="_Toc374065959"/>
-      <w:bookmarkStart w:id="31" w:name="_Toc404615926"/>
-      <w:bookmarkStart w:id="32" w:name="_Toc404934373"/>
-      <w:bookmarkStart w:id="33" w:name="_Toc447645014"/>
-    </w:p>
-    <w:p>
-      <w:pPr>
-        <w:pStyle w:val="Ttulo1"/>
-      </w:pPr>
-      <w:bookmarkStart w:id="34" w:name="_Toc132316762"/>
-      <w:r>
-        <w:t>OBJETIVOS</w:t>
-      </w:r>
-      <w:bookmarkStart w:id="35" w:name="_Toc358760994"/>
-      <w:bookmarkStart w:id="36" w:name="_Toc374065960"/>
-      <w:bookmarkStart w:id="37" w:name="_Toc246992156"/>
-      <w:bookmarkStart w:id="38" w:name="_Toc246992215"/>
       <w:bookmarkEnd w:id="30"/>
       <w:bookmarkEnd w:id="31"/>
       <w:bookmarkEnd w:id="32"/>
       <w:bookmarkEnd w:id="33"/>
-      <w:bookmarkEnd w:id="34"/>
     </w:p>
     <w:p/>
     <w:p>
       <w:pPr>
         <w:pStyle w:val="Ttulo3"/>
       </w:pPr>
-      <w:bookmarkStart w:id="39" w:name="_Toc404615927"/>
-      <w:bookmarkStart w:id="40" w:name="_Toc404934374"/>
-      <w:bookmarkStart w:id="41" w:name="_Toc447645015"/>
+      <w:bookmarkStart w:id="38" w:name="_Toc404615927"/>
+      <w:bookmarkStart w:id="39" w:name="_Toc404934374"/>
+      <w:bookmarkStart w:id="40" w:name="_Toc447645015"/>
       <w:r>
         <w:t xml:space="preserve"> </w:t>
       </w:r>
-      <w:bookmarkStart w:id="42" w:name="_Toc132316763"/>
+      <w:bookmarkStart w:id="41" w:name="_Toc132316763"/>
       <w:r>
         <w:t>Objetivo Geral</w:t>
       </w:r>
+      <w:bookmarkEnd w:id="38"/>
       <w:bookmarkEnd w:id="39"/>
       <w:bookmarkEnd w:id="40"/>
       <w:bookmarkEnd w:id="41"/>
+    </w:p>
+    <w:bookmarkEnd w:id="34"/>
+    <w:bookmarkEnd w:id="35"/>
+    <w:p/>
+    <w:p>
+      <w:r>
+        <w:t>O sistema I-Pet tem como proposta contribuir com as duas vertentes do comércio de pets, tanto os clientes que buscam produtos e serviços para seus animais domésticos, quanto aos pets shops que disponibilizam esses produtos e serviços.</w:t>
+      </w:r>
+    </w:p>
+    <w:p>
+      <w:r>
+        <w:t xml:space="preserve">.   </w:t>
+      </w:r>
+    </w:p>
+    <w:p>
+      <w:pPr>
+        <w:pStyle w:val="Ttulo3"/>
+      </w:pPr>
+      <w:bookmarkStart w:id="42" w:name="_Toc358760995"/>
+      <w:bookmarkStart w:id="43" w:name="_Toc374065961"/>
+      <w:bookmarkStart w:id="44" w:name="_Toc404615928"/>
+      <w:bookmarkStart w:id="45" w:name="_Toc404934375"/>
+      <w:bookmarkStart w:id="46" w:name="_Toc447645016"/>
+      <w:bookmarkStart w:id="47" w:name="_Toc132316764"/>
+      <w:bookmarkEnd w:id="36"/>
+      <w:bookmarkEnd w:id="37"/>
+      <w:r>
+        <w:t xml:space="preserve">Objetivos </w:t>
+      </w:r>
       <w:bookmarkEnd w:id="42"/>
-    </w:p>
-    <w:bookmarkEnd w:id="35"/>
-    <w:bookmarkEnd w:id="36"/>
-    <w:p/>
-    <w:p>
-      <w:r>
-        <w:t>O sistema I-Pet tem como proposta contribuir com as duas vertentes do comércio de pets, tanto os clientes que buscam produtos e serviços para seus animais domésticos, quanto aos pets shops que disponibilizam esses produtos e serviços.</w:t>
-      </w:r>
-    </w:p>
-    <w:p>
-      <w:r>
-        <w:t xml:space="preserve">.   </w:t>
-      </w:r>
-    </w:p>
-    <w:p>
-      <w:pPr>
-        <w:pStyle w:val="Ttulo3"/>
-      </w:pPr>
-      <w:bookmarkStart w:id="43" w:name="_Toc358760995"/>
-      <w:bookmarkStart w:id="44" w:name="_Toc374065961"/>
-      <w:bookmarkStart w:id="45" w:name="_Toc404615928"/>
-      <w:bookmarkStart w:id="46" w:name="_Toc404934375"/>
-      <w:bookmarkStart w:id="47" w:name="_Toc447645016"/>
-      <w:bookmarkStart w:id="48" w:name="_Toc132316764"/>
-      <w:bookmarkEnd w:id="37"/>
-      <w:bookmarkEnd w:id="38"/>
-      <w:r>
-        <w:t xml:space="preserve">Objetivos </w:t>
-      </w:r>
       <w:bookmarkEnd w:id="43"/>
+      <w:r>
+        <w:t>Específicos</w:t>
+      </w:r>
       <w:bookmarkEnd w:id="44"/>
-      <w:r>
-        <w:t>Específicos</w:t>
-      </w:r>
       <w:bookmarkEnd w:id="45"/>
       <w:bookmarkEnd w:id="46"/>
       <w:bookmarkEnd w:id="47"/>
-      <w:bookmarkEnd w:id="48"/>
     </w:p>
     <w:p>
       <w:pPr>
@@ -8741,18 +8737,18 @@
       <w:pPr>
         <w:pStyle w:val="Ttulo1"/>
       </w:pPr>
-      <w:bookmarkStart w:id="49" w:name="_Toc453072993"/>
-      <w:bookmarkStart w:id="50" w:name="_Toc132316765"/>
+      <w:bookmarkStart w:id="48" w:name="_Toc453072993"/>
+      <w:bookmarkStart w:id="49" w:name="_Toc132316765"/>
       <w:r>
         <w:t>PROJETO</w:t>
       </w:r>
-      <w:commentRangeStart w:id="51"/>
-      <w:commentRangeEnd w:id="51"/>
-      <w:r>
-        <w:commentReference w:id="51"/>
-      </w:r>
+      <w:commentRangeStart w:id="50"/>
+      <w:commentRangeEnd w:id="50"/>
+      <w:r>
+        <w:commentReference w:id="50"/>
+      </w:r>
+      <w:bookmarkEnd w:id="48"/>
       <w:bookmarkEnd w:id="49"/>
-      <w:bookmarkEnd w:id="50"/>
     </w:p>
     <w:p>
       <w:pPr>
@@ -8765,14 +8761,31 @@
       <w:pPr>
         <w:pStyle w:val="Ttulo2"/>
       </w:pPr>
-      <w:bookmarkStart w:id="52" w:name="_Toc132316766"/>
+      <w:bookmarkStart w:id="51" w:name="_Toc132316766"/>
       <w:r>
         <w:t>Análise de requisitos</w:t>
       </w:r>
+      <w:bookmarkEnd w:id="51"/>
+      <w:r>
+        <w:t xml:space="preserve"> </w:t>
+      </w:r>
+    </w:p>
+    <w:p>
+      <w:pPr>
+        <w:rPr>
+          <w:lang w:eastAsia="en-US"/>
+        </w:rPr>
+      </w:pPr>
+    </w:p>
+    <w:p>
+      <w:pPr>
+        <w:pStyle w:val="Ttulo3"/>
+      </w:pPr>
+      <w:bookmarkStart w:id="52" w:name="_Toc132316767"/>
+      <w:r>
+        <w:t>User Stories</w:t>
+      </w:r>
       <w:bookmarkEnd w:id="52"/>
-      <w:r>
-        <w:t xml:space="preserve"> </w:t>
-      </w:r>
     </w:p>
     <w:p>
       <w:pPr>
@@ -8785,29 +8798,12 @@
       <w:pPr>
         <w:pStyle w:val="Ttulo3"/>
       </w:pPr>
-      <w:bookmarkStart w:id="53" w:name="_Toc132316767"/>
-      <w:r>
-        <w:t>User Stories</w:t>
-      </w:r>
-      <w:bookmarkEnd w:id="53"/>
-    </w:p>
-    <w:p>
-      <w:pPr>
-        <w:rPr>
-          <w:lang w:eastAsia="en-US"/>
-        </w:rPr>
-      </w:pPr>
-    </w:p>
-    <w:p>
-      <w:pPr>
-        <w:pStyle w:val="Ttulo3"/>
-      </w:pPr>
-      <w:bookmarkStart w:id="54" w:name="_Toc132316768"/>
+      <w:bookmarkStart w:id="53" w:name="_Toc132316768"/>
       <w:r>
         <w:lastRenderedPageBreak/>
         <w:t>Diagraman de casos de uso</w:t>
       </w:r>
-      <w:bookmarkEnd w:id="54"/>
+      <w:bookmarkEnd w:id="53"/>
     </w:p>
     <w:p>
       <w:pPr>
@@ -8833,7 +8829,7 @@
                     <pic:cNvPicPr/>
                   </pic:nvPicPr>
                   <pic:blipFill>
-                    <a:blip r:embed="rId22">
+                    <a:blip r:embed="rId23">
                       <a:extLst>
                         <a:ext uri="{28A0092B-C50C-407E-A947-70E740481C1C}">
                           <a14:useLocalDpi xmlns:a14="http://schemas.microsoft.com/office/drawing/2010/main" val="0"/>
@@ -8903,7 +8899,7 @@
       <w:pPr>
         <w:pStyle w:val="Ttulo3"/>
       </w:pPr>
-      <w:bookmarkStart w:id="55" w:name="_Toc132316769"/>
+      <w:bookmarkStart w:id="54" w:name="_Toc132316769"/>
       <w:r>
         <w:t xml:space="preserve">Modelelo Entidade Relacionamento </w:t>
       </w:r>
@@ -8913,41 +8909,1777 @@
       <w:r>
         <w:t xml:space="preserve"> MER</w:t>
       </w:r>
+      <w:bookmarkEnd w:id="54"/>
+    </w:p>
+    <w:p>
+      <w:pPr>
+        <w:ind w:left="1289"/>
+        <w:rPr>
+          <w:lang w:eastAsia="en-US"/>
+        </w:rPr>
+      </w:pPr>
+      <w:r>
+        <w:rPr>
+          <w:lang w:eastAsia="en-US"/>
+        </w:rPr>
+        <w:t>Nosso sistema contará com a</w:t>
+      </w:r>
+      <w:r>
+        <w:rPr>
+          <w:lang w:eastAsia="en-US"/>
+        </w:rPr>
+        <w:t>s seguintes</w:t>
+      </w:r>
+      <w:r>
+        <w:rPr>
+          <w:lang w:eastAsia="en-US"/>
+        </w:rPr>
+        <w:t xml:space="preserve"> tabela</w:t>
+      </w:r>
+      <w:r>
+        <w:rPr>
+          <w:lang w:eastAsia="en-US"/>
+        </w:rPr>
+        <w:t>s:</w:t>
+      </w:r>
+    </w:p>
+    <w:p>
+      <w:pPr>
+        <w:ind w:left="1289"/>
+        <w:rPr>
+          <w:lang w:eastAsia="en-US"/>
+        </w:rPr>
+      </w:pPr>
+      <w:r>
+        <w:rPr>
+          <w:lang w:eastAsia="en-US"/>
+        </w:rPr>
+        <w:t>“</w:t>
+      </w:r>
+      <w:r>
+        <w:rPr>
+          <w:lang w:eastAsia="en-US"/>
+        </w:rPr>
+        <w:t>P</w:t>
+      </w:r>
+      <w:r>
+        <w:rPr>
+          <w:lang w:eastAsia="en-US"/>
+        </w:rPr>
+        <w:t>rodutos</w:t>
+      </w:r>
+      <w:r>
+        <w:rPr>
+          <w:lang w:eastAsia="en-US"/>
+        </w:rPr>
+        <w:t>”</w:t>
+      </w:r>
+      <w:r>
+        <w:rPr>
+          <w:lang w:eastAsia="en-US"/>
+        </w:rPr>
+        <w:t>,</w:t>
+      </w:r>
+      <w:r>
+        <w:rPr>
+          <w:lang w:eastAsia="en-US"/>
+        </w:rPr>
+        <w:t xml:space="preserve"> com os seguintes atributos</w:t>
+      </w:r>
+      <w:r>
+        <w:rPr>
+          <w:lang w:eastAsia="en-US"/>
+        </w:rPr>
+        <w:t xml:space="preserve">: </w:t>
+      </w:r>
+      <w:r>
+        <w:rPr>
+          <w:lang w:eastAsia="en-US"/>
+        </w:rPr>
+        <w:t>idProdutos</w:t>
+      </w:r>
+      <w:r>
+        <w:rPr>
+          <w:lang w:eastAsia="en-US"/>
+        </w:rPr>
+        <w:t xml:space="preserve"> INT</w:t>
+      </w:r>
+      <w:r>
+        <w:rPr>
+          <w:lang w:eastAsia="en-US"/>
+        </w:rPr>
+        <w:t xml:space="preserve"> </w:t>
+      </w:r>
+      <w:r>
+        <w:rPr>
+          <w:lang w:eastAsia="en-US"/>
+        </w:rPr>
+        <w:t>(Primary Key)</w:t>
+      </w:r>
+      <w:r>
+        <w:rPr>
+          <w:lang w:eastAsia="en-US"/>
+        </w:rPr>
+        <w:t>, nome</w:t>
+      </w:r>
+      <w:r>
+        <w:rPr>
+          <w:lang w:eastAsia="en-US"/>
+        </w:rPr>
+        <w:t xml:space="preserve"> VARCHAR (100)</w:t>
+      </w:r>
+      <w:r>
+        <w:rPr>
+          <w:lang w:eastAsia="en-US"/>
+        </w:rPr>
+        <w:t>, descricao</w:t>
+      </w:r>
+      <w:r>
+        <w:rPr>
+          <w:lang w:eastAsia="en-US"/>
+        </w:rPr>
+        <w:t xml:space="preserve"> VARCHAR (225)</w:t>
+      </w:r>
+      <w:r>
+        <w:rPr>
+          <w:lang w:eastAsia="en-US"/>
+        </w:rPr>
+        <w:t>, preco</w:t>
+      </w:r>
+      <w:r>
+        <w:rPr>
+          <w:lang w:eastAsia="en-US"/>
+        </w:rPr>
+        <w:t xml:space="preserve"> FLOAT</w:t>
+      </w:r>
+      <w:r>
+        <w:rPr>
+          <w:lang w:eastAsia="en-US"/>
+        </w:rPr>
+        <w:t>, especificacoes</w:t>
+      </w:r>
+      <w:r>
+        <w:rPr>
+          <w:lang w:eastAsia="en-US"/>
+        </w:rPr>
+        <w:t xml:space="preserve"> VARCHAR (225)</w:t>
+      </w:r>
+      <w:r>
+        <w:rPr>
+          <w:lang w:eastAsia="en-US"/>
+        </w:rPr>
+        <w:t>, peso</w:t>
+      </w:r>
+      <w:r>
+        <w:rPr>
+          <w:lang w:eastAsia="en-US"/>
+        </w:rPr>
+        <w:t xml:space="preserve"> FLOAT</w:t>
+      </w:r>
+      <w:r>
+        <w:rPr>
+          <w:lang w:eastAsia="en-US"/>
+        </w:rPr>
+        <w:t>, Loja_idLoja</w:t>
+      </w:r>
+      <w:r>
+        <w:rPr>
+          <w:lang w:eastAsia="en-US"/>
+        </w:rPr>
+        <w:t xml:space="preserve"> INT (</w:t>
+      </w:r>
+      <w:proofErr w:type="spellStart"/>
+      <w:r>
+        <w:rPr>
+          <w:lang w:eastAsia="en-US"/>
+        </w:rPr>
+        <w:t>Foreing</w:t>
+      </w:r>
+      <w:proofErr w:type="spellEnd"/>
+      <w:r>
+        <w:rPr>
+          <w:lang w:eastAsia="en-US"/>
+        </w:rPr>
+        <w:t xml:space="preserve"> Key)</w:t>
+      </w:r>
+      <w:r>
+        <w:rPr>
+          <w:lang w:eastAsia="en-US"/>
+        </w:rPr>
+        <w:t>, image</w:t>
+      </w:r>
+      <w:r>
+        <w:rPr>
+          <w:lang w:eastAsia="en-US"/>
+        </w:rPr>
+        <w:t xml:space="preserve"> VARCHAR (225)</w:t>
+      </w:r>
+      <w:r>
+        <w:rPr>
+          <w:lang w:eastAsia="en-US"/>
+        </w:rPr>
+        <w:t>,</w:t>
+      </w:r>
+      <w:r>
+        <w:rPr>
+          <w:lang w:eastAsia="en-US"/>
+        </w:rPr>
+        <w:t xml:space="preserve"> </w:t>
+      </w:r>
+      <w:r>
+        <w:rPr>
+          <w:lang w:eastAsia="en-US"/>
+        </w:rPr>
+        <w:t>Categoria_idCategoria</w:t>
+      </w:r>
+      <w:r>
+        <w:rPr>
+          <w:lang w:eastAsia="en-US"/>
+        </w:rPr>
+        <w:t xml:space="preserve"> INT (</w:t>
+      </w:r>
+      <w:proofErr w:type="spellStart"/>
+      <w:r>
+        <w:rPr>
+          <w:lang w:eastAsia="en-US"/>
+        </w:rPr>
+        <w:t>Foreing</w:t>
+      </w:r>
+      <w:proofErr w:type="spellEnd"/>
+      <w:r>
+        <w:rPr>
+          <w:lang w:eastAsia="en-US"/>
+        </w:rPr>
+        <w:t xml:space="preserve"> Key</w:t>
+      </w:r>
+      <w:r>
+        <w:rPr>
+          <w:lang w:eastAsia="en-US"/>
+        </w:rPr>
+        <w:t>)</w:t>
+      </w:r>
+      <w:r>
+        <w:rPr>
+          <w:lang w:eastAsia="en-US"/>
+        </w:rPr>
+        <w:t>;</w:t>
+      </w:r>
+    </w:p>
+    <w:p>
+      <w:pPr>
+        <w:ind w:left="1289"/>
+        <w:rPr>
+          <w:lang w:eastAsia="en-US"/>
+        </w:rPr>
+      </w:pPr>
+      <w:r>
+        <w:rPr>
+          <w:lang w:eastAsia="en-US"/>
+        </w:rPr>
+        <w:t>“</w:t>
+      </w:r>
+      <w:r>
+        <w:rPr>
+          <w:lang w:eastAsia="en-US"/>
+        </w:rPr>
+        <w:t>S</w:t>
+      </w:r>
+      <w:r>
+        <w:rPr>
+          <w:lang w:eastAsia="en-US"/>
+        </w:rPr>
+        <w:t>erviços</w:t>
+      </w:r>
+      <w:r>
+        <w:rPr>
+          <w:lang w:eastAsia="en-US"/>
+        </w:rPr>
+        <w:t>”</w:t>
+      </w:r>
+      <w:r>
+        <w:rPr>
+          <w:lang w:eastAsia="en-US"/>
+        </w:rPr>
+        <w:t xml:space="preserve">, </w:t>
+      </w:r>
+      <w:r>
+        <w:rPr>
+          <w:lang w:eastAsia="en-US"/>
+        </w:rPr>
+        <w:t>com os seguintes atributos</w:t>
+      </w:r>
+      <w:r>
+        <w:rPr>
+          <w:lang w:eastAsia="en-US"/>
+        </w:rPr>
+        <w:t xml:space="preserve">: </w:t>
+      </w:r>
+      <w:proofErr w:type="spellStart"/>
+      <w:r>
+        <w:rPr>
+          <w:lang w:eastAsia="en-US"/>
+        </w:rPr>
+        <w:t>idServiços</w:t>
+      </w:r>
+      <w:proofErr w:type="spellEnd"/>
+      <w:r>
+        <w:rPr>
+          <w:lang w:eastAsia="en-US"/>
+        </w:rPr>
+        <w:t xml:space="preserve"> INT </w:t>
+      </w:r>
+      <w:r>
+        <w:rPr>
+          <w:lang w:eastAsia="en-US"/>
+        </w:rPr>
+        <w:t>(Primary Key)</w:t>
+      </w:r>
+      <w:r>
+        <w:rPr>
+          <w:lang w:eastAsia="en-US"/>
+        </w:rPr>
+        <w:t>, nome</w:t>
+      </w:r>
+      <w:r>
+        <w:rPr>
+          <w:lang w:eastAsia="en-US"/>
+        </w:rPr>
+        <w:t xml:space="preserve"> </w:t>
+      </w:r>
+      <w:r>
+        <w:rPr>
+          <w:lang w:eastAsia="en-US"/>
+        </w:rPr>
+        <w:t>VARCHAR</w:t>
+      </w:r>
+      <w:r>
+        <w:rPr>
+          <w:lang w:eastAsia="en-US"/>
+        </w:rPr>
+        <w:t xml:space="preserve"> </w:t>
+      </w:r>
+      <w:r>
+        <w:rPr>
+          <w:lang w:eastAsia="en-US"/>
+        </w:rPr>
+        <w:t>(100)</w:t>
+      </w:r>
+      <w:r>
+        <w:rPr>
+          <w:lang w:eastAsia="en-US"/>
+        </w:rPr>
+        <w:t>, descrição</w:t>
+      </w:r>
+      <w:r>
+        <w:rPr>
+          <w:lang w:eastAsia="en-US"/>
+        </w:rPr>
+        <w:t xml:space="preserve"> </w:t>
+      </w:r>
+      <w:r>
+        <w:rPr>
+          <w:lang w:eastAsia="en-US"/>
+        </w:rPr>
+        <w:t>VARCHAR</w:t>
+      </w:r>
+      <w:r>
+        <w:rPr>
+          <w:lang w:eastAsia="en-US"/>
+        </w:rPr>
+        <w:t xml:space="preserve"> </w:t>
+      </w:r>
+      <w:r>
+        <w:rPr>
+          <w:lang w:eastAsia="en-US"/>
+        </w:rPr>
+        <w:t>(</w:t>
+      </w:r>
+      <w:r>
+        <w:rPr>
+          <w:lang w:eastAsia="en-US"/>
+        </w:rPr>
+        <w:t>500</w:t>
+      </w:r>
+      <w:r>
+        <w:rPr>
+          <w:lang w:eastAsia="en-US"/>
+        </w:rPr>
+        <w:t>)</w:t>
+      </w:r>
+      <w:r>
+        <w:rPr>
+          <w:lang w:eastAsia="en-US"/>
+        </w:rPr>
+        <w:t>, preco</w:t>
+      </w:r>
+      <w:r>
+        <w:rPr>
+          <w:lang w:eastAsia="en-US"/>
+        </w:rPr>
+        <w:t xml:space="preserve"> FLOAT</w:t>
+      </w:r>
+      <w:r>
+        <w:rPr>
+          <w:lang w:eastAsia="en-US"/>
+        </w:rPr>
+        <w:t>, Loja_idLoja</w:t>
+      </w:r>
+      <w:r>
+        <w:rPr>
+          <w:lang w:eastAsia="en-US"/>
+        </w:rPr>
+        <w:t xml:space="preserve"> INT (</w:t>
+      </w:r>
+      <w:proofErr w:type="spellStart"/>
+      <w:r>
+        <w:rPr>
+          <w:lang w:eastAsia="en-US"/>
+        </w:rPr>
+        <w:t>Foreing</w:t>
+      </w:r>
+      <w:proofErr w:type="spellEnd"/>
+      <w:r>
+        <w:rPr>
+          <w:lang w:eastAsia="en-US"/>
+        </w:rPr>
+        <w:t xml:space="preserve"> Key</w:t>
+      </w:r>
+      <w:r>
+        <w:rPr>
+          <w:lang w:eastAsia="en-US"/>
+        </w:rPr>
+        <w:t>)</w:t>
+      </w:r>
+      <w:r>
+        <w:rPr>
+          <w:lang w:eastAsia="en-US"/>
+        </w:rPr>
+        <w:t>, Categoria_idCategoria</w:t>
+      </w:r>
+      <w:r>
+        <w:rPr>
+          <w:lang w:eastAsia="en-US"/>
+        </w:rPr>
+        <w:t xml:space="preserve"> INT </w:t>
+      </w:r>
+      <w:r>
+        <w:rPr>
+          <w:lang w:eastAsia="en-US"/>
+        </w:rPr>
+        <w:t>(</w:t>
+      </w:r>
+      <w:proofErr w:type="spellStart"/>
+      <w:r>
+        <w:rPr>
+          <w:lang w:eastAsia="en-US"/>
+        </w:rPr>
+        <w:t>Foreing</w:t>
+      </w:r>
+      <w:proofErr w:type="spellEnd"/>
+      <w:r>
+        <w:rPr>
+          <w:lang w:eastAsia="en-US"/>
+        </w:rPr>
+        <w:t xml:space="preserve"> Key</w:t>
+      </w:r>
+      <w:r>
+        <w:rPr>
+          <w:lang w:eastAsia="en-US"/>
+        </w:rPr>
+        <w:t>)</w:t>
+      </w:r>
+      <w:r>
+        <w:rPr>
+          <w:lang w:eastAsia="en-US"/>
+        </w:rPr>
+        <w:t>;</w:t>
+      </w:r>
+    </w:p>
+    <w:p>
+      <w:pPr>
+        <w:ind w:left="1289"/>
+        <w:rPr>
+          <w:lang w:eastAsia="en-US"/>
+        </w:rPr>
+      </w:pPr>
+      <w:r>
+        <w:rPr>
+          <w:lang w:eastAsia="en-US"/>
+        </w:rPr>
+        <w:t>“</w:t>
+      </w:r>
+      <w:r>
+        <w:rPr>
+          <w:lang w:eastAsia="en-US"/>
+        </w:rPr>
+        <w:t>Categoria</w:t>
+      </w:r>
+      <w:r>
+        <w:rPr>
+          <w:lang w:eastAsia="en-US"/>
+        </w:rPr>
+        <w:t>”</w:t>
+      </w:r>
+      <w:r>
+        <w:rPr>
+          <w:lang w:eastAsia="en-US"/>
+        </w:rPr>
+        <w:t xml:space="preserve">, </w:t>
+      </w:r>
+      <w:r>
+        <w:rPr>
+          <w:lang w:eastAsia="en-US"/>
+        </w:rPr>
+        <w:t>com os seguintes atributos</w:t>
+      </w:r>
+      <w:r>
+        <w:rPr>
+          <w:lang w:eastAsia="en-US"/>
+        </w:rPr>
+        <w:t xml:space="preserve">: </w:t>
+      </w:r>
+      <w:proofErr w:type="spellStart"/>
+      <w:r>
+        <w:rPr>
+          <w:lang w:eastAsia="en-US"/>
+        </w:rPr>
+        <w:t>idCategoria</w:t>
+      </w:r>
+      <w:proofErr w:type="spellEnd"/>
+      <w:r>
+        <w:rPr>
+          <w:lang w:eastAsia="en-US"/>
+        </w:rPr>
+        <w:t xml:space="preserve"> INT (</w:t>
+      </w:r>
+      <w:r>
+        <w:rPr>
+          <w:lang w:eastAsia="en-US"/>
+        </w:rPr>
+        <w:t>Primary Key</w:t>
+      </w:r>
+      <w:r>
+        <w:rPr>
+          <w:lang w:eastAsia="en-US"/>
+        </w:rPr>
+        <w:t>)</w:t>
+      </w:r>
+      <w:r>
+        <w:rPr>
+          <w:lang w:eastAsia="en-US"/>
+        </w:rPr>
+        <w:t>, Nome</w:t>
+      </w:r>
+      <w:r>
+        <w:rPr>
+          <w:lang w:eastAsia="en-US"/>
+        </w:rPr>
+        <w:t xml:space="preserve"> </w:t>
+      </w:r>
+      <w:r>
+        <w:rPr>
+          <w:lang w:eastAsia="en-US"/>
+        </w:rPr>
+        <w:t>VARCHAR (</w:t>
+      </w:r>
+      <w:r>
+        <w:rPr>
+          <w:lang w:eastAsia="en-US"/>
+        </w:rPr>
+        <w:t>100</w:t>
+      </w:r>
+      <w:r>
+        <w:rPr>
+          <w:lang w:eastAsia="en-US"/>
+        </w:rPr>
+        <w:t>)</w:t>
+      </w:r>
+      <w:r>
+        <w:rPr>
+          <w:lang w:eastAsia="en-US"/>
+        </w:rPr>
+        <w:t>, descricao</w:t>
+      </w:r>
+      <w:r>
+        <w:rPr>
+          <w:lang w:eastAsia="en-US"/>
+        </w:rPr>
+        <w:t xml:space="preserve"> </w:t>
+      </w:r>
+      <w:r>
+        <w:rPr>
+          <w:lang w:eastAsia="en-US"/>
+        </w:rPr>
+        <w:t>VARCHAR (225)</w:t>
+      </w:r>
+      <w:r>
+        <w:rPr>
+          <w:lang w:eastAsia="en-US"/>
+        </w:rPr>
+        <w:t>;</w:t>
+      </w:r>
+    </w:p>
+    <w:p>
+      <w:pPr>
+        <w:ind w:left="1289"/>
+        <w:rPr>
+          <w:lang w:eastAsia="en-US"/>
+        </w:rPr>
+      </w:pPr>
+      <w:r>
+        <w:rPr>
+          <w:lang w:eastAsia="en-US"/>
+        </w:rPr>
+        <w:lastRenderedPageBreak/>
+        <w:t>“</w:t>
+      </w:r>
+      <w:r>
+        <w:rPr>
+          <w:lang w:eastAsia="en-US"/>
+        </w:rPr>
+        <w:t>Loja</w:t>
+      </w:r>
+      <w:r>
+        <w:rPr>
+          <w:lang w:eastAsia="en-US"/>
+        </w:rPr>
+        <w:t>”</w:t>
+      </w:r>
+      <w:r>
+        <w:rPr>
+          <w:lang w:eastAsia="en-US"/>
+        </w:rPr>
+        <w:t xml:space="preserve">, </w:t>
+      </w:r>
+      <w:r>
+        <w:rPr>
+          <w:lang w:eastAsia="en-US"/>
+        </w:rPr>
+        <w:t>com os seguintes atributos</w:t>
+      </w:r>
+      <w:r>
+        <w:rPr>
+          <w:lang w:eastAsia="en-US"/>
+        </w:rPr>
+        <w:t xml:space="preserve">: </w:t>
+      </w:r>
+      <w:proofErr w:type="spellStart"/>
+      <w:r>
+        <w:rPr>
+          <w:lang w:eastAsia="en-US"/>
+        </w:rPr>
+        <w:t>idLoja</w:t>
+      </w:r>
+      <w:proofErr w:type="spellEnd"/>
+      <w:r>
+        <w:rPr>
+          <w:lang w:eastAsia="en-US"/>
+        </w:rPr>
+        <w:t xml:space="preserve"> </w:t>
+      </w:r>
+      <w:r>
+        <w:rPr>
+          <w:lang w:eastAsia="en-US"/>
+        </w:rPr>
+        <w:t>INT (Primary Key)</w:t>
+      </w:r>
+      <w:r>
+        <w:rPr>
+          <w:lang w:eastAsia="en-US"/>
+        </w:rPr>
+        <w:t>, Nome</w:t>
+      </w:r>
+      <w:r>
+        <w:rPr>
+          <w:lang w:eastAsia="en-US"/>
+        </w:rPr>
+        <w:t xml:space="preserve"> </w:t>
+      </w:r>
+      <w:r>
+        <w:rPr>
+          <w:lang w:eastAsia="en-US"/>
+        </w:rPr>
+        <w:t>VARCHAR (</w:t>
+      </w:r>
+      <w:r>
+        <w:rPr>
+          <w:lang w:eastAsia="en-US"/>
+        </w:rPr>
+        <w:t>100</w:t>
+      </w:r>
+      <w:r>
+        <w:rPr>
+          <w:lang w:eastAsia="en-US"/>
+        </w:rPr>
+        <w:t>)</w:t>
+      </w:r>
+      <w:r>
+        <w:rPr>
+          <w:lang w:eastAsia="en-US"/>
+        </w:rPr>
+        <w:t>, CNPJ</w:t>
+      </w:r>
+      <w:r>
+        <w:rPr>
+          <w:lang w:eastAsia="en-US"/>
+        </w:rPr>
+        <w:t xml:space="preserve"> </w:t>
+      </w:r>
+      <w:r>
+        <w:rPr>
+          <w:lang w:eastAsia="en-US"/>
+        </w:rPr>
+        <w:t>CHAR (</w:t>
+      </w:r>
+      <w:r>
+        <w:rPr>
+          <w:lang w:eastAsia="en-US"/>
+        </w:rPr>
+        <w:t>14</w:t>
+      </w:r>
+      <w:r>
+        <w:rPr>
+          <w:lang w:eastAsia="en-US"/>
+        </w:rPr>
+        <w:t>)</w:t>
+      </w:r>
+      <w:r>
+        <w:rPr>
+          <w:lang w:eastAsia="en-US"/>
+        </w:rPr>
+        <w:t>,</w:t>
+      </w:r>
+      <w:r>
+        <w:rPr>
+          <w:lang w:eastAsia="en-US"/>
+        </w:rPr>
+        <w:t xml:space="preserve"> </w:t>
+      </w:r>
+      <w:proofErr w:type="spellStart"/>
+      <w:r>
+        <w:rPr>
+          <w:lang w:eastAsia="en-US"/>
+        </w:rPr>
+        <w:t>Endereço_idEndereço</w:t>
+      </w:r>
+      <w:proofErr w:type="spellEnd"/>
+      <w:r>
+        <w:rPr>
+          <w:lang w:eastAsia="en-US"/>
+        </w:rPr>
+        <w:t xml:space="preserve"> </w:t>
+      </w:r>
+      <w:r>
+        <w:rPr>
+          <w:lang w:eastAsia="en-US"/>
+        </w:rPr>
+        <w:t>INT (</w:t>
+      </w:r>
+      <w:proofErr w:type="spellStart"/>
+      <w:r>
+        <w:rPr>
+          <w:lang w:eastAsia="en-US"/>
+        </w:rPr>
+        <w:t>Foreing</w:t>
+      </w:r>
+      <w:proofErr w:type="spellEnd"/>
+      <w:r>
+        <w:rPr>
+          <w:lang w:eastAsia="en-US"/>
+        </w:rPr>
+        <w:t xml:space="preserve"> Key)</w:t>
+      </w:r>
+      <w:r>
+        <w:rPr>
+          <w:lang w:eastAsia="en-US"/>
+        </w:rPr>
+        <w:t xml:space="preserve">, </w:t>
+      </w:r>
+      <w:proofErr w:type="spellStart"/>
+      <w:r>
+        <w:rPr>
+          <w:lang w:eastAsia="en-US"/>
+        </w:rPr>
+        <w:t>Usuário_idUsuário</w:t>
+      </w:r>
+      <w:proofErr w:type="spellEnd"/>
+      <w:r>
+        <w:rPr>
+          <w:lang w:eastAsia="en-US"/>
+        </w:rPr>
+        <w:t xml:space="preserve"> </w:t>
+      </w:r>
+      <w:r>
+        <w:rPr>
+          <w:lang w:eastAsia="en-US"/>
+        </w:rPr>
+        <w:t>INT (</w:t>
+      </w:r>
+      <w:proofErr w:type="spellStart"/>
+      <w:r>
+        <w:rPr>
+          <w:lang w:eastAsia="en-US"/>
+        </w:rPr>
+        <w:t>Foreing</w:t>
+      </w:r>
+      <w:proofErr w:type="spellEnd"/>
+      <w:r>
+        <w:rPr>
+          <w:lang w:eastAsia="en-US"/>
+        </w:rPr>
+        <w:t xml:space="preserve"> Key)</w:t>
+      </w:r>
+      <w:r>
+        <w:rPr>
+          <w:lang w:eastAsia="en-US"/>
+        </w:rPr>
+        <w:t>;</w:t>
+      </w:r>
+    </w:p>
+    <w:p>
+      <w:pPr>
+        <w:ind w:left="1289"/>
+        <w:rPr>
+          <w:lang w:eastAsia="en-US"/>
+        </w:rPr>
+      </w:pPr>
+      <w:r>
+        <w:rPr>
+          <w:lang w:eastAsia="en-US"/>
+        </w:rPr>
+        <w:t>“</w:t>
+      </w:r>
+      <w:r>
+        <w:rPr>
+          <w:lang w:eastAsia="en-US"/>
+        </w:rPr>
+        <w:t>Endereço</w:t>
+      </w:r>
+      <w:r>
+        <w:rPr>
+          <w:lang w:eastAsia="en-US"/>
+        </w:rPr>
+        <w:t>”</w:t>
+      </w:r>
+      <w:r>
+        <w:rPr>
+          <w:lang w:eastAsia="en-US"/>
+        </w:rPr>
+        <w:t xml:space="preserve">, </w:t>
+      </w:r>
+      <w:r>
+        <w:rPr>
+          <w:lang w:eastAsia="en-US"/>
+        </w:rPr>
+        <w:t>com os seguintes atributos</w:t>
+      </w:r>
+      <w:r>
+        <w:rPr>
+          <w:lang w:eastAsia="en-US"/>
+        </w:rPr>
+        <w:t xml:space="preserve">: </w:t>
+      </w:r>
+      <w:proofErr w:type="spellStart"/>
+      <w:r>
+        <w:rPr>
+          <w:lang w:eastAsia="en-US"/>
+        </w:rPr>
+        <w:t>idEndereço</w:t>
+      </w:r>
+      <w:proofErr w:type="spellEnd"/>
+      <w:r>
+        <w:rPr>
+          <w:lang w:eastAsia="en-US"/>
+        </w:rPr>
+        <w:t xml:space="preserve"> </w:t>
+      </w:r>
+      <w:r>
+        <w:rPr>
+          <w:lang w:eastAsia="en-US"/>
+        </w:rPr>
+        <w:t>INT (Primary Key)</w:t>
+      </w:r>
+      <w:r>
+        <w:rPr>
+          <w:lang w:eastAsia="en-US"/>
+        </w:rPr>
+        <w:t>, logradouro</w:t>
+      </w:r>
+      <w:r>
+        <w:rPr>
+          <w:lang w:eastAsia="en-US"/>
+        </w:rPr>
+        <w:t xml:space="preserve"> </w:t>
+      </w:r>
+      <w:r>
+        <w:rPr>
+          <w:lang w:eastAsia="en-US"/>
+        </w:rPr>
+        <w:t>VARCHAR (100)</w:t>
+      </w:r>
+      <w:r>
+        <w:rPr>
+          <w:lang w:eastAsia="en-US"/>
+        </w:rPr>
+        <w:t>,</w:t>
+      </w:r>
+      <w:r>
+        <w:rPr>
+          <w:lang w:eastAsia="en-US"/>
+        </w:rPr>
+        <w:t xml:space="preserve"> </w:t>
+      </w:r>
+      <w:proofErr w:type="spellStart"/>
+      <w:proofErr w:type="gramStart"/>
+      <w:r>
+        <w:rPr>
+          <w:lang w:eastAsia="en-US"/>
+        </w:rPr>
+        <w:t>numero</w:t>
+      </w:r>
+      <w:proofErr w:type="spellEnd"/>
+      <w:proofErr w:type="gramEnd"/>
+      <w:r>
+        <w:rPr>
+          <w:lang w:eastAsia="en-US"/>
+        </w:rPr>
+        <w:t xml:space="preserve"> INT</w:t>
+      </w:r>
+      <w:r>
+        <w:rPr>
+          <w:lang w:eastAsia="en-US"/>
+        </w:rPr>
+        <w:t>,</w:t>
+      </w:r>
+      <w:r>
+        <w:rPr>
+          <w:lang w:eastAsia="en-US"/>
+        </w:rPr>
+        <w:t xml:space="preserve"> </w:t>
+      </w:r>
+      <w:r>
+        <w:rPr>
+          <w:lang w:eastAsia="en-US"/>
+        </w:rPr>
+        <w:t>CEP</w:t>
+      </w:r>
+      <w:r>
+        <w:rPr>
+          <w:lang w:eastAsia="en-US"/>
+        </w:rPr>
+        <w:t xml:space="preserve"> </w:t>
+      </w:r>
+      <w:r>
+        <w:rPr>
+          <w:lang w:eastAsia="en-US"/>
+        </w:rPr>
+        <w:t>CHAR (</w:t>
+      </w:r>
+      <w:r>
+        <w:rPr>
+          <w:lang w:eastAsia="en-US"/>
+        </w:rPr>
+        <w:t>8</w:t>
+      </w:r>
+      <w:r>
+        <w:rPr>
+          <w:lang w:eastAsia="en-US"/>
+        </w:rPr>
+        <w:t>)</w:t>
+      </w:r>
+      <w:r>
+        <w:rPr>
+          <w:lang w:eastAsia="en-US"/>
+        </w:rPr>
+        <w:t>,</w:t>
+      </w:r>
+      <w:r>
+        <w:rPr>
+          <w:lang w:eastAsia="en-US"/>
+        </w:rPr>
+        <w:t xml:space="preserve"> </w:t>
+      </w:r>
+      <w:r>
+        <w:rPr>
+          <w:lang w:eastAsia="en-US"/>
+        </w:rPr>
+        <w:t>bairro</w:t>
+      </w:r>
+      <w:r>
+        <w:rPr>
+          <w:lang w:eastAsia="en-US"/>
+        </w:rPr>
+        <w:t xml:space="preserve"> </w:t>
+      </w:r>
+      <w:r>
+        <w:rPr>
+          <w:lang w:eastAsia="en-US"/>
+        </w:rPr>
+        <w:t>VARCHAR (100)</w:t>
+      </w:r>
+      <w:r>
+        <w:rPr>
+          <w:lang w:eastAsia="en-US"/>
+        </w:rPr>
+        <w:t xml:space="preserve">, </w:t>
+      </w:r>
+      <w:proofErr w:type="spellStart"/>
+      <w:r>
+        <w:rPr>
+          <w:lang w:eastAsia="en-US"/>
+        </w:rPr>
+        <w:t>Cliente_idCliente</w:t>
+      </w:r>
+      <w:proofErr w:type="spellEnd"/>
+      <w:r>
+        <w:rPr>
+          <w:lang w:eastAsia="en-US"/>
+        </w:rPr>
+        <w:t xml:space="preserve"> INT (</w:t>
+      </w:r>
+      <w:proofErr w:type="spellStart"/>
+      <w:r>
+        <w:rPr>
+          <w:lang w:eastAsia="en-US"/>
+        </w:rPr>
+        <w:t>Foreing</w:t>
+      </w:r>
+      <w:proofErr w:type="spellEnd"/>
+      <w:r>
+        <w:rPr>
+          <w:lang w:eastAsia="en-US"/>
+        </w:rPr>
+        <w:t xml:space="preserve"> Key</w:t>
+      </w:r>
+      <w:r>
+        <w:rPr>
+          <w:lang w:eastAsia="en-US"/>
+        </w:rPr>
+        <w:t>)</w:t>
+      </w:r>
+      <w:r>
+        <w:rPr>
+          <w:lang w:eastAsia="en-US"/>
+        </w:rPr>
+        <w:t>;</w:t>
+      </w:r>
+    </w:p>
+    <w:p>
+      <w:pPr>
+        <w:ind w:left="1289"/>
+        <w:rPr>
+          <w:lang w:eastAsia="en-US"/>
+        </w:rPr>
+      </w:pPr>
+      <w:r>
+        <w:rPr>
+          <w:lang w:eastAsia="en-US"/>
+        </w:rPr>
+        <w:t>“</w:t>
+      </w:r>
+      <w:r>
+        <w:rPr>
+          <w:lang w:eastAsia="en-US"/>
+        </w:rPr>
+        <w:t>Cliente</w:t>
+      </w:r>
+      <w:r>
+        <w:rPr>
+          <w:lang w:eastAsia="en-US"/>
+        </w:rPr>
+        <w:t>”</w:t>
+      </w:r>
+      <w:r>
+        <w:rPr>
+          <w:lang w:eastAsia="en-US"/>
+        </w:rPr>
+        <w:t xml:space="preserve">, </w:t>
+      </w:r>
+      <w:r>
+        <w:rPr>
+          <w:lang w:eastAsia="en-US"/>
+        </w:rPr>
+        <w:t>com os seguintes atributos</w:t>
+      </w:r>
+      <w:r>
+        <w:rPr>
+          <w:lang w:eastAsia="en-US"/>
+        </w:rPr>
+        <w:t xml:space="preserve">: </w:t>
+      </w:r>
+      <w:proofErr w:type="spellStart"/>
+      <w:r>
+        <w:rPr>
+          <w:lang w:eastAsia="en-US"/>
+        </w:rPr>
+        <w:t>idCliente</w:t>
+      </w:r>
+      <w:proofErr w:type="spellEnd"/>
+      <w:r>
+        <w:rPr>
+          <w:lang w:eastAsia="en-US"/>
+        </w:rPr>
+        <w:t xml:space="preserve"> INT (Primary </w:t>
+      </w:r>
+      <w:proofErr w:type="spellStart"/>
+      <w:r>
+        <w:rPr>
+          <w:lang w:eastAsia="en-US"/>
+        </w:rPr>
+        <w:t>key</w:t>
+      </w:r>
+      <w:proofErr w:type="spellEnd"/>
+      <w:r>
+        <w:rPr>
+          <w:lang w:eastAsia="en-US"/>
+        </w:rPr>
+        <w:t>)</w:t>
+      </w:r>
+      <w:r>
+        <w:rPr>
+          <w:lang w:eastAsia="en-US"/>
+        </w:rPr>
+        <w:t>, nome</w:t>
+      </w:r>
+      <w:r>
+        <w:rPr>
+          <w:lang w:eastAsia="en-US"/>
+        </w:rPr>
+        <w:t xml:space="preserve"> </w:t>
+      </w:r>
+      <w:r>
+        <w:rPr>
+          <w:lang w:eastAsia="en-US"/>
+        </w:rPr>
+        <w:t>VARCHAR (100),</w:t>
+      </w:r>
+      <w:r>
+        <w:rPr>
+          <w:lang w:eastAsia="en-US"/>
+        </w:rPr>
+        <w:t xml:space="preserve"> CPF</w:t>
+      </w:r>
+      <w:r>
+        <w:rPr>
+          <w:lang w:eastAsia="en-US"/>
+        </w:rPr>
+        <w:t xml:space="preserve"> C</w:t>
+      </w:r>
+      <w:r>
+        <w:rPr>
+          <w:lang w:eastAsia="en-US"/>
+        </w:rPr>
+        <w:t>HAR (1</w:t>
+      </w:r>
+      <w:r>
+        <w:rPr>
+          <w:lang w:eastAsia="en-US"/>
+        </w:rPr>
+        <w:t>1),</w:t>
+      </w:r>
+      <w:r>
+        <w:rPr>
+          <w:lang w:eastAsia="en-US"/>
+        </w:rPr>
+        <w:t xml:space="preserve"> </w:t>
+      </w:r>
+      <w:proofErr w:type="spellStart"/>
+      <w:r>
+        <w:rPr>
+          <w:lang w:eastAsia="en-US"/>
+        </w:rPr>
+        <w:t>Usuário_idUsuário</w:t>
+      </w:r>
+      <w:r>
+        <w:rPr>
+          <w:lang w:eastAsia="en-US"/>
+        </w:rPr>
+        <w:t>INT</w:t>
+      </w:r>
+      <w:proofErr w:type="spellEnd"/>
+      <w:r>
+        <w:rPr>
+          <w:lang w:eastAsia="en-US"/>
+        </w:rPr>
+        <w:t xml:space="preserve"> (</w:t>
+      </w:r>
+      <w:proofErr w:type="spellStart"/>
+      <w:r>
+        <w:rPr>
+          <w:lang w:eastAsia="en-US"/>
+        </w:rPr>
+        <w:t>Foreing</w:t>
+      </w:r>
+      <w:proofErr w:type="spellEnd"/>
+      <w:r>
+        <w:rPr>
+          <w:lang w:eastAsia="en-US"/>
+        </w:rPr>
+        <w:t xml:space="preserve"> Key</w:t>
+      </w:r>
+      <w:r>
+        <w:rPr>
+          <w:lang w:eastAsia="en-US"/>
+        </w:rPr>
+        <w:t>)</w:t>
+      </w:r>
+      <w:r>
+        <w:rPr>
+          <w:lang w:eastAsia="en-US"/>
+        </w:rPr>
+        <w:t>;</w:t>
+      </w:r>
+    </w:p>
+    <w:p>
+      <w:pPr>
+        <w:ind w:left="1289"/>
+        <w:rPr>
+          <w:lang w:eastAsia="en-US"/>
+        </w:rPr>
+      </w:pPr>
+      <w:r>
+        <w:rPr>
+          <w:lang w:eastAsia="en-US"/>
+        </w:rPr>
+        <w:t>“</w:t>
+      </w:r>
+      <w:r>
+        <w:rPr>
+          <w:lang w:eastAsia="en-US"/>
+        </w:rPr>
+        <w:t>Avaliação</w:t>
+      </w:r>
+      <w:r>
+        <w:rPr>
+          <w:lang w:eastAsia="en-US"/>
+        </w:rPr>
+        <w:t>”</w:t>
+      </w:r>
+      <w:r>
+        <w:rPr>
+          <w:lang w:eastAsia="en-US"/>
+        </w:rPr>
+        <w:t xml:space="preserve">, com os seguintes atributos: </w:t>
+      </w:r>
+      <w:proofErr w:type="spellStart"/>
+      <w:r>
+        <w:rPr>
+          <w:lang w:eastAsia="en-US"/>
+        </w:rPr>
+        <w:t>idAvaliacao</w:t>
+      </w:r>
+      <w:proofErr w:type="spellEnd"/>
+      <w:r>
+        <w:rPr>
+          <w:lang w:eastAsia="en-US"/>
+        </w:rPr>
+        <w:t xml:space="preserve"> INT (Primary Key), </w:t>
+      </w:r>
+      <w:proofErr w:type="spellStart"/>
+      <w:proofErr w:type="gramStart"/>
+      <w:r>
+        <w:rPr>
+          <w:lang w:eastAsia="en-US"/>
+        </w:rPr>
+        <w:t>quant.Estrelas</w:t>
+      </w:r>
+      <w:proofErr w:type="spellEnd"/>
+      <w:proofErr w:type="gramEnd"/>
+      <w:r>
+        <w:rPr>
+          <w:lang w:eastAsia="en-US"/>
+        </w:rPr>
+        <w:t xml:space="preserve"> INT, </w:t>
+      </w:r>
+      <w:proofErr w:type="spellStart"/>
+      <w:r>
+        <w:rPr>
+          <w:lang w:eastAsia="en-US"/>
+        </w:rPr>
+        <w:t>elogio_reclamacao_sugestao</w:t>
+      </w:r>
+      <w:proofErr w:type="spellEnd"/>
+      <w:r>
+        <w:rPr>
+          <w:lang w:eastAsia="en-US"/>
+        </w:rPr>
+        <w:t xml:space="preserve"> VARCHAR(225), Loja_idLoja INT (</w:t>
+      </w:r>
+      <w:proofErr w:type="spellStart"/>
+      <w:r>
+        <w:rPr>
+          <w:lang w:eastAsia="en-US"/>
+        </w:rPr>
+        <w:t>Foreing</w:t>
+      </w:r>
+      <w:proofErr w:type="spellEnd"/>
+      <w:r>
+        <w:rPr>
+          <w:lang w:eastAsia="en-US"/>
+        </w:rPr>
+        <w:t xml:space="preserve"> Key), </w:t>
+      </w:r>
+      <w:proofErr w:type="spellStart"/>
+      <w:r>
+        <w:rPr>
+          <w:lang w:eastAsia="en-US"/>
+        </w:rPr>
+        <w:t>Cliente_idCliente</w:t>
+      </w:r>
+      <w:proofErr w:type="spellEnd"/>
+      <w:r>
+        <w:rPr>
+          <w:lang w:eastAsia="en-US"/>
+        </w:rPr>
+        <w:t xml:space="preserve"> INT (</w:t>
+      </w:r>
+      <w:proofErr w:type="spellStart"/>
+      <w:r>
+        <w:rPr>
+          <w:lang w:eastAsia="en-US"/>
+        </w:rPr>
+        <w:t>Foreing</w:t>
+      </w:r>
+      <w:proofErr w:type="spellEnd"/>
+      <w:r>
+        <w:rPr>
+          <w:lang w:eastAsia="en-US"/>
+        </w:rPr>
+        <w:t xml:space="preserve"> Key);</w:t>
+      </w:r>
+    </w:p>
+    <w:p>
+      <w:pPr>
+        <w:ind w:left="1289"/>
+        <w:rPr>
+          <w:lang w:eastAsia="en-US"/>
+        </w:rPr>
+      </w:pPr>
+      <w:r>
+        <w:rPr>
+          <w:lang w:eastAsia="en-US"/>
+        </w:rPr>
+        <w:t>“</w:t>
+      </w:r>
+      <w:proofErr w:type="spellStart"/>
+      <w:r>
+        <w:rPr>
+          <w:lang w:eastAsia="en-US"/>
+        </w:rPr>
+        <w:t>NivelDeAcesso</w:t>
+      </w:r>
+      <w:proofErr w:type="spellEnd"/>
+      <w:r>
+        <w:rPr>
+          <w:lang w:eastAsia="en-US"/>
+        </w:rPr>
+        <w:t xml:space="preserve">”, </w:t>
+      </w:r>
+      <w:r>
+        <w:rPr>
+          <w:lang w:eastAsia="en-US"/>
+        </w:rPr>
+        <w:t xml:space="preserve">com os seguintes atributos: </w:t>
+      </w:r>
+      <w:proofErr w:type="spellStart"/>
+      <w:r>
+        <w:rPr>
+          <w:lang w:eastAsia="en-US"/>
+        </w:rPr>
+        <w:t>id</w:t>
+      </w:r>
+      <w:r>
+        <w:rPr>
+          <w:lang w:eastAsia="en-US"/>
+        </w:rPr>
+        <w:t>NivelDeAcesso</w:t>
+      </w:r>
+      <w:proofErr w:type="spellEnd"/>
+      <w:r>
+        <w:rPr>
+          <w:lang w:eastAsia="en-US"/>
+        </w:rPr>
+        <w:t xml:space="preserve"> </w:t>
+      </w:r>
+      <w:r>
+        <w:rPr>
+          <w:lang w:eastAsia="en-US"/>
+        </w:rPr>
+        <w:t>INT (Primary Key),</w:t>
+      </w:r>
+      <w:r>
+        <w:rPr>
+          <w:lang w:eastAsia="en-US"/>
+        </w:rPr>
+        <w:t xml:space="preserve"> </w:t>
+      </w:r>
+      <w:proofErr w:type="spellStart"/>
+      <w:r>
+        <w:rPr>
+          <w:lang w:eastAsia="en-US"/>
+        </w:rPr>
+        <w:t>tipodeNivel</w:t>
+      </w:r>
+      <w:proofErr w:type="spellEnd"/>
+      <w:r>
+        <w:rPr>
+          <w:lang w:eastAsia="en-US"/>
+        </w:rPr>
+        <w:t xml:space="preserve"> </w:t>
+      </w:r>
+      <w:r>
+        <w:rPr>
+          <w:lang w:eastAsia="en-US"/>
+        </w:rPr>
+        <w:t>VARCHAR</w:t>
+      </w:r>
+      <w:r>
+        <w:rPr>
+          <w:lang w:eastAsia="en-US"/>
+        </w:rPr>
+        <w:t xml:space="preserve"> </w:t>
+      </w:r>
+      <w:r>
+        <w:rPr>
+          <w:lang w:eastAsia="en-US"/>
+        </w:rPr>
+        <w:t>(</w:t>
+      </w:r>
+      <w:r>
+        <w:rPr>
+          <w:lang w:eastAsia="en-US"/>
+        </w:rPr>
+        <w:t>4</w:t>
+      </w:r>
+      <w:r>
+        <w:rPr>
+          <w:lang w:eastAsia="en-US"/>
+        </w:rPr>
+        <w:t>5)</w:t>
+      </w:r>
+      <w:r>
+        <w:rPr>
+          <w:lang w:eastAsia="en-US"/>
+        </w:rPr>
+        <w:t xml:space="preserve">, </w:t>
+      </w:r>
+      <w:proofErr w:type="spellStart"/>
+      <w:r>
+        <w:rPr>
+          <w:lang w:eastAsia="en-US"/>
+        </w:rPr>
+        <w:t>descricaoDoNivel</w:t>
+      </w:r>
+      <w:proofErr w:type="spellEnd"/>
+      <w:r>
+        <w:rPr>
+          <w:lang w:eastAsia="en-US"/>
+        </w:rPr>
+        <w:t xml:space="preserve"> </w:t>
+      </w:r>
+      <w:r>
+        <w:rPr>
+          <w:lang w:eastAsia="en-US"/>
+        </w:rPr>
+        <w:t>VARCHAR</w:t>
+      </w:r>
+      <w:r>
+        <w:rPr>
+          <w:lang w:eastAsia="en-US"/>
+        </w:rPr>
+        <w:t xml:space="preserve"> </w:t>
+      </w:r>
+      <w:r>
+        <w:rPr>
+          <w:lang w:eastAsia="en-US"/>
+        </w:rPr>
+        <w:t>(</w:t>
+      </w:r>
+      <w:r>
+        <w:rPr>
+          <w:lang w:eastAsia="en-US"/>
+        </w:rPr>
+        <w:t>100</w:t>
+      </w:r>
+      <w:r>
+        <w:rPr>
+          <w:lang w:eastAsia="en-US"/>
+        </w:rPr>
+        <w:t>)</w:t>
+      </w:r>
+      <w:r>
+        <w:rPr>
+          <w:lang w:eastAsia="en-US"/>
+        </w:rPr>
+        <w:t>;</w:t>
+      </w:r>
+    </w:p>
+    <w:p>
+      <w:pPr>
+        <w:ind w:left="1289"/>
+        <w:rPr>
+          <w:lang w:eastAsia="en-US"/>
+        </w:rPr>
+      </w:pPr>
+      <w:r>
+        <w:rPr>
+          <w:lang w:eastAsia="en-US"/>
+        </w:rPr>
+        <w:t xml:space="preserve">“Usuário”, com os seguintes atributos: </w:t>
+      </w:r>
+      <w:proofErr w:type="spellStart"/>
+      <w:r>
+        <w:rPr>
+          <w:lang w:eastAsia="en-US"/>
+        </w:rPr>
+        <w:t>idUsuário</w:t>
+      </w:r>
+      <w:proofErr w:type="spellEnd"/>
+      <w:r>
+        <w:rPr>
+          <w:lang w:eastAsia="en-US"/>
+        </w:rPr>
+        <w:t xml:space="preserve"> INT (Primary Key), Email </w:t>
+      </w:r>
+      <w:r>
+        <w:rPr>
+          <w:lang w:eastAsia="en-US"/>
+        </w:rPr>
+        <w:t>VARCHAR</w:t>
+      </w:r>
+      <w:r>
+        <w:rPr>
+          <w:lang w:eastAsia="en-US"/>
+        </w:rPr>
+        <w:t xml:space="preserve"> </w:t>
+      </w:r>
+      <w:r>
+        <w:rPr>
+          <w:lang w:eastAsia="en-US"/>
+        </w:rPr>
+        <w:t>(</w:t>
+      </w:r>
+      <w:r>
+        <w:rPr>
+          <w:lang w:eastAsia="en-US"/>
+        </w:rPr>
+        <w:t>100</w:t>
+      </w:r>
+      <w:r>
+        <w:rPr>
+          <w:lang w:eastAsia="en-US"/>
+        </w:rPr>
+        <w:t>)</w:t>
+      </w:r>
+      <w:r>
+        <w:rPr>
+          <w:lang w:eastAsia="en-US"/>
+        </w:rPr>
+        <w:t xml:space="preserve">, Senha </w:t>
+      </w:r>
+      <w:r>
+        <w:rPr>
+          <w:lang w:eastAsia="en-US"/>
+        </w:rPr>
+        <w:t>VARCHAR</w:t>
+      </w:r>
+      <w:r>
+        <w:rPr>
+          <w:lang w:eastAsia="en-US"/>
+        </w:rPr>
+        <w:t xml:space="preserve"> </w:t>
+      </w:r>
+      <w:r>
+        <w:rPr>
+          <w:lang w:eastAsia="en-US"/>
+        </w:rPr>
+        <w:t>(</w:t>
+      </w:r>
+      <w:r>
+        <w:rPr>
+          <w:lang w:eastAsia="en-US"/>
+        </w:rPr>
+        <w:t>100</w:t>
+      </w:r>
+      <w:r>
+        <w:rPr>
+          <w:lang w:eastAsia="en-US"/>
+        </w:rPr>
+        <w:t>)</w:t>
+      </w:r>
+      <w:r>
+        <w:rPr>
+          <w:lang w:eastAsia="en-US"/>
+        </w:rPr>
+        <w:t xml:space="preserve">, </w:t>
+      </w:r>
+      <w:proofErr w:type="spellStart"/>
+      <w:r>
+        <w:rPr>
+          <w:lang w:eastAsia="en-US"/>
+        </w:rPr>
+        <w:t>NivelDeAcesso_idNivelDeAcesso</w:t>
+      </w:r>
+      <w:proofErr w:type="spellEnd"/>
+      <w:r>
+        <w:rPr>
+          <w:lang w:eastAsia="en-US"/>
+        </w:rPr>
+        <w:t xml:space="preserve"> ITN (</w:t>
+      </w:r>
+      <w:proofErr w:type="spellStart"/>
+      <w:r>
+        <w:rPr>
+          <w:lang w:eastAsia="en-US"/>
+        </w:rPr>
+        <w:t>Foreing</w:t>
+      </w:r>
+      <w:proofErr w:type="spellEnd"/>
+      <w:r>
+        <w:rPr>
+          <w:lang w:eastAsia="en-US"/>
+        </w:rPr>
+        <w:t xml:space="preserve"> Key</w:t>
+      </w:r>
+      <w:r>
+        <w:rPr>
+          <w:lang w:eastAsia="en-US"/>
+        </w:rPr>
+        <w:t>)</w:t>
+      </w:r>
+      <w:r>
+        <w:rPr>
+          <w:lang w:eastAsia="en-US"/>
+        </w:rPr>
+        <w:t xml:space="preserve">. </w:t>
+      </w:r>
+    </w:p>
+    <w:p>
+      <w:pPr>
+        <w:pStyle w:val="Ttulo3"/>
+      </w:pPr>
+      <w:bookmarkStart w:id="55" w:name="_Toc132316770"/>
+      <w:r>
+        <w:t>Diagrama Entidade Relacionamento - DER</w:t>
+      </w:r>
       <w:bookmarkEnd w:id="55"/>
     </w:p>
     <w:p>
       <w:pPr>
-        <w:ind w:left="1289"/>
-        <w:rPr>
-          <w:color w:val="FF0000"/>
-          <w:lang w:eastAsia="en-US"/>
-        </w:rPr>
-      </w:pPr>
-      <w:r>
-        <w:rPr>
-          <w:color w:val="FF0000"/>
-          <w:lang w:eastAsia="en-US"/>
-        </w:rPr>
-        <w:t>Descrição das entidades e como se relacionam</w:t>
-      </w:r>
-    </w:p>
-    <w:p>
-      <w:pPr>
         <w:pStyle w:val="Ttulo3"/>
       </w:pPr>
-      <w:bookmarkStart w:id="56" w:name="_Toc132316770"/>
-      <w:r>
-        <w:t>Diagrama Entidade Relacionamento - DER</w:t>
+      <w:bookmarkStart w:id="56" w:name="_Toc132316771"/>
+      <w:r>
+        <w:t>Requisitos funcionais</w:t>
       </w:r>
       <w:bookmarkEnd w:id="56"/>
     </w:p>
     <w:p>
       <w:pPr>
+        <w:rPr>
+          <w:lang w:eastAsia="en-US"/>
+        </w:rPr>
+      </w:pPr>
+    </w:p>
+    <w:p>
+      <w:pPr>
+        <w:ind w:left="1277"/>
+        <w:rPr>
+          <w:lang w:eastAsia="en-US"/>
+        </w:rPr>
+      </w:pPr>
+      <w:r>
+        <w:rPr>
+          <w:lang w:eastAsia="en-US"/>
+        </w:rPr>
+        <w:t>Acessar login;</w:t>
+      </w:r>
+    </w:p>
+    <w:p>
+      <w:pPr>
+        <w:ind w:left="1277"/>
+        <w:rPr>
+          <w:lang w:eastAsia="en-US"/>
+        </w:rPr>
+      </w:pPr>
+      <w:r>
+        <w:rPr>
+          <w:lang w:eastAsia="en-US"/>
+        </w:rPr>
+        <w:t>RF1 - Alterar dados no aplicativo;</w:t>
+      </w:r>
+    </w:p>
+    <w:p>
+      <w:pPr>
+        <w:ind w:left="1277"/>
+        <w:rPr>
+          <w:lang w:eastAsia="en-US"/>
+        </w:rPr>
+      </w:pPr>
+      <w:r>
+        <w:rPr>
+          <w:lang w:eastAsia="en-US"/>
+        </w:rPr>
+        <w:t>RF2 - Inserir/editar e excluir informações de produtos ou serviços;</w:t>
+      </w:r>
+    </w:p>
+    <w:p>
+      <w:pPr>
+        <w:ind w:left="1277"/>
+        <w:rPr>
+          <w:lang w:eastAsia="en-US"/>
+        </w:rPr>
+      </w:pPr>
+      <w:r>
+        <w:rPr>
+          <w:lang w:eastAsia="en-US"/>
+        </w:rPr>
+        <w:t>RF3 - Pesquisar produtos ou serviços;</w:t>
+      </w:r>
+    </w:p>
+    <w:p>
+      <w:pPr>
+        <w:ind w:left="1277"/>
+        <w:rPr>
+          <w:lang w:eastAsia="en-US"/>
+        </w:rPr>
+      </w:pPr>
+      <w:r>
+        <w:rPr>
+          <w:lang w:eastAsia="en-US"/>
+        </w:rPr>
+        <w:t>RF4 - Consultar localização dos estabelecimentos;</w:t>
+      </w:r>
+    </w:p>
+    <w:p>
+      <w:pPr>
+        <w:ind w:left="1277"/>
+        <w:rPr>
+          <w:lang w:eastAsia="en-US"/>
+        </w:rPr>
+      </w:pPr>
+      <w:r>
+        <w:rPr>
+          <w:lang w:eastAsia="en-US"/>
+        </w:rPr>
+        <w:t>RF5 - Avaliar os estabelecimentos.</w:t>
+      </w:r>
+    </w:p>
+    <w:p>
+      <w:pPr>
+        <w:rPr>
+          <w:lang w:eastAsia="en-US"/>
+        </w:rPr>
+      </w:pPr>
+    </w:p>
+    <w:p>
+      <w:pPr>
         <w:pStyle w:val="Ttulo3"/>
       </w:pPr>
-      <w:bookmarkStart w:id="57" w:name="_Toc132316771"/>
-      <w:r>
-        <w:t>Requisitos funcionais</w:t>
+      <w:bookmarkStart w:id="57" w:name="_Toc132316772"/>
+      <w:r>
+        <w:lastRenderedPageBreak/>
+        <w:t>Requisitos não funcionais</w:t>
       </w:r>
       <w:bookmarkEnd w:id="57"/>
     </w:p>
@@ -8969,7 +10701,7 @@
         <w:rPr>
           <w:lang w:eastAsia="en-US"/>
         </w:rPr>
-        <w:t>Acessar login;</w:t>
+        <w:t>RNF1 - Sistema operacional: Windows / Linux (Cloud), Android;</w:t>
       </w:r>
     </w:p>
     <w:p>
@@ -8983,7 +10715,7 @@
         <w:rPr>
           <w:lang w:eastAsia="en-US"/>
         </w:rPr>
-        <w:t>RF1 - Alterar dados no aplicativo;</w:t>
+        <w:t>RNF2 - Banco de dados: MySql;</w:t>
       </w:r>
     </w:p>
     <w:p>
@@ -8997,54 +10729,37 @@
         <w:rPr>
           <w:lang w:eastAsia="en-US"/>
         </w:rPr>
-        <w:t>RF2 - Inserir/editar e excluir informações de produtos ou serviços;</w:t>
-      </w:r>
-    </w:p>
-    <w:p>
-      <w:pPr>
-        <w:ind w:left="1277"/>
-        <w:rPr>
-          <w:lang w:eastAsia="en-US"/>
-        </w:rPr>
-      </w:pPr>
-      <w:r>
-        <w:rPr>
-          <w:lang w:eastAsia="en-US"/>
-        </w:rPr>
-        <w:t>RF3 - Pesquisar produtos ou serviços;</w:t>
-      </w:r>
-    </w:p>
-    <w:p>
-      <w:pPr>
-        <w:ind w:left="1277"/>
-        <w:rPr>
-          <w:lang w:eastAsia="en-US"/>
-        </w:rPr>
-      </w:pPr>
-      <w:r>
-        <w:rPr>
-          <w:lang w:eastAsia="en-US"/>
-        </w:rPr>
-        <w:lastRenderedPageBreak/>
-        <w:t>RF4 - Consultar localização dos estabelecimentos;</w:t>
-      </w:r>
-    </w:p>
-    <w:p>
-      <w:pPr>
-        <w:ind w:left="1277"/>
-        <w:rPr>
-          <w:lang w:eastAsia="en-US"/>
-        </w:rPr>
-      </w:pPr>
-      <w:r>
-        <w:rPr>
-          <w:lang w:eastAsia="en-US"/>
-        </w:rPr>
-        <w:t>RF5 - Avaliar os estabelecimentos.</w:t>
-      </w:r>
-    </w:p>
-    <w:p>
-      <w:pPr>
+        <w:t>RNF3 - Dispositivos: Desktop / Smartphone Android.</w:t>
+      </w:r>
+    </w:p>
+    <w:p>
+      <w:pPr>
+        <w:ind w:firstLine="0"/>
+        <w:rPr>
+          <w:lang w:eastAsia="en-US"/>
+        </w:rPr>
+      </w:pPr>
+    </w:p>
+    <w:p>
+      <w:pPr>
+        <w:rPr>
+          <w:lang w:eastAsia="en-US"/>
+        </w:rPr>
+      </w:pPr>
+    </w:p>
+    <w:p>
+      <w:pPr>
+        <w:pStyle w:val="Ttulo2"/>
+      </w:pPr>
+      <w:bookmarkStart w:id="58" w:name="_Toc132316773"/>
+      <w:r>
+        <w:t>Soluções de software</w:t>
+      </w:r>
+      <w:bookmarkEnd w:id="58"/>
+    </w:p>
+    <w:p>
+      <w:pPr>
+        <w:ind w:firstLine="0"/>
         <w:rPr>
           <w:lang w:eastAsia="en-US"/>
         </w:rPr>
@@ -9054,103 +10769,11 @@
       <w:pPr>
         <w:pStyle w:val="Ttulo3"/>
       </w:pPr>
-      <w:bookmarkStart w:id="58" w:name="_Toc132316772"/>
-      <w:r>
-        <w:t>Requisitos não funcionais</w:t>
-      </w:r>
-      <w:bookmarkEnd w:id="58"/>
-    </w:p>
-    <w:p>
-      <w:pPr>
-        <w:rPr>
-          <w:lang w:eastAsia="en-US"/>
-        </w:rPr>
-      </w:pPr>
-    </w:p>
-    <w:p>
-      <w:pPr>
-        <w:ind w:left="1277"/>
-        <w:rPr>
-          <w:lang w:eastAsia="en-US"/>
-        </w:rPr>
-      </w:pPr>
-      <w:r>
-        <w:rPr>
-          <w:lang w:eastAsia="en-US"/>
-        </w:rPr>
-        <w:t>RNF1 - Sistema operacional: Windows / Linux (Cloud), Android;</w:t>
-      </w:r>
-    </w:p>
-    <w:p>
-      <w:pPr>
-        <w:ind w:left="1277"/>
-        <w:rPr>
-          <w:lang w:eastAsia="en-US"/>
-        </w:rPr>
-      </w:pPr>
-      <w:r>
-        <w:rPr>
-          <w:lang w:eastAsia="en-US"/>
-        </w:rPr>
-        <w:t>RNF2 - Banco de dados: MySql;</w:t>
-      </w:r>
-    </w:p>
-    <w:p>
-      <w:pPr>
-        <w:ind w:left="1277"/>
-        <w:rPr>
-          <w:lang w:eastAsia="en-US"/>
-        </w:rPr>
-      </w:pPr>
-      <w:r>
-        <w:rPr>
-          <w:lang w:eastAsia="en-US"/>
-        </w:rPr>
-        <w:t>RNF3 - Dispositivos: Desktop / Smartphone Android.</w:t>
-      </w:r>
-    </w:p>
-    <w:p>
-      <w:pPr>
-        <w:ind w:firstLine="0"/>
-        <w:rPr>
-          <w:lang w:eastAsia="en-US"/>
-        </w:rPr>
-      </w:pPr>
-    </w:p>
-    <w:p>
-      <w:pPr>
-        <w:rPr>
-          <w:lang w:eastAsia="en-US"/>
-        </w:rPr>
-      </w:pPr>
-    </w:p>
-    <w:p>
-      <w:pPr>
-        <w:pStyle w:val="Ttulo2"/>
-      </w:pPr>
-      <w:bookmarkStart w:id="59" w:name="_Toc132316773"/>
-      <w:r>
-        <w:t>Soluções de software</w:t>
+      <w:bookmarkStart w:id="59" w:name="_Toc132316774"/>
+      <w:r>
+        <w:t>Banco de Dados MySQL</w:t>
       </w:r>
       <w:bookmarkEnd w:id="59"/>
-    </w:p>
-    <w:p>
-      <w:pPr>
-        <w:ind w:firstLine="0"/>
-        <w:rPr>
-          <w:lang w:eastAsia="en-US"/>
-        </w:rPr>
-      </w:pPr>
-    </w:p>
-    <w:p>
-      <w:pPr>
-        <w:pStyle w:val="Ttulo3"/>
-      </w:pPr>
-      <w:bookmarkStart w:id="60" w:name="_Toc132316774"/>
-      <w:r>
-        <w:t>Banco de Dados MySQL</w:t>
-      </w:r>
-      <w:bookmarkEnd w:id="60"/>
     </w:p>
     <w:p>
       <w:pPr>
@@ -9251,7 +10874,6 @@
           <w:id w:val="178474365"/>
           <w:citation/>
         </w:sdtPr>
-        <w:sdtEndPr/>
         <w:sdtContent>
           <w:r>
             <w:rPr>
@@ -9298,31 +10920,26 @@
       <w:pPr>
         <w:pStyle w:val="Ttulo3"/>
       </w:pPr>
-      <w:bookmarkStart w:id="61" w:name="_Toc132316775"/>
+      <w:bookmarkStart w:id="60" w:name="_Toc132316775"/>
+      <w:r>
+        <w:t>Linguagem PHP</w:t>
+      </w:r>
+      <w:bookmarkEnd w:id="60"/>
+    </w:p>
+    <w:p>
+      <w:pPr>
+        <w:rPr>
+          <w:lang w:eastAsia="en-US"/>
+        </w:rPr>
+      </w:pPr>
+    </w:p>
+    <w:p>
+      <w:r>
+        <w:t xml:space="preserve">PHP é uma linguagem que permite criar sites WEB dinâmicos, possibilitando uma interação com o usuário através de formulários, parâmetros da URL e links. A diferença de PHP com relação a linguagens semelhantes a Javascript é que o </w:t>
+      </w:r>
       <w:r>
         <w:lastRenderedPageBreak/>
-        <w:t>Linguagem PHP</w:t>
-      </w:r>
-      <w:bookmarkEnd w:id="61"/>
-    </w:p>
-    <w:p>
-      <w:pPr>
-        <w:rPr>
-          <w:lang w:eastAsia="en-US"/>
-        </w:rPr>
-      </w:pPr>
-    </w:p>
-    <w:p>
-      <w:r>
-        <w:t xml:space="preserve">PHP é uma linguagem que permite criar sites WEB dinâmicos, possibilitando uma interação com o usuário através de formulários, parâmetros da URL e links. A diferença de PHP com relação a linguagens semelhantes a </w:t>
-      </w:r>
-      <w:proofErr w:type="spellStart"/>
-      <w:r>
-        <w:t>Javascript</w:t>
-      </w:r>
-      <w:proofErr w:type="spellEnd"/>
-      <w:r>
-        <w:t xml:space="preserve"> é que o código PHP é executado no servidor, sendo enviado para o cliente apenas </w:t>
+        <w:t xml:space="preserve">código PHP é executado no servidor, sendo enviado para o cliente apenas </w:t>
       </w:r>
       <w:proofErr w:type="spellStart"/>
       <w:r>
@@ -9340,7 +10957,6 @@
           <w:id w:val="-1164700972"/>
           <w:citation/>
         </w:sdtPr>
-        <w:sdtEndPr/>
         <w:sdtContent>
           <w:r>
             <w:rPr>
@@ -9421,7 +11037,7 @@
       <w:pPr>
         <w:pStyle w:val="Ttulo2"/>
       </w:pPr>
-      <w:bookmarkStart w:id="62" w:name="_Toc132316776"/>
+      <w:bookmarkStart w:id="61" w:name="_Toc132316776"/>
       <w:proofErr w:type="spellStart"/>
       <w:r>
         <w:t>Laravel</w:t>
@@ -9430,6 +11046,23 @@
       <w:r>
         <w:t xml:space="preserve"> Framework</w:t>
       </w:r>
+      <w:bookmarkEnd w:id="61"/>
+    </w:p>
+    <w:p>
+      <w:pPr>
+        <w:rPr>
+          <w:lang w:eastAsia="en-US"/>
+        </w:rPr>
+      </w:pPr>
+    </w:p>
+    <w:p>
+      <w:pPr>
+        <w:pStyle w:val="Ttulo2"/>
+      </w:pPr>
+      <w:bookmarkStart w:id="62" w:name="_Toc132316777"/>
+      <w:r>
+        <w:t>Python</w:t>
+      </w:r>
       <w:bookmarkEnd w:id="62"/>
     </w:p>
     <w:p>
@@ -9443,11 +11076,13 @@
       <w:pPr>
         <w:pStyle w:val="Ttulo2"/>
       </w:pPr>
-      <w:bookmarkStart w:id="63" w:name="_Toc132316777"/>
-      <w:r>
-        <w:t>Python</w:t>
+      <w:bookmarkStart w:id="63" w:name="_Toc132316778"/>
+      <w:proofErr w:type="spellStart"/>
+      <w:r>
+        <w:t>JavaScript</w:t>
       </w:r>
       <w:bookmarkEnd w:id="63"/>
+      <w:proofErr w:type="spellEnd"/>
     </w:p>
     <w:p>
       <w:pPr>
@@ -9460,10 +11095,10 @@
       <w:pPr>
         <w:pStyle w:val="Ttulo2"/>
       </w:pPr>
-      <w:bookmarkStart w:id="64" w:name="_Toc132316778"/>
+      <w:bookmarkStart w:id="64" w:name="_Toc132316779"/>
       <w:proofErr w:type="spellStart"/>
       <w:r>
-        <w:t>JavaScript</w:t>
+        <w:t>Html</w:t>
       </w:r>
       <w:bookmarkEnd w:id="64"/>
       <w:proofErr w:type="spellEnd"/>
@@ -9479,61 +11114,61 @@
       <w:pPr>
         <w:pStyle w:val="Ttulo2"/>
       </w:pPr>
-      <w:bookmarkStart w:id="65" w:name="_Toc132316779"/>
+      <w:bookmarkStart w:id="65" w:name="_Toc132316780"/>
       <w:proofErr w:type="spellStart"/>
       <w:r>
-        <w:t>Html</w:t>
+        <w:t>Css</w:t>
       </w:r>
       <w:bookmarkEnd w:id="65"/>
       <w:proofErr w:type="spellEnd"/>
-    </w:p>
-    <w:p>
-      <w:pPr>
-        <w:rPr>
-          <w:lang w:eastAsia="en-US"/>
-        </w:rPr>
-      </w:pPr>
+      <w:r>
+        <w:t xml:space="preserve"> </w:t>
+      </w:r>
     </w:p>
     <w:p>
       <w:pPr>
         <w:pStyle w:val="Ttulo2"/>
       </w:pPr>
-      <w:bookmarkStart w:id="66" w:name="_Toc132316780"/>
+      <w:bookmarkStart w:id="66" w:name="_Toc132316781"/>
+      <w:r>
+        <w:t>Azure</w:t>
+      </w:r>
+      <w:bookmarkEnd w:id="66"/>
+    </w:p>
+    <w:p>
+      <w:pPr>
+        <w:rPr>
+          <w:lang w:eastAsia="en-US"/>
+        </w:rPr>
+      </w:pPr>
+    </w:p>
+    <w:p>
+      <w:pPr>
+        <w:pStyle w:val="Ttulo2"/>
+      </w:pPr>
+      <w:bookmarkStart w:id="67" w:name="_Toc132316782"/>
       <w:proofErr w:type="spellStart"/>
       <w:r>
-        <w:t>Css</w:t>
-      </w:r>
-      <w:bookmarkEnd w:id="66"/>
+        <w:t>Git</w:t>
+      </w:r>
+      <w:bookmarkEnd w:id="67"/>
       <w:proofErr w:type="spellEnd"/>
-      <w:r>
-        <w:t xml:space="preserve"> </w:t>
-      </w:r>
+    </w:p>
+    <w:p>
+      <w:pPr>
+        <w:rPr>
+          <w:lang w:eastAsia="en-US"/>
+        </w:rPr>
+      </w:pPr>
     </w:p>
     <w:p>
       <w:pPr>
         <w:pStyle w:val="Ttulo2"/>
       </w:pPr>
-      <w:bookmarkStart w:id="67" w:name="_Toc132316781"/>
-      <w:r>
-        <w:t>Azure</w:t>
-      </w:r>
-      <w:bookmarkEnd w:id="67"/>
-    </w:p>
-    <w:p>
-      <w:pPr>
-        <w:rPr>
-          <w:lang w:eastAsia="en-US"/>
-        </w:rPr>
-      </w:pPr>
-    </w:p>
-    <w:p>
-      <w:pPr>
-        <w:pStyle w:val="Ttulo2"/>
-      </w:pPr>
-      <w:bookmarkStart w:id="68" w:name="_Toc132316782"/>
+      <w:bookmarkStart w:id="68" w:name="_Toc132316783"/>
       <w:proofErr w:type="spellStart"/>
       <w:r>
-        <w:t>Git</w:t>
+        <w:t>Github</w:t>
       </w:r>
       <w:bookmarkEnd w:id="68"/>
       <w:proofErr w:type="spellEnd"/>
@@ -9547,65 +11182,324 @@
     </w:p>
     <w:p>
       <w:pPr>
+        <w:rPr>
+          <w:lang w:eastAsia="en-US"/>
+        </w:rPr>
+      </w:pPr>
+    </w:p>
+    <w:p>
+      <w:pPr>
+        <w:pStyle w:val="Ttulo1"/>
+      </w:pPr>
+      <w:bookmarkStart w:id="69" w:name="_Toc132316784"/>
+      <w:r>
+        <w:t>Identidade Visual</w:t>
+      </w:r>
+      <w:bookmarkEnd w:id="69"/>
+    </w:p>
+    <w:p>
+      <w:pPr>
+        <w:rPr>
+          <w:color w:val="FF0000"/>
+          <w:lang w:eastAsia="en-US"/>
+        </w:rPr>
+      </w:pPr>
+      <w:r>
+        <w:rPr>
+          <w:color w:val="FF0000"/>
+          <w:lang w:eastAsia="en-US"/>
+        </w:rPr>
+        <w:t>Introdução sobre</w:t>
+      </w:r>
+    </w:p>
+    <w:p>
+      <w:pPr>
         <w:pStyle w:val="Ttulo2"/>
       </w:pPr>
-      <w:bookmarkStart w:id="69" w:name="_Toc132316783"/>
+      <w:bookmarkStart w:id="70" w:name="_Toc132316785"/>
+      <w:r>
+        <w:t>Psicologia das cores</w:t>
+      </w:r>
+      <w:bookmarkEnd w:id="70"/>
+    </w:p>
+    <w:p>
+      <w:pPr>
+        <w:rPr>
+          <w:lang w:eastAsia="en-US"/>
+        </w:rPr>
+      </w:pPr>
+    </w:p>
+    <w:p>
+      <w:pPr>
+        <w:pStyle w:val="Ttulo2"/>
+      </w:pPr>
+      <w:bookmarkStart w:id="71" w:name="_Toc132316786"/>
+      <w:r>
+        <w:lastRenderedPageBreak/>
+        <w:t>Paleta de cores</w:t>
+      </w:r>
+      <w:bookmarkEnd w:id="71"/>
+    </w:p>
+    <w:p>
+      <w:pPr>
+        <w:rPr>
+          <w:lang w:eastAsia="en-US"/>
+        </w:rPr>
+      </w:pPr>
+    </w:p>
+    <w:p>
+      <w:pPr>
+        <w:pStyle w:val="Ttulo2"/>
+      </w:pPr>
+      <w:bookmarkStart w:id="72" w:name="_Toc132316787"/>
+      <w:r>
+        <w:t>Logotipo</w:t>
+      </w:r>
+      <w:bookmarkEnd w:id="72"/>
+    </w:p>
+    <w:p>
+      <w:pPr>
+        <w:rPr>
+          <w:lang w:eastAsia="en-US"/>
+        </w:rPr>
+      </w:pPr>
+    </w:p>
+    <w:p>
+      <w:pPr>
+        <w:pStyle w:val="Ttulo1"/>
+      </w:pPr>
+      <w:bookmarkStart w:id="73" w:name="_Toc132316788"/>
+      <w:r>
+        <w:t>Design</w:t>
+      </w:r>
+      <w:bookmarkEnd w:id="73"/>
+    </w:p>
+    <w:p>
+      <w:pPr>
+        <w:rPr>
+          <w:lang w:eastAsia="en-US"/>
+        </w:rPr>
+      </w:pPr>
+    </w:p>
+    <w:p>
+      <w:pPr>
+        <w:pStyle w:val="Ttulo2"/>
+      </w:pPr>
+      <w:bookmarkStart w:id="74" w:name="_Toc132316789"/>
       <w:proofErr w:type="spellStart"/>
       <w:r>
-        <w:t>Github</w:t>
-      </w:r>
-      <w:bookmarkEnd w:id="69"/>
+        <w:t>Wireframe</w:t>
+      </w:r>
       <w:proofErr w:type="spellEnd"/>
-    </w:p>
-    <w:p>
-      <w:pPr>
-        <w:rPr>
-          <w:lang w:eastAsia="en-US"/>
-        </w:rPr>
-      </w:pPr>
-    </w:p>
-    <w:p>
-      <w:pPr>
-        <w:rPr>
-          <w:lang w:eastAsia="en-US"/>
-        </w:rPr>
-      </w:pPr>
-    </w:p>
+      <w:r>
+        <w:t xml:space="preserve"> </w:t>
+      </w:r>
+      <w:r>
+        <w:t>Sistema Web</w:t>
+      </w:r>
+      <w:bookmarkEnd w:id="74"/>
+    </w:p>
+    <w:p>
+      <w:pPr>
+        <w:rPr>
+          <w:lang w:eastAsia="en-US"/>
+        </w:rPr>
+      </w:pPr>
+    </w:p>
+    <w:p>
+      <w:pPr>
+        <w:pStyle w:val="Ttulo2"/>
+      </w:pPr>
+      <w:bookmarkStart w:id="75" w:name="_Toc132316790"/>
+      <w:proofErr w:type="spellStart"/>
+      <w:r>
+        <w:t>Wireframe</w:t>
+      </w:r>
+      <w:proofErr w:type="spellEnd"/>
+      <w:r>
+        <w:t xml:space="preserve"> App</w:t>
+      </w:r>
+      <w:bookmarkEnd w:id="75"/>
+    </w:p>
+    <w:p/>
     <w:p>
       <w:pPr>
         <w:pStyle w:val="Ttulo1"/>
       </w:pPr>
-      <w:bookmarkStart w:id="70" w:name="_Toc132316784"/>
-      <w:r>
+      <w:bookmarkStart w:id="76" w:name="_Toc132316791"/>
+      <w:commentRangeStart w:id="77"/>
+      <w:r>
+        <w:t>Problemas</w:t>
+      </w:r>
+      <w:commentRangeEnd w:id="77"/>
+      <w:r>
+        <w:commentReference w:id="77"/>
+      </w:r>
+      <w:r>
+        <w:t xml:space="preserve"> encontrados</w:t>
+      </w:r>
+      <w:bookmarkEnd w:id="76"/>
+    </w:p>
+    <w:p>
+      <w:pPr>
+        <w:rPr>
+          <w:lang w:eastAsia="en-US"/>
+        </w:rPr>
+      </w:pPr>
+    </w:p>
+    <w:p>
+      <w:pPr>
+        <w:pStyle w:val="Ttulo2"/>
+      </w:pPr>
+      <w:bookmarkStart w:id="78" w:name="_Toc132316792"/>
+      <w:r>
+        <w:t>Forma de monetizar</w:t>
+      </w:r>
+      <w:bookmarkEnd w:id="78"/>
+      <w:r>
+        <w:t xml:space="preserve"> </w:t>
+      </w:r>
+    </w:p>
+    <w:p>
+      <w:pPr>
+        <w:rPr>
+          <w:lang w:eastAsia="en-US"/>
+        </w:rPr>
+      </w:pPr>
+    </w:p>
+    <w:p>
+      <w:pPr>
+        <w:rPr>
+          <w:lang w:eastAsia="en-US"/>
+        </w:rPr>
+      </w:pPr>
+      <w:r>
+        <w:rPr>
+          <w:lang w:eastAsia="en-US"/>
+        </w:rPr>
+        <w:t xml:space="preserve">Como este projeto se trata de um sistema de pesquisa de mercado, existem poucas formas de ganhar dinheiro para mantê-lo. Pois o sistema não se envolve na negociação de cliente e comércio, e sim na busca e procura de ambos. </w:t>
+      </w:r>
+    </w:p>
+    <w:p>
+      <w:pPr>
+        <w:rPr>
+          <w:lang w:eastAsia="en-US"/>
+        </w:rPr>
+      </w:pPr>
+    </w:p>
+    <w:p>
+      <w:pPr>
+        <w:pStyle w:val="Ttulo3"/>
+      </w:pPr>
+      <w:bookmarkStart w:id="79" w:name="_Toc132316793"/>
+      <w:r>
+        <w:t>Solução Alternativa 1</w:t>
+      </w:r>
+      <w:bookmarkEnd w:id="79"/>
+      <w:r>
+        <w:t xml:space="preserve"> </w:t>
+      </w:r>
+    </w:p>
+    <w:p>
+      <w:pPr>
+        <w:rPr>
+          <w:lang w:eastAsia="en-US"/>
+        </w:rPr>
+      </w:pPr>
+    </w:p>
+    <w:p>
+      <w:pPr>
+        <w:rPr>
+          <w:lang w:eastAsia="en-US"/>
+        </w:rPr>
+      </w:pPr>
+      <w:r>
+        <w:rPr>
+          <w:lang w:eastAsia="en-US"/>
+        </w:rPr>
+        <w:t xml:space="preserve">Um pacote Premium. Voltado para os comércios, onde aquele que assinar o pacote, terá maior visibilidade em um raio de 5 Quilômetros. Além disso, o comércio terá um sistema de avaliação dos clientes quando efetuarem a compra, se estiver com boas avaliações, o comércio será bem-visto para os usuários </w:t>
+      </w:r>
+    </w:p>
+    <w:p>
+      <w:pPr>
+        <w:rPr>
+          <w:lang w:eastAsia="en-US"/>
+        </w:rPr>
+      </w:pPr>
+    </w:p>
+    <w:p>
+      <w:pPr>
+        <w:pStyle w:val="Ttulo3"/>
+      </w:pPr>
+      <w:bookmarkStart w:id="80" w:name="_Toc132316794"/>
+      <w:r>
+        <w:t>Solução Alternativa 2</w:t>
+      </w:r>
+      <w:bookmarkEnd w:id="80"/>
+      <w:r>
+        <w:t xml:space="preserve"> </w:t>
+      </w:r>
+    </w:p>
+    <w:p>
+      <w:pPr>
+        <w:rPr>
+          <w:lang w:eastAsia="en-US"/>
+        </w:rPr>
+      </w:pPr>
+    </w:p>
+    <w:p>
+      <w:pPr>
+        <w:rPr>
+          <w:lang w:eastAsia="en-US"/>
+        </w:rPr>
+      </w:pPr>
+      <w:r>
+        <w:rPr>
+          <w:lang w:eastAsia="en-US"/>
+        </w:rPr>
         <w:lastRenderedPageBreak/>
-        <w:t>Identidade Visual</w:t>
-      </w:r>
-      <w:bookmarkEnd w:id="70"/>
-    </w:p>
-    <w:p>
-      <w:pPr>
-        <w:rPr>
-          <w:color w:val="FF0000"/>
-          <w:lang w:eastAsia="en-US"/>
-        </w:rPr>
-      </w:pPr>
-      <w:r>
-        <w:rPr>
-          <w:color w:val="FF0000"/>
-          <w:lang w:eastAsia="en-US"/>
-        </w:rPr>
-        <w:t>Introdução sobre</w:t>
-      </w:r>
+        <w:t xml:space="preserve">Cupons de Descontos. Esse método trabalharia com Cupons de desconto para o Cliente, o qual poderia usar em produtos disponíveis para o cupom. O cliente apresentaria o cupom para o atendente do comércio e quando descontado, parte da venda é transferida para o aplicativo </w:t>
+      </w:r>
+    </w:p>
+    <w:p>
+      <w:pPr>
+        <w:rPr>
+          <w:lang w:eastAsia="en-US"/>
+        </w:rPr>
+      </w:pPr>
     </w:p>
     <w:p>
       <w:pPr>
         <w:pStyle w:val="Ttulo2"/>
       </w:pPr>
-      <w:bookmarkStart w:id="71" w:name="_Toc132316785"/>
-      <w:r>
-        <w:t>Psicologia das cores</w:t>
-      </w:r>
-      <w:bookmarkEnd w:id="71"/>
+      <w:bookmarkStart w:id="81" w:name="_Toc132316795"/>
+      <w:r>
+        <w:t>Solução escolhida-</w:t>
+      </w:r>
+      <w:bookmarkEnd w:id="81"/>
+      <w:r>
+        <w:t xml:space="preserve"> </w:t>
+      </w:r>
+    </w:p>
+    <w:p>
+      <w:pPr>
+        <w:rPr>
+          <w:lang w:eastAsia="en-US"/>
+        </w:rPr>
+      </w:pPr>
+    </w:p>
+    <w:p>
+      <w:pPr>
+        <w:rPr>
+          <w:lang w:eastAsia="en-US"/>
+        </w:rPr>
+      </w:pPr>
+      <w:r>
+        <w:rPr>
+          <w:lang w:eastAsia="en-US"/>
+        </w:rPr>
+        <w:t xml:space="preserve">A Solução Alternativa 1 é a mais adequada para a situação. Como se trata de um sistema de pesquisa de mercado, os comércios locais vão querer ter melhor visibilidade em sua região, tornando assim, mais aquecido a disputa de mercado. </w:t>
+      </w:r>
     </w:p>
     <w:p>
       <w:pPr>
@@ -9618,11 +11512,74 @@
       <w:pPr>
         <w:pStyle w:val="Ttulo2"/>
       </w:pPr>
-      <w:bookmarkStart w:id="72" w:name="_Toc132316786"/>
-      <w:r>
-        <w:t>Paleta de cores</w:t>
-      </w:r>
-      <w:bookmarkEnd w:id="72"/>
+      <w:bookmarkStart w:id="82" w:name="_Toc132316796"/>
+      <w:r>
+        <w:t>Falta de Visibilidade para pequenos comércios.</w:t>
+      </w:r>
+      <w:bookmarkEnd w:id="82"/>
+      <w:r>
+        <w:t xml:space="preserve"> </w:t>
+      </w:r>
+    </w:p>
+    <w:p>
+      <w:pPr>
+        <w:rPr>
+          <w:lang w:eastAsia="en-US"/>
+        </w:rPr>
+      </w:pPr>
+    </w:p>
+    <w:p>
+      <w:pPr>
+        <w:rPr>
+          <w:lang w:eastAsia="en-US"/>
+        </w:rPr>
+      </w:pPr>
+      <w:r>
+        <w:rPr>
+          <w:lang w:eastAsia="en-US"/>
+        </w:rPr>
+        <w:t xml:space="preserve">Muitas pessoas não sabem que existem pequenos comércios próximos às suas casas, por isso, compram produtos para seus animais domésticos pela Internet ou nas grandes franquias de mercado. </w:t>
+      </w:r>
+    </w:p>
+    <w:p>
+      <w:pPr>
+        <w:rPr>
+          <w:lang w:eastAsia="en-US"/>
+        </w:rPr>
+      </w:pPr>
+    </w:p>
+    <w:p>
+      <w:pPr>
+        <w:pStyle w:val="Ttulo3"/>
+      </w:pPr>
+      <w:bookmarkStart w:id="83" w:name="_Toc132316797"/>
+      <w:r>
+        <w:t>Solução</w:t>
+      </w:r>
+      <w:bookmarkEnd w:id="83"/>
+      <w:r>
+        <w:t xml:space="preserve"> </w:t>
+      </w:r>
+    </w:p>
+    <w:p>
+      <w:pPr>
+        <w:rPr>
+          <w:lang w:eastAsia="en-US"/>
+        </w:rPr>
+      </w:pPr>
+    </w:p>
+    <w:p>
+      <w:pPr>
+        <w:rPr>
+          <w:lang w:eastAsia="en-US"/>
+        </w:rPr>
+      </w:pPr>
+      <w:r>
+        <w:rPr>
+          <w:lang w:eastAsia="en-US"/>
+        </w:rPr>
+        <w:t xml:space="preserve">Sistema onde o cliente faz a pesquisa do produto a desejar, e terá um retorno dos comércios que tem esse produto disponível mais próximo a ele. </w:t>
+      </w:r>
     </w:p>
     <w:p>
       <w:pPr>
@@ -9635,133 +11592,33 @@
       <w:pPr>
         <w:pStyle w:val="Ttulo2"/>
       </w:pPr>
-      <w:bookmarkStart w:id="73" w:name="_Toc132316787"/>
-      <w:r>
-        <w:t>Logotipo</w:t>
-      </w:r>
-      <w:bookmarkEnd w:id="73"/>
-    </w:p>
-    <w:p>
-      <w:pPr>
-        <w:rPr>
-          <w:lang w:eastAsia="en-US"/>
-        </w:rPr>
-      </w:pPr>
-    </w:p>
-    <w:p>
-      <w:pPr>
-        <w:pStyle w:val="Ttulo1"/>
-      </w:pPr>
-      <w:bookmarkStart w:id="74" w:name="_Toc132316788"/>
-      <w:r>
-        <w:t>Design</w:t>
-      </w:r>
-      <w:bookmarkEnd w:id="74"/>
-    </w:p>
-    <w:p>
-      <w:pPr>
-        <w:rPr>
-          <w:lang w:eastAsia="en-US"/>
-        </w:rPr>
-      </w:pPr>
-    </w:p>
-    <w:p>
-      <w:pPr>
-        <w:pStyle w:val="Ttulo2"/>
-      </w:pPr>
-      <w:bookmarkStart w:id="75" w:name="_Toc132316789"/>
-      <w:proofErr w:type="spellStart"/>
-      <w:r>
-        <w:t>Wireframe</w:t>
-      </w:r>
-      <w:proofErr w:type="spellEnd"/>
-      <w:r>
-        <w:t xml:space="preserve"> </w:t>
-      </w:r>
-      <w:r>
-        <w:t>Sistema Web</w:t>
-      </w:r>
-      <w:bookmarkEnd w:id="75"/>
-    </w:p>
-    <w:p>
-      <w:pPr>
-        <w:rPr>
-          <w:lang w:eastAsia="en-US"/>
-        </w:rPr>
-      </w:pPr>
-    </w:p>
-    <w:p>
-      <w:pPr>
-        <w:pStyle w:val="Ttulo2"/>
-      </w:pPr>
-      <w:bookmarkStart w:id="76" w:name="_Toc132316790"/>
-      <w:proofErr w:type="spellStart"/>
-      <w:r>
-        <w:t>Wireframe</w:t>
-      </w:r>
-      <w:proofErr w:type="spellEnd"/>
-      <w:r>
-        <w:t xml:space="preserve"> App</w:t>
-      </w:r>
-      <w:bookmarkEnd w:id="76"/>
-    </w:p>
-    <w:p/>
-    <w:p>
-      <w:pPr>
-        <w:pStyle w:val="Ttulo1"/>
-      </w:pPr>
-      <w:bookmarkStart w:id="77" w:name="_Toc132316791"/>
-      <w:commentRangeStart w:id="78"/>
-      <w:r>
-        <w:t>Problemas</w:t>
-      </w:r>
-      <w:commentRangeEnd w:id="78"/>
-      <w:r>
-        <w:commentReference w:id="78"/>
-      </w:r>
-      <w:r>
-        <w:t xml:space="preserve"> encontrados</w:t>
-      </w:r>
-      <w:bookmarkEnd w:id="77"/>
-    </w:p>
-    <w:p>
-      <w:pPr>
-        <w:rPr>
-          <w:lang w:eastAsia="en-US"/>
-        </w:rPr>
-      </w:pPr>
-    </w:p>
-    <w:p>
-      <w:pPr>
-        <w:pStyle w:val="Ttulo2"/>
-      </w:pPr>
-      <w:bookmarkStart w:id="79" w:name="_Toc132316792"/>
-      <w:r>
-        <w:t>Forma de monetizar</w:t>
-      </w:r>
-      <w:bookmarkEnd w:id="79"/>
-      <w:r>
-        <w:t xml:space="preserve"> </w:t>
-      </w:r>
-    </w:p>
-    <w:p>
-      <w:pPr>
-        <w:rPr>
-          <w:lang w:eastAsia="en-US"/>
-        </w:rPr>
-      </w:pPr>
-    </w:p>
-    <w:p>
-      <w:pPr>
-        <w:rPr>
-          <w:lang w:eastAsia="en-US"/>
-        </w:rPr>
-      </w:pPr>
-      <w:r>
-        <w:rPr>
-          <w:lang w:eastAsia="en-US"/>
-        </w:rPr>
-        <w:t xml:space="preserve">Como este projeto se trata de um sistema de pesquisa de mercado, existem poucas formas de ganhar dinheiro para mantê-lo. Pois o sistema não se envolve na negociação de cliente e comércio, e sim na busca e procura de ambos. </w:t>
+      <w:bookmarkStart w:id="84" w:name="_Toc132316798"/>
+      <w:r>
+        <w:t>Falta na pesquisa de preço de produtos para animais domésticos</w:t>
+      </w:r>
+      <w:bookmarkEnd w:id="84"/>
+      <w:r>
+        <w:t xml:space="preserve">  </w:t>
+      </w:r>
+    </w:p>
+    <w:p>
+      <w:pPr>
+        <w:rPr>
+          <w:lang w:eastAsia="en-US"/>
+        </w:rPr>
+      </w:pPr>
+    </w:p>
+    <w:p>
+      <w:pPr>
+        <w:rPr>
+          <w:lang w:eastAsia="en-US"/>
+        </w:rPr>
+      </w:pPr>
+      <w:r>
+        <w:rPr>
+          <w:lang w:eastAsia="en-US"/>
+        </w:rPr>
+        <w:t xml:space="preserve">Para uma pessoa pesquisar produtos para o seu animal doméstico, ela deve ir em plataformas que não são específicas dá área, e por isso, ela pode ter dificuldade para encontrar  </w:t>
       </w:r>
     </w:p>
     <w:p>
@@ -9775,259 +11632,11 @@
       <w:pPr>
         <w:pStyle w:val="Ttulo3"/>
       </w:pPr>
-      <w:bookmarkStart w:id="80" w:name="_Toc132316793"/>
-      <w:r>
-        <w:t>Solução Alternativa 1</w:t>
-      </w:r>
-      <w:bookmarkEnd w:id="80"/>
-      <w:r>
-        <w:t xml:space="preserve"> </w:t>
-      </w:r>
-    </w:p>
-    <w:p>
-      <w:pPr>
-        <w:rPr>
-          <w:lang w:eastAsia="en-US"/>
-        </w:rPr>
-      </w:pPr>
-    </w:p>
-    <w:p>
-      <w:pPr>
-        <w:rPr>
-          <w:lang w:eastAsia="en-US"/>
-        </w:rPr>
-      </w:pPr>
-      <w:r>
-        <w:rPr>
-          <w:lang w:eastAsia="en-US"/>
-        </w:rPr>
-        <w:t xml:space="preserve">Um pacote Premium. Voltado para os comércios, onde aquele que assinar o pacote, terá maior visibilidade em um raio de 5 Quilômetros. Além disso, o comércio </w:t>
-      </w:r>
-      <w:r>
-        <w:rPr>
-          <w:lang w:eastAsia="en-US"/>
-        </w:rPr>
-        <w:lastRenderedPageBreak/>
-        <w:t xml:space="preserve">terá um sistema de avaliação dos clientes quando efetuarem a compra, se estiver com boas avaliações, o comércio será bem-visto para os usuários </w:t>
-      </w:r>
-    </w:p>
-    <w:p>
-      <w:pPr>
-        <w:rPr>
-          <w:lang w:eastAsia="en-US"/>
-        </w:rPr>
-      </w:pPr>
-    </w:p>
-    <w:p>
-      <w:pPr>
-        <w:pStyle w:val="Ttulo3"/>
-      </w:pPr>
-      <w:bookmarkStart w:id="81" w:name="_Toc132316794"/>
-      <w:r>
-        <w:t>Solução Alternativa 2</w:t>
-      </w:r>
-      <w:bookmarkEnd w:id="81"/>
-      <w:r>
-        <w:t xml:space="preserve"> </w:t>
-      </w:r>
-    </w:p>
-    <w:p>
-      <w:pPr>
-        <w:rPr>
-          <w:lang w:eastAsia="en-US"/>
-        </w:rPr>
-      </w:pPr>
-    </w:p>
-    <w:p>
-      <w:pPr>
-        <w:rPr>
-          <w:lang w:eastAsia="en-US"/>
-        </w:rPr>
-      </w:pPr>
-      <w:r>
-        <w:rPr>
-          <w:lang w:eastAsia="en-US"/>
-        </w:rPr>
-        <w:t xml:space="preserve">Cupons de Descontos. Esse método trabalharia com Cupons de desconto para o Cliente, o qual poderia usar em produtos disponíveis para o cupom. O cliente apresentaria o cupom para o atendente do comércio e quando descontado, parte da venda é transferida para o aplicativo </w:t>
-      </w:r>
-    </w:p>
-    <w:p>
-      <w:pPr>
-        <w:rPr>
-          <w:lang w:eastAsia="en-US"/>
-        </w:rPr>
-      </w:pPr>
-    </w:p>
-    <w:p>
-      <w:pPr>
-        <w:pStyle w:val="Ttulo2"/>
-      </w:pPr>
-      <w:bookmarkStart w:id="82" w:name="_Toc132316795"/>
-      <w:r>
-        <w:t>Solução escolhida-</w:t>
-      </w:r>
-      <w:bookmarkEnd w:id="82"/>
-      <w:r>
-        <w:t xml:space="preserve"> </w:t>
-      </w:r>
-    </w:p>
-    <w:p>
-      <w:pPr>
-        <w:rPr>
-          <w:lang w:eastAsia="en-US"/>
-        </w:rPr>
-      </w:pPr>
-    </w:p>
-    <w:p>
-      <w:pPr>
-        <w:rPr>
-          <w:lang w:eastAsia="en-US"/>
-        </w:rPr>
-      </w:pPr>
-      <w:r>
-        <w:rPr>
-          <w:lang w:eastAsia="en-US"/>
-        </w:rPr>
-        <w:t xml:space="preserve">A Solução Alternativa 1 é a mais adequada para a situação. Como se trata de um sistema de pesquisa de mercado, os comércios locais vão querer ter melhor visibilidade em sua região, tornando assim, mais aquecido a disputa de mercado. </w:t>
-      </w:r>
-    </w:p>
-    <w:p>
-      <w:pPr>
-        <w:rPr>
-          <w:lang w:eastAsia="en-US"/>
-        </w:rPr>
-      </w:pPr>
-    </w:p>
-    <w:p>
-      <w:pPr>
-        <w:pStyle w:val="Ttulo2"/>
-      </w:pPr>
-      <w:bookmarkStart w:id="83" w:name="_Toc132316796"/>
-      <w:r>
-        <w:t>Falta de Visibilidade para pequenos comércios.</w:t>
-      </w:r>
-      <w:bookmarkEnd w:id="83"/>
-      <w:r>
-        <w:t xml:space="preserve"> </w:t>
-      </w:r>
-    </w:p>
-    <w:p>
-      <w:pPr>
-        <w:rPr>
-          <w:lang w:eastAsia="en-US"/>
-        </w:rPr>
-      </w:pPr>
-    </w:p>
-    <w:p>
-      <w:pPr>
-        <w:rPr>
-          <w:lang w:eastAsia="en-US"/>
-        </w:rPr>
-      </w:pPr>
-      <w:r>
-        <w:rPr>
-          <w:lang w:eastAsia="en-US"/>
-        </w:rPr>
-        <w:t xml:space="preserve">Muitas pessoas não sabem que existem pequenos comércios próximos às suas casas, por isso, compram produtos para seus animais domésticos pela Internet ou nas grandes franquias de mercado. </w:t>
-      </w:r>
-    </w:p>
-    <w:p>
-      <w:pPr>
-        <w:rPr>
-          <w:lang w:eastAsia="en-US"/>
-        </w:rPr>
-      </w:pPr>
-    </w:p>
-    <w:p>
-      <w:pPr>
-        <w:pStyle w:val="Ttulo3"/>
-      </w:pPr>
-      <w:bookmarkStart w:id="84" w:name="_Toc132316797"/>
+      <w:bookmarkStart w:id="85" w:name="_Toc132316799"/>
       <w:r>
         <w:t>Solução</w:t>
       </w:r>
-      <w:bookmarkEnd w:id="84"/>
-      <w:r>
-        <w:t xml:space="preserve"> </w:t>
-      </w:r>
-    </w:p>
-    <w:p>
-      <w:pPr>
-        <w:rPr>
-          <w:lang w:eastAsia="en-US"/>
-        </w:rPr>
-      </w:pPr>
-    </w:p>
-    <w:p>
-      <w:pPr>
-        <w:rPr>
-          <w:lang w:eastAsia="en-US"/>
-        </w:rPr>
-      </w:pPr>
-      <w:r>
-        <w:rPr>
-          <w:lang w:eastAsia="en-US"/>
-        </w:rPr>
-        <w:t xml:space="preserve">Sistema onde o cliente faz a pesquisa do produto a desejar, e terá um retorno dos comércios que tem esse produto disponível mais próximo a ele. </w:t>
-      </w:r>
-    </w:p>
-    <w:p>
-      <w:pPr>
-        <w:rPr>
-          <w:lang w:eastAsia="en-US"/>
-        </w:rPr>
-      </w:pPr>
-    </w:p>
-    <w:p>
-      <w:pPr>
-        <w:pStyle w:val="Ttulo2"/>
-      </w:pPr>
-      <w:bookmarkStart w:id="85" w:name="_Toc132316798"/>
-      <w:r>
-        <w:lastRenderedPageBreak/>
-        <w:t>Falta na pesquisa de preço de produtos para animais domésticos</w:t>
-      </w:r>
       <w:bookmarkEnd w:id="85"/>
-      <w:r>
-        <w:t xml:space="preserve">  </w:t>
-      </w:r>
-    </w:p>
-    <w:p>
-      <w:pPr>
-        <w:rPr>
-          <w:lang w:eastAsia="en-US"/>
-        </w:rPr>
-      </w:pPr>
-    </w:p>
-    <w:p>
-      <w:pPr>
-        <w:rPr>
-          <w:lang w:eastAsia="en-US"/>
-        </w:rPr>
-      </w:pPr>
-      <w:r>
-        <w:rPr>
-          <w:lang w:eastAsia="en-US"/>
-        </w:rPr>
-        <w:t xml:space="preserve">Para uma pessoa pesquisar produtos para o seu animal doméstico, ela deve ir em plataformas que não são específicas dá área, e por isso, ela pode ter dificuldade para encontrar  </w:t>
-      </w:r>
-    </w:p>
-    <w:p>
-      <w:pPr>
-        <w:rPr>
-          <w:lang w:eastAsia="en-US"/>
-        </w:rPr>
-      </w:pPr>
-    </w:p>
-    <w:p>
-      <w:pPr>
-        <w:pStyle w:val="Ttulo3"/>
-      </w:pPr>
-      <w:bookmarkStart w:id="86" w:name="_Toc132316799"/>
-      <w:r>
-        <w:t>Solução</w:t>
-      </w:r>
-      <w:bookmarkEnd w:id="86"/>
       <w:r>
         <w:t xml:space="preserve"> </w:t>
       </w:r>
@@ -10102,7 +11711,7 @@
         </w:rPr>
       </w:pPr>
     </w:p>
-    <w:bookmarkStart w:id="87" w:name="_Toc132316800" w:displacedByCustomXml="next"/>
+    <w:bookmarkStart w:id="86" w:name="_Toc132316800" w:displacedByCustomXml="next"/>
     <w:sdt>
       <w:sdtPr>
         <w:rPr>
@@ -10117,7 +11726,6 @@
           <w:docPartUnique/>
         </w:docPartObj>
       </w:sdtPr>
-      <w:sdtEndPr/>
       <w:sdtContent>
         <w:p>
           <w:pPr>
@@ -10127,19 +11735,18 @@
           <w:r>
             <w:t>Bibliografia</w:t>
           </w:r>
-          <w:commentRangeStart w:id="88"/>
-          <w:commentRangeEnd w:id="88"/>
+          <w:commentRangeStart w:id="87"/>
+          <w:commentRangeEnd w:id="87"/>
           <w:r>
-            <w:commentReference w:id="88"/>
+            <w:commentReference w:id="87"/>
           </w:r>
-          <w:bookmarkEnd w:id="87"/>
+          <w:bookmarkEnd w:id="86"/>
         </w:p>
         <w:sdt>
           <w:sdtPr>
             <w:id w:val="111145805"/>
             <w:bibliography/>
           </w:sdtPr>
-          <w:sdtEndPr/>
           <w:sdtContent>
             <w:p>
               <w:pPr>
@@ -10344,7 +11951,7 @@
 </file>
 
 <file path=word/comments.xml><?xml version="1.0" encoding="utf-8"?>
-<w:comments xmlns:wpc="http://schemas.microsoft.com/office/word/2010/wordprocessingCanvas" xmlns:cx="http://schemas.microsoft.com/office/drawing/2014/chartex" xmlns:cx1="http://schemas.microsoft.com/office/drawing/2015/9/8/chartex" xmlns:cx2="http://schemas.microsoft.com/office/drawing/2015/10/21/chartex" xmlns:cx3="http://schemas.microsoft.com/office/drawing/2016/5/9/chartex" xmlns:cx4="http://schemas.microsoft.com/office/drawing/2016/5/10/chartex" xmlns:cx5="http://schemas.microsoft.com/office/drawing/2016/5/11/chartex" xmlns:cx6="http://schemas.microsoft.com/office/drawing/2016/5/12/chartex" xmlns:cx7="http://schemas.microsoft.com/office/drawing/2016/5/13/chartex" xmlns:cx8="http://schemas.microsoft.com/office/drawing/2016/5/14/chartex" xmlns:mc="http://schemas.openxmlformats.org/markup-compatibility/2006" xmlns:aink="http://schemas.microsoft.com/office/drawing/2016/ink" xmlns:am3d="http://schemas.microsoft.com/office/drawing/2017/model3d" xmlns:o="urn:schemas-microsoft-com:office:office" xmlns:r="http://schemas.openxmlformats.org/officeDocument/2006/relationships" xmlns:m="http://schemas.openxmlformats.org/officeDocument/2006/math" xmlns:v="urn:schemas-microsoft-com:vml" xmlns:wp14="http://schemas.microsoft.com/office/word/2010/wordprocessingDrawing" xmlns:wp="http://schemas.openxmlformats.org/drawingml/2006/wordprocessingDrawing" xmlns:w10="urn:schemas-microsoft-com:office:word" xmlns:w="http://schemas.openxmlformats.org/wordprocessingml/2006/main" xmlns:w14="http://schemas.microsoft.com/office/word/2010/wordml" xmlns:w15="http://schemas.microsoft.com/office/word/2012/wordml" xmlns:w16cid="http://schemas.microsoft.com/office/word/2016/wordml/cid" xmlns:w16se="http://schemas.microsoft.com/office/word/2015/wordml/symex" xmlns:wpg="http://schemas.microsoft.com/office/word/2010/wordprocessingGroup" xmlns:wpi="http://schemas.microsoft.com/office/word/2010/wordprocessingInk" xmlns:wne="http://schemas.microsoft.com/office/word/2006/wordml" xmlns:wps="http://schemas.microsoft.com/office/word/2010/wordprocessingShape" mc:Ignorable="w14 w15 w16se w16cid wp14">
+<w:comments xmlns:wpc="http://schemas.microsoft.com/office/word/2010/wordprocessingCanvas" xmlns:cx="http://schemas.microsoft.com/office/drawing/2014/chartex" xmlns:cx1="http://schemas.microsoft.com/office/drawing/2015/9/8/chartex" xmlns:cx2="http://schemas.microsoft.com/office/drawing/2015/10/21/chartex" xmlns:cx3="http://schemas.microsoft.com/office/drawing/2016/5/9/chartex" xmlns:cx4="http://schemas.microsoft.com/office/drawing/2016/5/10/chartex" xmlns:cx5="http://schemas.microsoft.com/office/drawing/2016/5/11/chartex" xmlns:cx6="http://schemas.microsoft.com/office/drawing/2016/5/12/chartex" xmlns:cx7="http://schemas.microsoft.com/office/drawing/2016/5/13/chartex" xmlns:cx8="http://schemas.microsoft.com/office/drawing/2016/5/14/chartex" xmlns:mc="http://schemas.openxmlformats.org/markup-compatibility/2006" xmlns:aink="http://schemas.microsoft.com/office/drawing/2016/ink" xmlns:am3d="http://schemas.microsoft.com/office/drawing/2017/model3d" xmlns:o="urn:schemas-microsoft-com:office:office" xmlns:oel="http://schemas.microsoft.com/office/2019/extlst" xmlns:r="http://schemas.openxmlformats.org/officeDocument/2006/relationships" xmlns:m="http://schemas.openxmlformats.org/officeDocument/2006/math" xmlns:v="urn:schemas-microsoft-com:vml" xmlns:wp14="http://schemas.microsoft.com/office/word/2010/wordprocessingDrawing" xmlns:wp="http://schemas.openxmlformats.org/drawingml/2006/wordprocessingDrawing" xmlns:w10="urn:schemas-microsoft-com:office:word" xmlns:w="http://schemas.openxmlformats.org/wordprocessingml/2006/main" xmlns:w14="http://schemas.microsoft.com/office/word/2010/wordml" xmlns:w15="http://schemas.microsoft.com/office/word/2012/wordml" xmlns:w16cex="http://schemas.microsoft.com/office/word/2018/wordml/cex" xmlns:w16cid="http://schemas.microsoft.com/office/word/2016/wordml/cid" xmlns:w16="http://schemas.microsoft.com/office/word/2018/wordml" xmlns:w16du="http://schemas.microsoft.com/office/word/2023/wordml/word16du" xmlns:w16sdtdh="http://schemas.microsoft.com/office/word/2020/wordml/sdtdatahash" xmlns:w16se="http://schemas.microsoft.com/office/word/2015/wordml/symex" xmlns:wpg="http://schemas.microsoft.com/office/word/2010/wordprocessingGroup" xmlns:wpi="http://schemas.microsoft.com/office/word/2010/wordprocessingInk" xmlns:wne="http://schemas.microsoft.com/office/word/2006/wordml" xmlns:wps="http://schemas.microsoft.com/office/word/2010/wordprocessingShape" mc:Ignorable="w14 w15 w16se w16cid w16 w16cex w16sdtdh wp14">
   <w:comment w:id="0" w:author="NATHANE DE CASTRO" w:date="2023-03-29T22:20:00Z" w:initials="NC">
     <w:p>
       <w:r>
@@ -10396,7 +12003,7 @@
       </w:r>
     </w:p>
   </w:comment>
-  <w:comment w:id="19" w:author="NATHANE DE CASTRO" w:date="2023-03-29T22:23:00Z" w:initials="NC">
+  <w:comment w:id="18" w:author="NATHANE DE CASTRO" w:date="2023-03-29T22:23:00Z" w:initials="NC">
     <w:p>
       <w:r>
         <w:t>Inserir legenda nas figuras - e seguir a estrutura do manual de inserção de figuras e tabelas</w:t>
@@ -10407,7 +12014,7 @@
     </w:p>
     <w:p/>
   </w:comment>
-  <w:comment w:id="20" w:author="ODAIR HENRIQUE DE FARIAS" w:date="2023-04-03T16:04:00Z" w:initials="OF">
+  <w:comment w:id="19" w:author="ODAIR HENRIQUE DE FARIAS" w:date="2023-04-03T16:04:00Z" w:initials="OF">
     <w:p>
       <w:r>
         <w:t>ok</w:t>
@@ -10417,7 +12024,7 @@
       </w:r>
     </w:p>
   </w:comment>
-  <w:comment w:id="51" w:author="NATHANE DE CASTRO" w:date="2023-03-29T22:30:00Z" w:initials="NC">
+  <w:comment w:id="50" w:author="NATHANE DE CASTRO" w:date="2023-03-29T22:30:00Z" w:initials="NC">
     <w:p>
       <w:r>
         <w:t>Aqui entra a planta do projeto - análise, requisitos etc</w:t>
@@ -10428,7 +12035,7 @@
     </w:p>
     <w:p/>
   </w:comment>
-  <w:comment w:id="78" w:author="NATHANE DE CASTRO" w:date="2023-03-29T22:29:00Z" w:initials="NC">
+  <w:comment w:id="77" w:author="NATHANE DE CASTRO" w:date="2023-03-29T22:29:00Z" w:initials="NC">
     <w:p>
       <w:r>
         <w:t>Esse levantamento de problemas não é aqui - aqui vocês devem descrever qual é o problema que o projeto vai corrigir e não o problema do app</w:t>
@@ -10438,7 +12045,7 @@
       </w:r>
     </w:p>
   </w:comment>
-  <w:comment w:id="88" w:author="NATHANE DE CASTRO" w:date="2023-03-29T22:39:00Z" w:initials="NC">
+  <w:comment w:id="87" w:author="NATHANE DE CASTRO" w:date="2023-03-29T22:39:00Z" w:initials="NC">
     <w:p>
       <w:r>
         <w:t>corrigir a bibliografia de acordo com o manual do TCC</w:t>
@@ -10452,7 +12059,7 @@
 </file>
 
 <file path=word/commentsExtended.xml><?xml version="1.0" encoding="utf-8"?>
-<w15:commentsEx xmlns:wpc="http://schemas.microsoft.com/office/word/2010/wordprocessingCanvas" xmlns:cx="http://schemas.microsoft.com/office/drawing/2014/chartex" xmlns:cx1="http://schemas.microsoft.com/office/drawing/2015/9/8/chartex" xmlns:cx2="http://schemas.microsoft.com/office/drawing/2015/10/21/chartex" xmlns:cx3="http://schemas.microsoft.com/office/drawing/2016/5/9/chartex" xmlns:cx4="http://schemas.microsoft.com/office/drawing/2016/5/10/chartex" xmlns:cx5="http://schemas.microsoft.com/office/drawing/2016/5/11/chartex" xmlns:cx6="http://schemas.microsoft.com/office/drawing/2016/5/12/chartex" xmlns:cx7="http://schemas.microsoft.com/office/drawing/2016/5/13/chartex" xmlns:cx8="http://schemas.microsoft.com/office/drawing/2016/5/14/chartex" xmlns:mc="http://schemas.openxmlformats.org/markup-compatibility/2006" xmlns:aink="http://schemas.microsoft.com/office/drawing/2016/ink" xmlns:am3d="http://schemas.microsoft.com/office/drawing/2017/model3d" xmlns:o="urn:schemas-microsoft-com:office:office" xmlns:r="http://schemas.openxmlformats.org/officeDocument/2006/relationships" xmlns:m="http://schemas.openxmlformats.org/officeDocument/2006/math" xmlns:v="urn:schemas-microsoft-com:vml" xmlns:wp14="http://schemas.microsoft.com/office/word/2010/wordprocessingDrawing" xmlns:wp="http://schemas.openxmlformats.org/drawingml/2006/wordprocessingDrawing" xmlns:w10="urn:schemas-microsoft-com:office:word" xmlns:w="http://schemas.openxmlformats.org/wordprocessingml/2006/main" xmlns:w14="http://schemas.microsoft.com/office/word/2010/wordml" xmlns:w15="http://schemas.microsoft.com/office/word/2012/wordml" xmlns:w16cid="http://schemas.microsoft.com/office/word/2016/wordml/cid" xmlns:w16se="http://schemas.microsoft.com/office/word/2015/wordml/symex" xmlns:wpg="http://schemas.microsoft.com/office/word/2010/wordprocessingGroup" xmlns:wpi="http://schemas.microsoft.com/office/word/2010/wordprocessingInk" xmlns:wne="http://schemas.microsoft.com/office/word/2006/wordml" xmlns:wps="http://schemas.microsoft.com/office/word/2010/wordprocessingShape" mc:Ignorable="w14 w15 w16se w16cid wp14">
+<w15:commentsEx xmlns:wpc="http://schemas.microsoft.com/office/word/2010/wordprocessingCanvas" xmlns:cx="http://schemas.microsoft.com/office/drawing/2014/chartex" xmlns:cx1="http://schemas.microsoft.com/office/drawing/2015/9/8/chartex" xmlns:cx2="http://schemas.microsoft.com/office/drawing/2015/10/21/chartex" xmlns:cx3="http://schemas.microsoft.com/office/drawing/2016/5/9/chartex" xmlns:cx4="http://schemas.microsoft.com/office/drawing/2016/5/10/chartex" xmlns:cx5="http://schemas.microsoft.com/office/drawing/2016/5/11/chartex" xmlns:cx6="http://schemas.microsoft.com/office/drawing/2016/5/12/chartex" xmlns:cx7="http://schemas.microsoft.com/office/drawing/2016/5/13/chartex" xmlns:cx8="http://schemas.microsoft.com/office/drawing/2016/5/14/chartex" xmlns:mc="http://schemas.openxmlformats.org/markup-compatibility/2006" xmlns:aink="http://schemas.microsoft.com/office/drawing/2016/ink" xmlns:am3d="http://schemas.microsoft.com/office/drawing/2017/model3d" xmlns:o="urn:schemas-microsoft-com:office:office" xmlns:oel="http://schemas.microsoft.com/office/2019/extlst" xmlns:r="http://schemas.openxmlformats.org/officeDocument/2006/relationships" xmlns:m="http://schemas.openxmlformats.org/officeDocument/2006/math" xmlns:v="urn:schemas-microsoft-com:vml" xmlns:wp14="http://schemas.microsoft.com/office/word/2010/wordprocessingDrawing" xmlns:wp="http://schemas.openxmlformats.org/drawingml/2006/wordprocessingDrawing" xmlns:w10="urn:schemas-microsoft-com:office:word" xmlns:w="http://schemas.openxmlformats.org/wordprocessingml/2006/main" xmlns:w14="http://schemas.microsoft.com/office/word/2010/wordml" xmlns:w15="http://schemas.microsoft.com/office/word/2012/wordml" xmlns:w16cex="http://schemas.microsoft.com/office/word/2018/wordml/cex" xmlns:w16cid="http://schemas.microsoft.com/office/word/2016/wordml/cid" xmlns:w16="http://schemas.microsoft.com/office/word/2018/wordml" xmlns:w16du="http://schemas.microsoft.com/office/word/2023/wordml/word16du" xmlns:w16sdtdh="http://schemas.microsoft.com/office/word/2020/wordml/sdtdatahash" xmlns:w16se="http://schemas.microsoft.com/office/word/2015/wordml/symex" xmlns:wpg="http://schemas.microsoft.com/office/word/2010/wordprocessingGroup" xmlns:wpi="http://schemas.microsoft.com/office/word/2010/wordprocessingInk" xmlns:wne="http://schemas.microsoft.com/office/word/2006/wordml" xmlns:wps="http://schemas.microsoft.com/office/word/2010/wordprocessingShape" mc:Ignorable="w14 w15 w16se w16cid w16 w16cex w16sdtdh wp14">
   <w15:commentEx w15:paraId="6019876A" w15:done="0"/>
   <w15:commentEx w15:paraId="201E4A0B" w15:paraIdParent="6019876A" w15:done="0"/>
   <w15:commentEx w15:paraId="71720CC6" w15:done="0"/>
@@ -10469,7 +12076,7 @@
 <w16cex:commentsExtensible xmlns:wpc="http://schemas.microsoft.com/office/word/2010/wordprocessingCanvas" xmlns:cx="http://schemas.microsoft.com/office/drawing/2014/chartex" xmlns:cx1="http://schemas.microsoft.com/office/drawing/2015/9/8/chartex" xmlns:cx2="http://schemas.microsoft.com/office/drawing/2015/10/21/chartex" xmlns:cx3="http://schemas.microsoft.com/office/drawing/2016/5/9/chartex" xmlns:cx4="http://schemas.microsoft.com/office/drawing/2016/5/10/chartex" xmlns:cx5="http://schemas.microsoft.com/office/drawing/2016/5/11/chartex" xmlns:cx6="http://schemas.microsoft.com/office/drawing/2016/5/12/chartex" xmlns:cx7="http://schemas.microsoft.com/office/drawing/2016/5/13/chartex" xmlns:cx8="http://schemas.microsoft.com/office/drawing/2016/5/14/chartex" xmlns:mc="http://schemas.openxmlformats.org/markup-compatibility/2006" xmlns:aink="http://schemas.microsoft.com/office/drawing/2016/ink" xmlns:am3d="http://schemas.microsoft.com/office/drawing/2017/model3d" xmlns:o="urn:schemas-microsoft-com:office:office" xmlns:oel="http://schemas.microsoft.com/office/2019/extlst" xmlns:r="http://schemas.openxmlformats.org/officeDocument/2006/relationships" xmlns:m="http://schemas.openxmlformats.org/officeDocument/2006/math" xmlns:v="urn:schemas-microsoft-com:vml" xmlns:wp14="http://schemas.microsoft.com/office/word/2010/wordprocessingDrawing" xmlns:wp="http://schemas.openxmlformats.org/drawingml/2006/wordprocessingDrawing" xmlns:w10="urn:schemas-microsoft-com:office:word" xmlns:w="http://schemas.openxmlformats.org/wordprocessingml/2006/main" xmlns:w14="http://schemas.microsoft.com/office/word/2010/wordml" xmlns:w15="http://schemas.microsoft.com/office/word/2012/wordml" xmlns:w16cex="http://schemas.microsoft.com/office/word/2018/wordml/cex" xmlns:w16cid="http://schemas.microsoft.com/office/word/2016/wordml/cid" xmlns:w16="http://schemas.microsoft.com/office/word/2018/wordml" xmlns:w16du="http://schemas.microsoft.com/office/word/2023/wordml/word16du" xmlns:w16sdtdh="http://schemas.microsoft.com/office/word/2020/wordml/sdtdatahash" xmlns:w16se="http://schemas.microsoft.com/office/word/2015/wordml/symex" xmlns:wpg="http://schemas.microsoft.com/office/word/2010/wordprocessingGroup" xmlns:wpi="http://schemas.microsoft.com/office/word/2010/wordprocessingInk" xmlns:wne="http://schemas.microsoft.com/office/word/2006/wordml" xmlns:wps="http://schemas.microsoft.com/office/word/2010/wordprocessingShape" mc:Ignorable="w14 w15 w16se w16cid w16 w16cex w16sdtdh wp14">
   <w16cex:commentExtensible w16cex:durableId="2A835A36" w16cex:dateUtc="2023-03-30T01:20:00Z">
     <w16cex:extLst>
-      <w16:ext xmlns:cr="http://schemas.microsoft.com/office/comments/2020/reactions" xmlns="" w16:uri="{CE6994B0-6A32-4C9F-8C6B-6E91EDA988CE}">
+      <w16:ext xmlns="" xmlns:cr="http://schemas.microsoft.com/office/comments/2020/reactions" w16:uri="{CE6994B0-6A32-4C9F-8C6B-6E91EDA988CE}">
         <cr:reactions xmlns:cr="http://schemas.microsoft.com/office/comments/2020/reactions">
           <cr:reaction reactionType="1">
             <cr:reactionInfo dateUtc="2023-04-03T12:10:31Z">
@@ -10486,15 +12093,13 @@
   <w16cex:commentExtensible w16cex:durableId="2B28E3C3" w16cex:dateUtc="2023-03-30T01:23:00Z"/>
   <w16cex:commentExtensible w16cex:durableId="7D4C0E62" w16cex:dateUtc="2023-04-03T19:04:00Z"/>
   <w16cex:commentExtensible w16cex:durableId="2B8BD184" w16cex:dateUtc="2023-03-30T01:30:00Z"/>
-  <w16cex:commentExtensible w16cex:durableId="345DE452" w16cex:dateUtc="2023-03-30T01:34:00Z"/>
-  <w16cex:commentExtensible w16cex:durableId="3687551A" w16cex:dateUtc="2023-04-03T19:08:00Z"/>
   <w16cex:commentExtensible w16cex:durableId="206566C7" w16cex:dateUtc="2023-03-30T01:29:00Z"/>
   <w16cex:commentExtensible w16cex:durableId="0409E935" w16cex:dateUtc="2023-03-30T01:39:00Z"/>
 </w16cex:commentsExtensible>
 </file>
 
 <file path=word/commentsIds.xml><?xml version="1.0" encoding="utf-8"?>
-<w16cid:commentsIds xmlns:wpc="http://schemas.microsoft.com/office/word/2010/wordprocessingCanvas" xmlns:cx="http://schemas.microsoft.com/office/drawing/2014/chartex" xmlns:cx1="http://schemas.microsoft.com/office/drawing/2015/9/8/chartex" xmlns:cx2="http://schemas.microsoft.com/office/drawing/2015/10/21/chartex" xmlns:cx3="http://schemas.microsoft.com/office/drawing/2016/5/9/chartex" xmlns:cx4="http://schemas.microsoft.com/office/drawing/2016/5/10/chartex" xmlns:cx5="http://schemas.microsoft.com/office/drawing/2016/5/11/chartex" xmlns:cx6="http://schemas.microsoft.com/office/drawing/2016/5/12/chartex" xmlns:cx7="http://schemas.microsoft.com/office/drawing/2016/5/13/chartex" xmlns:cx8="http://schemas.microsoft.com/office/drawing/2016/5/14/chartex" xmlns:mc="http://schemas.openxmlformats.org/markup-compatibility/2006" xmlns:aink="http://schemas.microsoft.com/office/drawing/2016/ink" xmlns:am3d="http://schemas.microsoft.com/office/drawing/2017/model3d" xmlns:o="urn:schemas-microsoft-com:office:office" xmlns:r="http://schemas.openxmlformats.org/officeDocument/2006/relationships" xmlns:m="http://schemas.openxmlformats.org/officeDocument/2006/math" xmlns:v="urn:schemas-microsoft-com:vml" xmlns:wp14="http://schemas.microsoft.com/office/word/2010/wordprocessingDrawing" xmlns:wp="http://schemas.openxmlformats.org/drawingml/2006/wordprocessingDrawing" xmlns:w10="urn:schemas-microsoft-com:office:word" xmlns:w="http://schemas.openxmlformats.org/wordprocessingml/2006/main" xmlns:w14="http://schemas.microsoft.com/office/word/2010/wordml" xmlns:w15="http://schemas.microsoft.com/office/word/2012/wordml" xmlns:w16cid="http://schemas.microsoft.com/office/word/2016/wordml/cid" xmlns:w16se="http://schemas.microsoft.com/office/word/2015/wordml/symex" xmlns:wpg="http://schemas.microsoft.com/office/word/2010/wordprocessingGroup" xmlns:wpi="http://schemas.microsoft.com/office/word/2010/wordprocessingInk" xmlns:wne="http://schemas.microsoft.com/office/word/2006/wordml" xmlns:wps="http://schemas.microsoft.com/office/word/2010/wordprocessingShape" mc:Ignorable="w14 w15 w16se w16cid wp14">
+<w16cid:commentsIds xmlns:wpc="http://schemas.microsoft.com/office/word/2010/wordprocessingCanvas" xmlns:cx="http://schemas.microsoft.com/office/drawing/2014/chartex" xmlns:cx1="http://schemas.microsoft.com/office/drawing/2015/9/8/chartex" xmlns:cx2="http://schemas.microsoft.com/office/drawing/2015/10/21/chartex" xmlns:cx3="http://schemas.microsoft.com/office/drawing/2016/5/9/chartex" xmlns:cx4="http://schemas.microsoft.com/office/drawing/2016/5/10/chartex" xmlns:cx5="http://schemas.microsoft.com/office/drawing/2016/5/11/chartex" xmlns:cx6="http://schemas.microsoft.com/office/drawing/2016/5/12/chartex" xmlns:cx7="http://schemas.microsoft.com/office/drawing/2016/5/13/chartex" xmlns:cx8="http://schemas.microsoft.com/office/drawing/2016/5/14/chartex" xmlns:mc="http://schemas.openxmlformats.org/markup-compatibility/2006" xmlns:aink="http://schemas.microsoft.com/office/drawing/2016/ink" xmlns:am3d="http://schemas.microsoft.com/office/drawing/2017/model3d" xmlns:o="urn:schemas-microsoft-com:office:office" xmlns:oel="http://schemas.microsoft.com/office/2019/extlst" xmlns:r="http://schemas.openxmlformats.org/officeDocument/2006/relationships" xmlns:m="http://schemas.openxmlformats.org/officeDocument/2006/math" xmlns:v="urn:schemas-microsoft-com:vml" xmlns:wp14="http://schemas.microsoft.com/office/word/2010/wordprocessingDrawing" xmlns:wp="http://schemas.openxmlformats.org/drawingml/2006/wordprocessingDrawing" xmlns:w10="urn:schemas-microsoft-com:office:word" xmlns:w="http://schemas.openxmlformats.org/wordprocessingml/2006/main" xmlns:w14="http://schemas.microsoft.com/office/word/2010/wordml" xmlns:w15="http://schemas.microsoft.com/office/word/2012/wordml" xmlns:w16cex="http://schemas.microsoft.com/office/word/2018/wordml/cex" xmlns:w16cid="http://schemas.microsoft.com/office/word/2016/wordml/cid" xmlns:w16="http://schemas.microsoft.com/office/word/2018/wordml" xmlns:w16du="http://schemas.microsoft.com/office/word/2023/wordml/word16du" xmlns:w16sdtdh="http://schemas.microsoft.com/office/word/2020/wordml/sdtdatahash" xmlns:w16se="http://schemas.microsoft.com/office/word/2015/wordml/symex" xmlns:wpg="http://schemas.microsoft.com/office/word/2010/wordprocessingGroup" xmlns:wpi="http://schemas.microsoft.com/office/word/2010/wordprocessingInk" xmlns:wne="http://schemas.microsoft.com/office/word/2006/wordml" xmlns:wps="http://schemas.microsoft.com/office/word/2010/wordprocessingShape" mc:Ignorable="w14 w15 w16se w16cid w16 w16cex w16sdtdh wp14">
   <w16cid:commentId w16cid:paraId="6019876A" w16cid:durableId="2A835A36"/>
   <w16cid:commentId w16cid:paraId="201E4A0B" w16cid:durableId="27D51763"/>
   <w16cid:commentId w16cid:paraId="71720CC6" w16cid:durableId="2BF13CD3"/>
@@ -10508,7 +12113,7 @@
 </file>
 
 <file path=word/endnotes.xml><?xml version="1.0" encoding="utf-8"?>
-<w:endnotes xmlns:wpc="http://schemas.microsoft.com/office/word/2010/wordprocessingCanvas" xmlns:cx="http://schemas.microsoft.com/office/drawing/2014/chartex" xmlns:cx1="http://schemas.microsoft.com/office/drawing/2015/9/8/chartex" xmlns:cx2="http://schemas.microsoft.com/office/drawing/2015/10/21/chartex" xmlns:cx3="http://schemas.microsoft.com/office/drawing/2016/5/9/chartex" xmlns:cx4="http://schemas.microsoft.com/office/drawing/2016/5/10/chartex" xmlns:cx5="http://schemas.microsoft.com/office/drawing/2016/5/11/chartex" xmlns:cx6="http://schemas.microsoft.com/office/drawing/2016/5/12/chartex" xmlns:cx7="http://schemas.microsoft.com/office/drawing/2016/5/13/chartex" xmlns:cx8="http://schemas.microsoft.com/office/drawing/2016/5/14/chartex" xmlns:mc="http://schemas.openxmlformats.org/markup-compatibility/2006" xmlns:aink="http://schemas.microsoft.com/office/drawing/2016/ink" xmlns:am3d="http://schemas.microsoft.com/office/drawing/2017/model3d" xmlns:o="urn:schemas-microsoft-com:office:office" xmlns:r="http://schemas.openxmlformats.org/officeDocument/2006/relationships" xmlns:m="http://schemas.openxmlformats.org/officeDocument/2006/math" xmlns:v="urn:schemas-microsoft-com:vml" xmlns:wp14="http://schemas.microsoft.com/office/word/2010/wordprocessingDrawing" xmlns:wp="http://schemas.openxmlformats.org/drawingml/2006/wordprocessingDrawing" xmlns:w10="urn:schemas-microsoft-com:office:word" xmlns:w="http://schemas.openxmlformats.org/wordprocessingml/2006/main" xmlns:w14="http://schemas.microsoft.com/office/word/2010/wordml" xmlns:w15="http://schemas.microsoft.com/office/word/2012/wordml" xmlns:w16cid="http://schemas.microsoft.com/office/word/2016/wordml/cid" xmlns:w16se="http://schemas.microsoft.com/office/word/2015/wordml/symex" xmlns:wpg="http://schemas.microsoft.com/office/word/2010/wordprocessingGroup" xmlns:wpi="http://schemas.microsoft.com/office/word/2010/wordprocessingInk" xmlns:wne="http://schemas.microsoft.com/office/word/2006/wordml" xmlns:wps="http://schemas.microsoft.com/office/word/2010/wordprocessingShape" mc:Ignorable="w14 w15 w16se w16cid wp14">
+<w:endnotes xmlns:wpc="http://schemas.microsoft.com/office/word/2010/wordprocessingCanvas" xmlns:cx="http://schemas.microsoft.com/office/drawing/2014/chartex" xmlns:cx1="http://schemas.microsoft.com/office/drawing/2015/9/8/chartex" xmlns:cx2="http://schemas.microsoft.com/office/drawing/2015/10/21/chartex" xmlns:cx3="http://schemas.microsoft.com/office/drawing/2016/5/9/chartex" xmlns:cx4="http://schemas.microsoft.com/office/drawing/2016/5/10/chartex" xmlns:cx5="http://schemas.microsoft.com/office/drawing/2016/5/11/chartex" xmlns:cx6="http://schemas.microsoft.com/office/drawing/2016/5/12/chartex" xmlns:cx7="http://schemas.microsoft.com/office/drawing/2016/5/13/chartex" xmlns:cx8="http://schemas.microsoft.com/office/drawing/2016/5/14/chartex" xmlns:mc="http://schemas.openxmlformats.org/markup-compatibility/2006" xmlns:aink="http://schemas.microsoft.com/office/drawing/2016/ink" xmlns:am3d="http://schemas.microsoft.com/office/drawing/2017/model3d" xmlns:o="urn:schemas-microsoft-com:office:office" xmlns:oel="http://schemas.microsoft.com/office/2019/extlst" xmlns:r="http://schemas.openxmlformats.org/officeDocument/2006/relationships" xmlns:m="http://schemas.openxmlformats.org/officeDocument/2006/math" xmlns:v="urn:schemas-microsoft-com:vml" xmlns:wp14="http://schemas.microsoft.com/office/word/2010/wordprocessingDrawing" xmlns:wp="http://schemas.openxmlformats.org/drawingml/2006/wordprocessingDrawing" xmlns:w10="urn:schemas-microsoft-com:office:word" xmlns:w="http://schemas.openxmlformats.org/wordprocessingml/2006/main" xmlns:w14="http://schemas.microsoft.com/office/word/2010/wordml" xmlns:w15="http://schemas.microsoft.com/office/word/2012/wordml" xmlns:w16cex="http://schemas.microsoft.com/office/word/2018/wordml/cex" xmlns:w16cid="http://schemas.microsoft.com/office/word/2016/wordml/cid" xmlns:w16="http://schemas.microsoft.com/office/word/2018/wordml" xmlns:w16du="http://schemas.microsoft.com/office/word/2023/wordml/word16du" xmlns:w16sdtdh="http://schemas.microsoft.com/office/word/2020/wordml/sdtdatahash" xmlns:w16se="http://schemas.microsoft.com/office/word/2015/wordml/symex" xmlns:wpg="http://schemas.microsoft.com/office/word/2010/wordprocessingGroup" xmlns:wpi="http://schemas.microsoft.com/office/word/2010/wordprocessingInk" xmlns:wne="http://schemas.microsoft.com/office/word/2006/wordml" xmlns:wps="http://schemas.microsoft.com/office/word/2010/wordprocessingShape" mc:Ignorable="w14 w15 w16se w16cid w16 w16cex w16sdtdh wp14">
   <w:endnote w:type="separator" w:id="-1">
     <w:p>
       <w:r>
@@ -10536,7 +12141,7 @@
 </file>
 
 <file path=word/footnotes.xml><?xml version="1.0" encoding="utf-8"?>
-<w:footnotes xmlns:wpc="http://schemas.microsoft.com/office/word/2010/wordprocessingCanvas" xmlns:cx="http://schemas.microsoft.com/office/drawing/2014/chartex" xmlns:cx1="http://schemas.microsoft.com/office/drawing/2015/9/8/chartex" xmlns:cx2="http://schemas.microsoft.com/office/drawing/2015/10/21/chartex" xmlns:cx3="http://schemas.microsoft.com/office/drawing/2016/5/9/chartex" xmlns:cx4="http://schemas.microsoft.com/office/drawing/2016/5/10/chartex" xmlns:cx5="http://schemas.microsoft.com/office/drawing/2016/5/11/chartex" xmlns:cx6="http://schemas.microsoft.com/office/drawing/2016/5/12/chartex" xmlns:cx7="http://schemas.microsoft.com/office/drawing/2016/5/13/chartex" xmlns:cx8="http://schemas.microsoft.com/office/drawing/2016/5/14/chartex" xmlns:mc="http://schemas.openxmlformats.org/markup-compatibility/2006" xmlns:aink="http://schemas.microsoft.com/office/drawing/2016/ink" xmlns:am3d="http://schemas.microsoft.com/office/drawing/2017/model3d" xmlns:o="urn:schemas-microsoft-com:office:office" xmlns:r="http://schemas.openxmlformats.org/officeDocument/2006/relationships" xmlns:m="http://schemas.openxmlformats.org/officeDocument/2006/math" xmlns:v="urn:schemas-microsoft-com:vml" xmlns:wp14="http://schemas.microsoft.com/office/word/2010/wordprocessingDrawing" xmlns:wp="http://schemas.openxmlformats.org/drawingml/2006/wordprocessingDrawing" xmlns:w10="urn:schemas-microsoft-com:office:word" xmlns:w="http://schemas.openxmlformats.org/wordprocessingml/2006/main" xmlns:w14="http://schemas.microsoft.com/office/word/2010/wordml" xmlns:w15="http://schemas.microsoft.com/office/word/2012/wordml" xmlns:w16cid="http://schemas.microsoft.com/office/word/2016/wordml/cid" xmlns:w16se="http://schemas.microsoft.com/office/word/2015/wordml/symex" xmlns:wpg="http://schemas.microsoft.com/office/word/2010/wordprocessingGroup" xmlns:wpi="http://schemas.microsoft.com/office/word/2010/wordprocessingInk" xmlns:wne="http://schemas.microsoft.com/office/word/2006/wordml" xmlns:wps="http://schemas.microsoft.com/office/word/2010/wordprocessingShape" mc:Ignorable="w14 w15 w16se w16cid wp14">
+<w:footnotes xmlns:wpc="http://schemas.microsoft.com/office/word/2010/wordprocessingCanvas" xmlns:cx="http://schemas.microsoft.com/office/drawing/2014/chartex" xmlns:cx1="http://schemas.microsoft.com/office/drawing/2015/9/8/chartex" xmlns:cx2="http://schemas.microsoft.com/office/drawing/2015/10/21/chartex" xmlns:cx3="http://schemas.microsoft.com/office/drawing/2016/5/9/chartex" xmlns:cx4="http://schemas.microsoft.com/office/drawing/2016/5/10/chartex" xmlns:cx5="http://schemas.microsoft.com/office/drawing/2016/5/11/chartex" xmlns:cx6="http://schemas.microsoft.com/office/drawing/2016/5/12/chartex" xmlns:cx7="http://schemas.microsoft.com/office/drawing/2016/5/13/chartex" xmlns:cx8="http://schemas.microsoft.com/office/drawing/2016/5/14/chartex" xmlns:mc="http://schemas.openxmlformats.org/markup-compatibility/2006" xmlns:aink="http://schemas.microsoft.com/office/drawing/2016/ink" xmlns:am3d="http://schemas.microsoft.com/office/drawing/2017/model3d" xmlns:o="urn:schemas-microsoft-com:office:office" xmlns:oel="http://schemas.microsoft.com/office/2019/extlst" xmlns:r="http://schemas.openxmlformats.org/officeDocument/2006/relationships" xmlns:m="http://schemas.openxmlformats.org/officeDocument/2006/math" xmlns:v="urn:schemas-microsoft-com:vml" xmlns:wp14="http://schemas.microsoft.com/office/word/2010/wordprocessingDrawing" xmlns:wp="http://schemas.openxmlformats.org/drawingml/2006/wordprocessingDrawing" xmlns:w10="urn:schemas-microsoft-com:office:word" xmlns:w="http://schemas.openxmlformats.org/wordprocessingml/2006/main" xmlns:w14="http://schemas.microsoft.com/office/word/2010/wordml" xmlns:w15="http://schemas.microsoft.com/office/word/2012/wordml" xmlns:w16cex="http://schemas.microsoft.com/office/word/2018/wordml/cex" xmlns:w16cid="http://schemas.microsoft.com/office/word/2016/wordml/cid" xmlns:w16="http://schemas.microsoft.com/office/word/2018/wordml" xmlns:w16du="http://schemas.microsoft.com/office/word/2023/wordml/word16du" xmlns:w16sdtdh="http://schemas.microsoft.com/office/word/2020/wordml/sdtdatahash" xmlns:w16se="http://schemas.microsoft.com/office/word/2015/wordml/symex" xmlns:wpg="http://schemas.microsoft.com/office/word/2010/wordprocessingGroup" xmlns:wpi="http://schemas.microsoft.com/office/word/2010/wordprocessingInk" xmlns:wne="http://schemas.microsoft.com/office/word/2006/wordml" xmlns:wps="http://schemas.microsoft.com/office/word/2010/wordprocessingShape" mc:Ignorable="w14 w15 w16se w16cid w16 w16cex w16sdtdh wp14">
   <w:footnote w:type="separator" w:id="-1">
     <w:p>
       <w:r>
@@ -10564,7 +12169,7 @@
 </file>
 
 <file path=word/header1.xml><?xml version="1.0" encoding="utf-8"?>
-<w:hdr xmlns:wpc="http://schemas.microsoft.com/office/word/2010/wordprocessingCanvas" xmlns:cx="http://schemas.microsoft.com/office/drawing/2014/chartex" xmlns:cx1="http://schemas.microsoft.com/office/drawing/2015/9/8/chartex" xmlns:cx2="http://schemas.microsoft.com/office/drawing/2015/10/21/chartex" xmlns:cx3="http://schemas.microsoft.com/office/drawing/2016/5/9/chartex" xmlns:cx4="http://schemas.microsoft.com/office/drawing/2016/5/10/chartex" xmlns:cx5="http://schemas.microsoft.com/office/drawing/2016/5/11/chartex" xmlns:cx6="http://schemas.microsoft.com/office/drawing/2016/5/12/chartex" xmlns:cx7="http://schemas.microsoft.com/office/drawing/2016/5/13/chartex" xmlns:cx8="http://schemas.microsoft.com/office/drawing/2016/5/14/chartex" xmlns:mc="http://schemas.openxmlformats.org/markup-compatibility/2006" xmlns:aink="http://schemas.microsoft.com/office/drawing/2016/ink" xmlns:am3d="http://schemas.microsoft.com/office/drawing/2017/model3d" xmlns:o="urn:schemas-microsoft-com:office:office" xmlns:r="http://schemas.openxmlformats.org/officeDocument/2006/relationships" xmlns:m="http://schemas.openxmlformats.org/officeDocument/2006/math" xmlns:v="urn:schemas-microsoft-com:vml" xmlns:wp14="http://schemas.microsoft.com/office/word/2010/wordprocessingDrawing" xmlns:wp="http://schemas.openxmlformats.org/drawingml/2006/wordprocessingDrawing" xmlns:w10="urn:schemas-microsoft-com:office:word" xmlns:w="http://schemas.openxmlformats.org/wordprocessingml/2006/main" xmlns:w14="http://schemas.microsoft.com/office/word/2010/wordml" xmlns:w15="http://schemas.microsoft.com/office/word/2012/wordml" xmlns:w16cid="http://schemas.microsoft.com/office/word/2016/wordml/cid" xmlns:w16se="http://schemas.microsoft.com/office/word/2015/wordml/symex" xmlns:wpg="http://schemas.microsoft.com/office/word/2010/wordprocessingGroup" xmlns:wpi="http://schemas.microsoft.com/office/word/2010/wordprocessingInk" xmlns:wne="http://schemas.microsoft.com/office/word/2006/wordml" xmlns:wps="http://schemas.microsoft.com/office/word/2010/wordprocessingShape" mc:Ignorable="w14 w15 w16se w16cid wp14">
+<w:hdr xmlns:wpc="http://schemas.microsoft.com/office/word/2010/wordprocessingCanvas" xmlns:cx="http://schemas.microsoft.com/office/drawing/2014/chartex" xmlns:cx1="http://schemas.microsoft.com/office/drawing/2015/9/8/chartex" xmlns:cx2="http://schemas.microsoft.com/office/drawing/2015/10/21/chartex" xmlns:cx3="http://schemas.microsoft.com/office/drawing/2016/5/9/chartex" xmlns:cx4="http://schemas.microsoft.com/office/drawing/2016/5/10/chartex" xmlns:cx5="http://schemas.microsoft.com/office/drawing/2016/5/11/chartex" xmlns:cx6="http://schemas.microsoft.com/office/drawing/2016/5/12/chartex" xmlns:cx7="http://schemas.microsoft.com/office/drawing/2016/5/13/chartex" xmlns:cx8="http://schemas.microsoft.com/office/drawing/2016/5/14/chartex" xmlns:mc="http://schemas.openxmlformats.org/markup-compatibility/2006" xmlns:aink="http://schemas.microsoft.com/office/drawing/2016/ink" xmlns:am3d="http://schemas.microsoft.com/office/drawing/2017/model3d" xmlns:o="urn:schemas-microsoft-com:office:office" xmlns:oel="http://schemas.microsoft.com/office/2019/extlst" xmlns:r="http://schemas.openxmlformats.org/officeDocument/2006/relationships" xmlns:m="http://schemas.openxmlformats.org/officeDocument/2006/math" xmlns:v="urn:schemas-microsoft-com:vml" xmlns:wp14="http://schemas.microsoft.com/office/word/2010/wordprocessingDrawing" xmlns:wp="http://schemas.openxmlformats.org/drawingml/2006/wordprocessingDrawing" xmlns:w10="urn:schemas-microsoft-com:office:word" xmlns:w="http://schemas.openxmlformats.org/wordprocessingml/2006/main" xmlns:w14="http://schemas.microsoft.com/office/word/2010/wordml" xmlns:w15="http://schemas.microsoft.com/office/word/2012/wordml" xmlns:w16cex="http://schemas.microsoft.com/office/word/2018/wordml/cex" xmlns:w16cid="http://schemas.microsoft.com/office/word/2016/wordml/cid" xmlns:w16="http://schemas.microsoft.com/office/word/2018/wordml" xmlns:w16du="http://schemas.microsoft.com/office/word/2023/wordml/word16du" xmlns:w16sdtdh="http://schemas.microsoft.com/office/word/2020/wordml/sdtdatahash" xmlns:w16se="http://schemas.microsoft.com/office/word/2015/wordml/symex" xmlns:wpg="http://schemas.microsoft.com/office/word/2010/wordprocessingGroup" xmlns:wpi="http://schemas.microsoft.com/office/word/2010/wordprocessingInk" xmlns:wne="http://schemas.microsoft.com/office/word/2006/wordml" xmlns:wps="http://schemas.microsoft.com/office/word/2010/wordprocessingShape" mc:Ignorable="w14 w15 w16se w16cid w16 w16cex w16sdtdh wp14">
   <w:sdt>
     <w:sdtPr>
       <w:id w:val="-1147819730"/>
@@ -10573,7 +12178,6 @@
         <w:docPartUnique/>
       </w:docPartObj>
     </w:sdtPr>
-    <w:sdtEndPr/>
     <w:sdtContent>
       <w:p>
         <w:pPr>
@@ -10610,7 +12214,7 @@
 </file>
 
 <file path=word/numbering.xml><?xml version="1.0" encoding="utf-8"?>
-<w:numbering xmlns:wpc="http://schemas.microsoft.com/office/word/2010/wordprocessingCanvas" xmlns:cx="http://schemas.microsoft.com/office/drawing/2014/chartex" xmlns:cx1="http://schemas.microsoft.com/office/drawing/2015/9/8/chartex" xmlns:cx2="http://schemas.microsoft.com/office/drawing/2015/10/21/chartex" xmlns:cx3="http://schemas.microsoft.com/office/drawing/2016/5/9/chartex" xmlns:cx4="http://schemas.microsoft.com/office/drawing/2016/5/10/chartex" xmlns:cx5="http://schemas.microsoft.com/office/drawing/2016/5/11/chartex" xmlns:cx6="http://schemas.microsoft.com/office/drawing/2016/5/12/chartex" xmlns:cx7="http://schemas.microsoft.com/office/drawing/2016/5/13/chartex" xmlns:cx8="http://schemas.microsoft.com/office/drawing/2016/5/14/chartex" xmlns:mc="http://schemas.openxmlformats.org/markup-compatibility/2006" xmlns:aink="http://schemas.microsoft.com/office/drawing/2016/ink" xmlns:am3d="http://schemas.microsoft.com/office/drawing/2017/model3d" xmlns:o="urn:schemas-microsoft-com:office:office" xmlns:r="http://schemas.openxmlformats.org/officeDocument/2006/relationships" xmlns:m="http://schemas.openxmlformats.org/officeDocument/2006/math" xmlns:v="urn:schemas-microsoft-com:vml" xmlns:wp14="http://schemas.microsoft.com/office/word/2010/wordprocessingDrawing" xmlns:wp="http://schemas.openxmlformats.org/drawingml/2006/wordprocessingDrawing" xmlns:w10="urn:schemas-microsoft-com:office:word" xmlns:w="http://schemas.openxmlformats.org/wordprocessingml/2006/main" xmlns:w14="http://schemas.microsoft.com/office/word/2010/wordml" xmlns:w15="http://schemas.microsoft.com/office/word/2012/wordml" xmlns:w16cid="http://schemas.microsoft.com/office/word/2016/wordml/cid" xmlns:w16se="http://schemas.microsoft.com/office/word/2015/wordml/symex" xmlns:wpg="http://schemas.microsoft.com/office/word/2010/wordprocessingGroup" xmlns:wpi="http://schemas.microsoft.com/office/word/2010/wordprocessingInk" xmlns:wne="http://schemas.microsoft.com/office/word/2006/wordml" xmlns:wps="http://schemas.microsoft.com/office/word/2010/wordprocessingShape" mc:Ignorable="w14 w15 w16se w16cid wp14">
+<w:numbering xmlns:wpc="http://schemas.microsoft.com/office/word/2010/wordprocessingCanvas" xmlns:cx="http://schemas.microsoft.com/office/drawing/2014/chartex" xmlns:cx1="http://schemas.microsoft.com/office/drawing/2015/9/8/chartex" xmlns:cx2="http://schemas.microsoft.com/office/drawing/2015/10/21/chartex" xmlns:cx3="http://schemas.microsoft.com/office/drawing/2016/5/9/chartex" xmlns:cx4="http://schemas.microsoft.com/office/drawing/2016/5/10/chartex" xmlns:cx5="http://schemas.microsoft.com/office/drawing/2016/5/11/chartex" xmlns:cx6="http://schemas.microsoft.com/office/drawing/2016/5/12/chartex" xmlns:cx7="http://schemas.microsoft.com/office/drawing/2016/5/13/chartex" xmlns:cx8="http://schemas.microsoft.com/office/drawing/2016/5/14/chartex" xmlns:mc="http://schemas.openxmlformats.org/markup-compatibility/2006" xmlns:aink="http://schemas.microsoft.com/office/drawing/2016/ink" xmlns:am3d="http://schemas.microsoft.com/office/drawing/2017/model3d" xmlns:o="urn:schemas-microsoft-com:office:office" xmlns:oel="http://schemas.microsoft.com/office/2019/extlst" xmlns:r="http://schemas.openxmlformats.org/officeDocument/2006/relationships" xmlns:m="http://schemas.openxmlformats.org/officeDocument/2006/math" xmlns:v="urn:schemas-microsoft-com:vml" xmlns:wp14="http://schemas.microsoft.com/office/word/2010/wordprocessingDrawing" xmlns:wp="http://schemas.openxmlformats.org/drawingml/2006/wordprocessingDrawing" xmlns:w10="urn:schemas-microsoft-com:office:word" xmlns:w="http://schemas.openxmlformats.org/wordprocessingml/2006/main" xmlns:w14="http://schemas.microsoft.com/office/word/2010/wordml" xmlns:w15="http://schemas.microsoft.com/office/word/2012/wordml" xmlns:w16cex="http://schemas.microsoft.com/office/word/2018/wordml/cex" xmlns:w16cid="http://schemas.microsoft.com/office/word/2016/wordml/cid" xmlns:w16="http://schemas.microsoft.com/office/word/2018/wordml" xmlns:w16du="http://schemas.microsoft.com/office/word/2023/wordml/word16du" xmlns:w16sdtdh="http://schemas.microsoft.com/office/word/2020/wordml/sdtdatahash" xmlns:w16se="http://schemas.microsoft.com/office/word/2015/wordml/symex" xmlns:wpg="http://schemas.microsoft.com/office/word/2010/wordprocessingGroup" xmlns:wpi="http://schemas.microsoft.com/office/word/2010/wordprocessingInk" xmlns:wne="http://schemas.microsoft.com/office/word/2006/wordml" xmlns:wps="http://schemas.microsoft.com/office/word/2010/wordprocessingShape" mc:Ignorable="w14 w15 w16se w16cid w16 w16cex w16sdtdh wp14">
   <w:abstractNum w:abstractNumId="0" w15:restartNumberingAfterBreak="0">
     <w:nsid w:val="2080158C"/>
     <w:multiLevelType w:val="multilevel"/>
@@ -10980,13 +12584,13 @@
       </w:pPr>
     </w:lvl>
   </w:abstractNum>
-  <w:num w:numId="1">
+  <w:num w:numId="1" w16cid:durableId="806438960">
     <w:abstractNumId w:val="2"/>
   </w:num>
-  <w:num w:numId="2">
+  <w:num w:numId="2" w16cid:durableId="1248616312">
     <w:abstractNumId w:val="0"/>
   </w:num>
-  <w:num w:numId="3">
+  <w:num w:numId="3" w16cid:durableId="476338660">
     <w:abstractNumId w:val="1"/>
   </w:num>
   <w:numIdMacAtCleanup w:val="2"/>
@@ -10994,7 +12598,7 @@
 </file>
 
 <file path=word/people.xml><?xml version="1.0" encoding="utf-8"?>
-<w15:people xmlns:wpc="http://schemas.microsoft.com/office/word/2010/wordprocessingCanvas" xmlns:cx="http://schemas.microsoft.com/office/drawing/2014/chartex" xmlns:cx1="http://schemas.microsoft.com/office/drawing/2015/9/8/chartex" xmlns:cx2="http://schemas.microsoft.com/office/drawing/2015/10/21/chartex" xmlns:cx3="http://schemas.microsoft.com/office/drawing/2016/5/9/chartex" xmlns:cx4="http://schemas.microsoft.com/office/drawing/2016/5/10/chartex" xmlns:cx5="http://schemas.microsoft.com/office/drawing/2016/5/11/chartex" xmlns:cx6="http://schemas.microsoft.com/office/drawing/2016/5/12/chartex" xmlns:cx7="http://schemas.microsoft.com/office/drawing/2016/5/13/chartex" xmlns:cx8="http://schemas.microsoft.com/office/drawing/2016/5/14/chartex" xmlns:mc="http://schemas.openxmlformats.org/markup-compatibility/2006" xmlns:aink="http://schemas.microsoft.com/office/drawing/2016/ink" xmlns:am3d="http://schemas.microsoft.com/office/drawing/2017/model3d" xmlns:o="urn:schemas-microsoft-com:office:office" xmlns:r="http://schemas.openxmlformats.org/officeDocument/2006/relationships" xmlns:m="http://schemas.openxmlformats.org/officeDocument/2006/math" xmlns:v="urn:schemas-microsoft-com:vml" xmlns:wp14="http://schemas.microsoft.com/office/word/2010/wordprocessingDrawing" xmlns:wp="http://schemas.openxmlformats.org/drawingml/2006/wordprocessingDrawing" xmlns:w10="urn:schemas-microsoft-com:office:word" xmlns:w="http://schemas.openxmlformats.org/wordprocessingml/2006/main" xmlns:w14="http://schemas.microsoft.com/office/word/2010/wordml" xmlns:w15="http://schemas.microsoft.com/office/word/2012/wordml" xmlns:w16cid="http://schemas.microsoft.com/office/word/2016/wordml/cid" xmlns:w16se="http://schemas.microsoft.com/office/word/2015/wordml/symex" xmlns:wpg="http://schemas.microsoft.com/office/word/2010/wordprocessingGroup" xmlns:wpi="http://schemas.microsoft.com/office/word/2010/wordprocessingInk" xmlns:wne="http://schemas.microsoft.com/office/word/2006/wordml" xmlns:wps="http://schemas.microsoft.com/office/word/2010/wordprocessingShape" mc:Ignorable="w14 w15 w16se w16cid wp14">
+<w15:people xmlns:wpc="http://schemas.microsoft.com/office/word/2010/wordprocessingCanvas" xmlns:cx="http://schemas.microsoft.com/office/drawing/2014/chartex" xmlns:cx1="http://schemas.microsoft.com/office/drawing/2015/9/8/chartex" xmlns:cx2="http://schemas.microsoft.com/office/drawing/2015/10/21/chartex" xmlns:cx3="http://schemas.microsoft.com/office/drawing/2016/5/9/chartex" xmlns:cx4="http://schemas.microsoft.com/office/drawing/2016/5/10/chartex" xmlns:cx5="http://schemas.microsoft.com/office/drawing/2016/5/11/chartex" xmlns:cx6="http://schemas.microsoft.com/office/drawing/2016/5/12/chartex" xmlns:cx7="http://schemas.microsoft.com/office/drawing/2016/5/13/chartex" xmlns:cx8="http://schemas.microsoft.com/office/drawing/2016/5/14/chartex" xmlns:mc="http://schemas.openxmlformats.org/markup-compatibility/2006" xmlns:aink="http://schemas.microsoft.com/office/drawing/2016/ink" xmlns:am3d="http://schemas.microsoft.com/office/drawing/2017/model3d" xmlns:o="urn:schemas-microsoft-com:office:office" xmlns:oel="http://schemas.microsoft.com/office/2019/extlst" xmlns:r="http://schemas.openxmlformats.org/officeDocument/2006/relationships" xmlns:m="http://schemas.openxmlformats.org/officeDocument/2006/math" xmlns:v="urn:schemas-microsoft-com:vml" xmlns:wp14="http://schemas.microsoft.com/office/word/2010/wordprocessingDrawing" xmlns:wp="http://schemas.openxmlformats.org/drawingml/2006/wordprocessingDrawing" xmlns:w10="urn:schemas-microsoft-com:office:word" xmlns:w="http://schemas.openxmlformats.org/wordprocessingml/2006/main" xmlns:w14="http://schemas.microsoft.com/office/word/2010/wordml" xmlns:w15="http://schemas.microsoft.com/office/word/2012/wordml" xmlns:w16cex="http://schemas.microsoft.com/office/word/2018/wordml/cex" xmlns:w16cid="http://schemas.microsoft.com/office/word/2016/wordml/cid" xmlns:w16="http://schemas.microsoft.com/office/word/2018/wordml" xmlns:w16du="http://schemas.microsoft.com/office/word/2023/wordml/word16du" xmlns:w16sdtdh="http://schemas.microsoft.com/office/word/2020/wordml/sdtdatahash" xmlns:w16se="http://schemas.microsoft.com/office/word/2015/wordml/symex" xmlns:wpg="http://schemas.microsoft.com/office/word/2010/wordprocessingGroup" xmlns:wpi="http://schemas.microsoft.com/office/word/2010/wordprocessingInk" xmlns:wne="http://schemas.microsoft.com/office/word/2006/wordml" xmlns:wps="http://schemas.microsoft.com/office/word/2010/wordprocessingShape" mc:Ignorable="w14 w15 w16se w16cid w16 w16cex w16sdtdh wp14">
   <w15:person w15:author="NATHANE DE CASTRO">
     <w15:presenceInfo w15:providerId="AD" w15:userId="S::nathane.castro@etec.sp.gov.br::9b45d5d9-f495-48b8-a7fb-c2d2aa826161"/>
   </w15:person>
@@ -11005,7 +12609,7 @@
 </file>
 
 <file path=word/styles.xml><?xml version="1.0" encoding="utf-8"?>
-<w:styles xmlns:mc="http://schemas.openxmlformats.org/markup-compatibility/2006" xmlns:r="http://schemas.openxmlformats.org/officeDocument/2006/relationships" xmlns:w="http://schemas.openxmlformats.org/wordprocessingml/2006/main" xmlns:w14="http://schemas.microsoft.com/office/word/2010/wordml" xmlns:w15="http://schemas.microsoft.com/office/word/2012/wordml" xmlns:w16cid="http://schemas.microsoft.com/office/word/2016/wordml/cid" xmlns:w16se="http://schemas.microsoft.com/office/word/2015/wordml/symex" mc:Ignorable="w14 w15 w16se w16cid">
+<w:styles xmlns:mc="http://schemas.openxmlformats.org/markup-compatibility/2006" xmlns:r="http://schemas.openxmlformats.org/officeDocument/2006/relationships" xmlns:w="http://schemas.openxmlformats.org/wordprocessingml/2006/main" xmlns:w14="http://schemas.microsoft.com/office/word/2010/wordml" xmlns:w15="http://schemas.microsoft.com/office/word/2012/wordml" xmlns:w16cex="http://schemas.microsoft.com/office/word/2018/wordml/cex" xmlns:w16cid="http://schemas.microsoft.com/office/word/2016/wordml/cid" xmlns:w16="http://schemas.microsoft.com/office/word/2018/wordml" xmlns:w16sdtdh="http://schemas.microsoft.com/office/word/2020/wordml/sdtdatahash" xmlns:w16se="http://schemas.microsoft.com/office/word/2015/wordml/symex" mc:Ignorable="w14 w15 w16se w16cid w16 w16cex w16sdtdh">
   <w:docDefaults>
     <w:rPrDefault>
       <w:rPr>
@@ -11021,7 +12625,7 @@
       </w:pPr>
     </w:pPrDefault>
   </w:docDefaults>
-  <w:latentStyles w:defLockedState="0" w:defUIPriority="99" w:defSemiHidden="0" w:defUnhideWhenUsed="0" w:defQFormat="0" w:count="375">
+  <w:latentStyles w:defLockedState="0" w:defUIPriority="99" w:defSemiHidden="0" w:defUnhideWhenUsed="0" w:defQFormat="0" w:count="376">
     <w:lsdException w:name="Normal" w:uiPriority="0" w:qFormat="1"/>
     <w:lsdException w:name="heading 1" w:uiPriority="9" w:qFormat="1"/>
     <w:lsdException w:name="heading 2" w:semiHidden="1" w:uiPriority="9" w:unhideWhenUsed="1" w:qFormat="1"/>
@@ -11127,7 +12731,6 @@
     <w:lsdException w:name="HTML Sample" w:semiHidden="1" w:unhideWhenUsed="1"/>
     <w:lsdException w:name="HTML Typewriter" w:semiHidden="1" w:unhideWhenUsed="1"/>
     <w:lsdException w:name="HTML Variable" w:semiHidden="1" w:unhideWhenUsed="1"/>
-    <w:lsdException w:name="Normal Table" w:semiHidden="1" w:unhideWhenUsed="1"/>
     <w:lsdException w:name="annotation subject" w:semiHidden="1" w:unhideWhenUsed="1"/>
     <w:lsdException w:name="No List" w:semiHidden="1" w:unhideWhenUsed="1"/>
     <w:lsdException w:name="Outline List 1" w:semiHidden="1" w:unhideWhenUsed="1"/>
@@ -11174,10 +12777,8 @@
     <w:lsdException w:name="Table Subtle 2" w:semiHidden="1" w:unhideWhenUsed="1"/>
     <w:lsdException w:name="Table Web 1" w:semiHidden="1" w:unhideWhenUsed="1"/>
     <w:lsdException w:name="Table Web 2" w:semiHidden="1" w:unhideWhenUsed="1"/>
-    <w:lsdException w:name="Table Web 3" w:semiHidden="1" w:unhideWhenUsed="1"/>
     <w:lsdException w:name="Balloon Text" w:semiHidden="1" w:unhideWhenUsed="1"/>
     <w:lsdException w:name="Table Grid" w:uiPriority="59"/>
-    <w:lsdException w:name="Table Theme" w:semiHidden="1" w:unhideWhenUsed="1"/>
     <w:lsdException w:name="Placeholder Text" w:semiHidden="1"/>
     <w:lsdException w:name="No Spacing" w:uiPriority="1" w:qFormat="1"/>
     <w:lsdException w:name="Light Shading" w:uiPriority="60"/>
@@ -11397,6 +12998,7 @@
     <w:lsdException w:name="Smart Hyperlink" w:semiHidden="1" w:unhideWhenUsed="1"/>
     <w:lsdException w:name="Hashtag" w:semiHidden="1" w:unhideWhenUsed="1"/>
     <w:lsdException w:name="Unresolved Mention" w:semiHidden="1" w:unhideWhenUsed="1"/>
+    <w:lsdException w:name="Smart Link" w:semiHidden="1" w:unhideWhenUsed="1"/>
   </w:latentStyles>
   <w:style w:type="paragraph" w:default="1" w:styleId="Normal">
     <w:name w:val="Normal"/>
@@ -12500,15 +14102,6 @@
 </file>
 
 <file path=customXml/item1.xml><?xml version="1.0" encoding="utf-8"?>
-<?mso-contentType ?>
-<FormTemplates xmlns="http://schemas.microsoft.com/sharepoint/v3/contenttype/forms">
-  <Display>DocumentLibraryForm</Display>
-  <Edit>DocumentLibraryForm</Edit>
-  <New>DocumentLibraryForm</New>
-</FormTemplates>
-</file>
-
-<file path=customXml/item2.xml><?xml version="1.0" encoding="utf-8"?>
 <ct:contentTypeSchema xmlns:ct="http://schemas.microsoft.com/office/2006/metadata/contentType" xmlns:ma="http://schemas.microsoft.com/office/2006/metadata/properties/metaAttributes" ct:_="" ma:_="" ma:contentTypeName="Documento" ma:contentTypeID="0x010100A2FD76A2155F3246B886EC6370A02385" ma:contentTypeVersion="10" ma:contentTypeDescription="Crie um novo documento." ma:contentTypeScope="" ma:versionID="8b6675ce205b98ae21a5e985a0ab593d">
   <xsd:schema xmlns:xsd="http://www.w3.org/2001/XMLSchema" xmlns:xs="http://www.w3.org/2001/XMLSchema" xmlns:p="http://schemas.microsoft.com/office/2006/metadata/properties" xmlns:ns2="70bf03d2-b474-4d0e-8565-8e542d7c5d73" xmlns:ns3="99d77f04-d8cd-4c8d-a2b8-43959db31ecb" targetNamespace="http://schemas.microsoft.com/office/2006/metadata/properties" ma:root="true" ma:fieldsID="8304f27bf7063a36fd36839b575666f6" ns2:_="" ns3:_="">
     <xsd:import namespace="70bf03d2-b474-4d0e-8565-8e542d7c5d73"/>
@@ -12713,18 +14306,16 @@
 </ct:contentTypeSchema>
 </file>
 
-<file path=customXml/item3.xml><?xml version="1.0" encoding="utf-8"?>
-<p:properties xmlns:p="http://schemas.microsoft.com/office/2006/metadata/properties" xmlns:xsi="http://www.w3.org/2001/XMLSchema-instance" xmlns:pc="http://schemas.microsoft.com/office/infopath/2007/PartnerControls">
-  <documentManagement>
-    <TaxCatchAll xmlns="99d77f04-d8cd-4c8d-a2b8-43959db31ecb" xsi:nil="true"/>
-    <lcf76f155ced4ddcb4097134ff3c332f xmlns="70bf03d2-b474-4d0e-8565-8e542d7c5d73">
-      <Terms xmlns="http://schemas.microsoft.com/office/infopath/2007/PartnerControls"/>
-    </lcf76f155ced4ddcb4097134ff3c332f>
-  </documentManagement>
-</p:properties>
+<file path=customXml/item2.xml><?xml version="1.0" encoding="utf-8"?>
+<?mso-contentType ?>
+<FormTemplates xmlns="http://schemas.microsoft.com/sharepoint/v3/contenttype/forms">
+  <Display>DocumentLibraryForm</Display>
+  <Edit>DocumentLibraryForm</Edit>
+  <New>DocumentLibraryForm</New>
+</FormTemplates>
 </file>
 
-<file path=customXml/item4.xml><?xml version="1.0" encoding="utf-8"?>
+<file path=customXml/item3.xml><?xml version="1.0" encoding="utf-8"?>
 <b:Sources xmlns:b="http://schemas.openxmlformats.org/officeDocument/2006/bibliography" xmlns="http://schemas.openxmlformats.org/officeDocument/2006/bibliography" SelectedStyle="\APASixthEditionOfficeOnline.xsl" StyleName="APA" Version="6">
   <b:Source xmlns:b="http://schemas.openxmlformats.org/officeDocument/2006/bibliography">
     <b:Tag>Com00</b:Tag>
@@ -12812,24 +14403,26 @@
 </b:Sources>
 </file>
 
-<file path=customXml/itemProps1.xml><?xml version="1.0" encoding="utf-8"?>
-<ds:datastoreItem xmlns:ds="http://schemas.openxmlformats.org/officeDocument/2006/customXml" ds:itemID="{0ED60C0F-B953-422A-BFFC-42B8AF2CC4B4}">
-  <ds:schemaRefs>
-    <ds:schemaRef ds:uri="http://schemas.microsoft.com/sharepoint/v3/contenttype/forms"/>
-  </ds:schemaRefs>
-</ds:datastoreItem>
+<file path=customXml/item4.xml><?xml version="1.0" encoding="utf-8"?>
+<p:properties xmlns:p="http://schemas.microsoft.com/office/2006/metadata/properties" xmlns:xsi="http://www.w3.org/2001/XMLSchema-instance" xmlns:pc="http://schemas.microsoft.com/office/infopath/2007/PartnerControls">
+  <documentManagement>
+    <TaxCatchAll xmlns="99d77f04-d8cd-4c8d-a2b8-43959db31ecb" xsi:nil="true"/>
+    <lcf76f155ced4ddcb4097134ff3c332f xmlns="70bf03d2-b474-4d0e-8565-8e542d7c5d73">
+      <Terms xmlns="http://schemas.microsoft.com/office/infopath/2007/PartnerControls"/>
+    </lcf76f155ced4ddcb4097134ff3c332f>
+  </documentManagement>
+</p:properties>
 </file>
 
-<file path=customXml/itemProps2.xml><?xml version="1.0" encoding="utf-8"?>
+<file path=customXml/itemProps1.xml><?xml version="1.0" encoding="utf-8"?>
 <ds:datastoreItem xmlns:ds="http://schemas.openxmlformats.org/officeDocument/2006/customXml" ds:itemID="{DA2AFE80-3747-4974-A50F-9EF898E4F2E2}">
   <ds:schemaRefs>
     <ds:schemaRef ds:uri="http://schemas.microsoft.com/office/2006/metadata/contentType"/>
     <ds:schemaRef ds:uri="http://schemas.microsoft.com/office/2006/metadata/properties/metaAttributes"/>
-    <ds:schemaRef ds:uri="http://www.w3.org/2000/xmlns/"/>
     <ds:schemaRef ds:uri="http://www.w3.org/2001/XMLSchema"/>
+    <ds:schemaRef ds:uri="http://schemas.microsoft.com/office/2006/metadata/properties"/>
     <ds:schemaRef ds:uri="70bf03d2-b474-4d0e-8565-8e542d7c5d73"/>
     <ds:schemaRef ds:uri="99d77f04-d8cd-4c8d-a2b8-43959db31ecb"/>
-    <ds:schemaRef ds:uri="http://schemas.microsoft.com/office/2006/metadata/properties"/>
     <ds:schemaRef ds:uri="http://schemas.microsoft.com/office/2006/documentManagement/types"/>
     <ds:schemaRef ds:uri="http://schemas.microsoft.com/office/infopath/2007/PartnerControls"/>
     <ds:schemaRef ds:uri="http://schemas.openxmlformats.org/package/2006/metadata/core-properties"/>
@@ -12840,23 +14433,29 @@
 </ds:datastoreItem>
 </file>
 
+<file path=customXml/itemProps2.xml><?xml version="1.0" encoding="utf-8"?>
+<ds:datastoreItem xmlns:ds="http://schemas.openxmlformats.org/officeDocument/2006/customXml" ds:itemID="{0ED60C0F-B953-422A-BFFC-42B8AF2CC4B4}">
+  <ds:schemaRefs>
+    <ds:schemaRef ds:uri="http://schemas.microsoft.com/sharepoint/v3/contenttype/forms"/>
+  </ds:schemaRefs>
+</ds:datastoreItem>
+</file>
+
 <file path=customXml/itemProps3.xml><?xml version="1.0" encoding="utf-8"?>
-<ds:datastoreItem xmlns:ds="http://schemas.openxmlformats.org/officeDocument/2006/customXml" ds:itemID="{289DB554-420A-446A-A719-CBC31FFB6C6B}">
+<ds:datastoreItem xmlns:ds="http://schemas.openxmlformats.org/officeDocument/2006/customXml" ds:itemID="{CF251496-61EB-4981-8D3B-0A0BF398705C}">
   <ds:schemaRefs>
-    <ds:schemaRef ds:uri="http://schemas.microsoft.com/office/2006/metadata/properties"/>
-    <ds:schemaRef ds:uri="http://www.w3.org/2000/xmlns/"/>
-    <ds:schemaRef ds:uri="99d77f04-d8cd-4c8d-a2b8-43959db31ecb"/>
-    <ds:schemaRef ds:uri="http://www.w3.org/2001/XMLSchema-instance"/>
-    <ds:schemaRef ds:uri="70bf03d2-b474-4d0e-8565-8e542d7c5d73"/>
-    <ds:schemaRef ds:uri="http://schemas.microsoft.com/office/infopath/2007/PartnerControls"/>
+    <ds:schemaRef ds:uri="http://schemas.openxmlformats.org/officeDocument/2006/bibliography"/>
   </ds:schemaRefs>
 </ds:datastoreItem>
 </file>
 
 <file path=customXml/itemProps4.xml><?xml version="1.0" encoding="utf-8"?>
-<ds:datastoreItem xmlns:ds="http://schemas.openxmlformats.org/officeDocument/2006/customXml" ds:itemID="{CF251496-61EB-4981-8D3B-0A0BF398705C}">
+<ds:datastoreItem xmlns:ds="http://schemas.openxmlformats.org/officeDocument/2006/customXml" ds:itemID="{289DB554-420A-446A-A719-CBC31FFB6C6B}">
   <ds:schemaRefs>
-    <ds:schemaRef ds:uri="http://schemas.openxmlformats.org/officeDocument/2006/bibliography"/>
+    <ds:schemaRef ds:uri="http://schemas.microsoft.com/office/2006/metadata/properties"/>
+    <ds:schemaRef ds:uri="http://schemas.microsoft.com/office/infopath/2007/PartnerControls"/>
+    <ds:schemaRef ds:uri="99d77f04-d8cd-4c8d-a2b8-43959db31ecb"/>
+    <ds:schemaRef ds:uri="70bf03d2-b474-4d0e-8565-8e542d7c5d73"/>
   </ds:schemaRefs>
 </ds:datastoreItem>
 </file>
</xml_diff>